<commit_message>
candle stick patterns updated
</commit_message>
<xml_diff>
--- a/Candlestick Chart Patterns.docx
+++ b/Candlestick Chart Patterns.docx
@@ -1,6 +1,6 @@
 
 <file path=word/document.xml><?xml version="1.0" encoding="utf-8"?>
-<w:document xmlns:wpc="http://schemas.microsoft.com/office/word/2010/wordprocessingCanvas" xmlns:mc="http://schemas.openxmlformats.org/markup-compatibility/2006" xmlns:o="urn:schemas-microsoft-com:office:office" xmlns:r="http://schemas.openxmlformats.org/officeDocument/2006/relationships" xmlns:m="http://schemas.openxmlformats.org/officeDocument/2006/math" xmlns:v="urn:schemas-microsoft-com:vml" xmlns:wp14="http://schemas.microsoft.com/office/word/2010/wordprocessingDrawing" xmlns:wp="http://schemas.openxmlformats.org/drawingml/2006/wordprocessingDrawing" xmlns:w10="urn:schemas-microsoft-com:office:word" xmlns:w="http://schemas.openxmlformats.org/wordprocessingml/2006/main" xmlns:w14="http://schemas.microsoft.com/office/word/2010/wordml" xmlns:w15="http://schemas.microsoft.com/office/word/2012/wordml" xmlns:wpg="http://schemas.microsoft.com/office/word/2010/wordprocessingGroup" xmlns:wpi="http://schemas.microsoft.com/office/word/2010/wordprocessingInk" xmlns:wne="http://schemas.microsoft.com/office/word/2006/wordml" xmlns:wps="http://schemas.microsoft.com/office/word/2010/wordprocessingShape" mc:Ignorable="w14 w15 wp14">
+<w:document xmlns:ve="http://schemas.openxmlformats.org/markup-compatibility/2006" xmlns:o="urn:schemas-microsoft-com:office:office" xmlns:r="http://schemas.openxmlformats.org/officeDocument/2006/relationships" xmlns:m="http://schemas.openxmlformats.org/officeDocument/2006/math" xmlns:v="urn:schemas-microsoft-com:vml" xmlns:wp="http://schemas.openxmlformats.org/drawingml/2006/wordprocessingDrawing" xmlns:w10="urn:schemas-microsoft-com:office:word" xmlns:w="http://schemas.openxmlformats.org/wordprocessingml/2006/main" xmlns:wne="http://schemas.microsoft.com/office/word/2006/wordml">
   <w:body>
     <w:p>
       <w:pPr>
@@ -134,7 +134,7 @@
         </w:rPr>
         <w:lastRenderedPageBreak/>
         <w:drawing>
-          <wp:inline distT="0" distB="0" distL="0" distR="0" wp14:anchorId="350411B5" wp14:editId="29D5686A">
+          <wp:inline distT="0" distB="0" distL="0" distR="0">
             <wp:extent cx="5943600" cy="4343400"/>
             <wp:effectExtent l="0" t="0" r="0" b="0"/>
             <wp:docPr id="1" name="Picture 1"/>
@@ -154,7 +154,7 @@
                     <a:blip r:embed="rId5">
                       <a:extLst>
                         <a:ext uri="{28A0092B-C50C-407E-A947-70E740481C1C}">
-                          <a14:useLocalDpi xmlns:a14="http://schemas.microsoft.com/office/drawing/2010/main" val="0"/>
+                          <a14:useLocalDpi xmlns:a14="http://schemas.microsoft.com/office/drawing/2010/main" xmlns:wps="http://schemas.microsoft.com/office/word/2010/wordprocessingShape" xmlns:wpi="http://schemas.microsoft.com/office/word/2010/wordprocessingInk" xmlns:wpg="http://schemas.microsoft.com/office/word/2010/wordprocessingGroup" xmlns:w15="http://schemas.microsoft.com/office/word/2012/wordml" xmlns:w14="http://schemas.microsoft.com/office/word/2010/wordml" xmlns:w="http://schemas.openxmlformats.org/wordprocessingml/2006/main" xmlns:w10="urn:schemas-microsoft-com:office:word" xmlns:wp14="http://schemas.microsoft.com/office/word/2010/wordprocessingDrawing" xmlns:v="urn:schemas-microsoft-com:vml" xmlns:o="urn:schemas-microsoft-com:office:office" xmlns:mc="http://schemas.openxmlformats.org/markup-compatibility/2006" xmlns:wpc="http://schemas.microsoft.com/office/word/2010/wordprocessingCanvas" xmlns="" val="0"/>
                         </a:ext>
                       </a:extLst>
                     </a:blip>
@@ -234,9 +234,6 @@
         <w:t>Bullish Reversal Patterns</w:t>
       </w:r>
       <w:r>
-        <w:t xml:space="preserve"> </w:t>
-      </w:r>
-      <w:r>
         <w:sym w:font="Wingdings" w:char="F0E0"/>
       </w:r>
       <w:r>
@@ -253,9 +250,6 @@
       </w:pPr>
       <w:r>
         <w:t>Bearish Reversal Patterns</w:t>
-      </w:r>
-      <w:r>
-        <w:t xml:space="preserve"> </w:t>
       </w:r>
       <w:r>
         <w:sym w:font="Wingdings" w:char="F0E0"/>
@@ -363,13 +357,8 @@
         </w:numPr>
       </w:pPr>
       <w:r>
-        <w:t xml:space="preserve">Bullish </w:t>
+        <w:t>Bullish Harami</w:t>
       </w:r>
-      <w:proofErr w:type="spellStart"/>
-      <w:r>
-        <w:t>Harami</w:t>
-      </w:r>
-      <w:proofErr w:type="spellEnd"/>
     </w:p>
     <w:p>
       <w:pPr>
@@ -404,15 +393,7 @@
         </w:numPr>
       </w:pPr>
       <w:r>
-        <w:t xml:space="preserve">White </w:t>
-      </w:r>
-      <w:proofErr w:type="spellStart"/>
-      <w:r>
-        <w:t>marubozu</w:t>
-      </w:r>
-      <w:proofErr w:type="spellEnd"/>
-      <w:r>
-        <w:t xml:space="preserve"> </w:t>
+        <w:t>White marubozu</w:t>
       </w:r>
     </w:p>
     <w:p>
@@ -447,13 +428,8 @@
           <w:numId w:val="31"/>
         </w:numPr>
       </w:pPr>
-      <w:proofErr w:type="spellStart"/>
       <w:r>
-        <w:t>Tweezer</w:t>
-      </w:r>
-      <w:proofErr w:type="spellEnd"/>
-      <w:r>
-        <w:t xml:space="preserve"> Bottom</w:t>
+        <w:t>Tweezer Bottom</w:t>
       </w:r>
     </w:p>
     <w:p>
@@ -551,13 +527,8 @@
       </w:pPr>
       <w:r>
         <w:lastRenderedPageBreak/>
-        <w:t xml:space="preserve">Bearish </w:t>
+        <w:t>Bearish Harami</w:t>
       </w:r>
-      <w:proofErr w:type="spellStart"/>
-      <w:r>
-        <w:t>Harami</w:t>
-      </w:r>
-      <w:proofErr w:type="spellEnd"/>
     </w:p>
     <w:p>
       <w:pPr>
@@ -592,13 +563,8 @@
         </w:numPr>
       </w:pPr>
       <w:r>
-        <w:t xml:space="preserve">Black </w:t>
+        <w:t>Black marubozu</w:t>
       </w:r>
-      <w:proofErr w:type="spellStart"/>
-      <w:r>
-        <w:t>marubozu</w:t>
-      </w:r>
-      <w:proofErr w:type="spellEnd"/>
     </w:p>
     <w:p>
       <w:pPr>
@@ -620,13 +586,8 @@
           <w:numId w:val="32"/>
         </w:numPr>
       </w:pPr>
-      <w:proofErr w:type="spellStart"/>
       <w:r>
-        <w:t>Tweezer</w:t>
-      </w:r>
-      <w:proofErr w:type="spellEnd"/>
-      <w:r>
-        <w:t xml:space="preserve"> top</w:t>
+        <w:t>Tweezer top</w:t>
       </w:r>
     </w:p>
     <w:p>
@@ -662,11 +623,9 @@
           <w:numId w:val="33"/>
         </w:numPr>
       </w:pPr>
-      <w:proofErr w:type="spellStart"/>
       <w:r>
         <w:t>Doji</w:t>
       </w:r>
-      <w:proofErr w:type="spellEnd"/>
     </w:p>
     <w:p>
       <w:pPr>
@@ -713,15 +672,7 @@
         </w:numPr>
       </w:pPr>
       <w:r>
-        <w:t xml:space="preserve">Upside </w:t>
-      </w:r>
-      <w:proofErr w:type="spellStart"/>
-      <w:r>
-        <w:t>Tasuki</w:t>
-      </w:r>
-      <w:proofErr w:type="spellEnd"/>
-      <w:r>
-        <w:t xml:space="preserve"> Gap</w:t>
+        <w:t>Upside Tasuki Gap</w:t>
       </w:r>
     </w:p>
     <w:p>
@@ -733,15 +684,7 @@
         </w:numPr>
       </w:pPr>
       <w:r>
-        <w:t xml:space="preserve">Downside </w:t>
-      </w:r>
-      <w:proofErr w:type="spellStart"/>
-      <w:r>
-        <w:t>Tasuki</w:t>
-      </w:r>
-      <w:proofErr w:type="spellEnd"/>
-      <w:r>
-        <w:t xml:space="preserve"> Gap</w:t>
+        <w:t>Downside Tasuki Gap</w:t>
       </w:r>
     </w:p>
     <w:p>
@@ -815,13 +758,13 @@
       <w:tblPr>
         <w:tblStyle w:val="TableGrid"/>
         <w:tblW w:w="0" w:type="auto"/>
-        <w:tblLook w:val="04A0" w:firstRow="1" w:lastRow="0" w:firstColumn="1" w:lastColumn="0" w:noHBand="0" w:noVBand="1"/>
+        <w:tblLook w:val="04A0"/>
       </w:tblPr>
       <w:tblGrid>
-        <w:gridCol w:w="4836"/>
-        <w:gridCol w:w="2780"/>
-        <w:gridCol w:w="2780"/>
-        <w:gridCol w:w="2780"/>
+        <w:gridCol w:w="3294"/>
+        <w:gridCol w:w="3294"/>
+        <w:gridCol w:w="3294"/>
+        <w:gridCol w:w="3294"/>
       </w:tblGrid>
       <w:tr>
         <w:tc>
@@ -833,32 +776,193 @@
               <w:pStyle w:val="chiparagraphcontent"/>
               <w:jc w:val="center"/>
             </w:pPr>
-            <w:r>
-              <w:lastRenderedPageBreak/>
+          </w:p>
+        </w:tc>
+        <w:tc>
+          <w:tcPr>
+            <w:tcW w:w="3294" w:type="dxa"/>
+          </w:tcPr>
+          <w:p>
+            <w:pPr>
+              <w:pStyle w:val="chiparagraphcontent"/>
+              <w:jc w:val="center"/>
+            </w:pPr>
+          </w:p>
+          <w:p>
+            <w:pPr>
+              <w:pStyle w:val="chiparagraphcontent"/>
+              <w:jc w:val="center"/>
+            </w:pPr>
+          </w:p>
+          <w:p>
+            <w:pPr>
+              <w:pStyle w:val="chiparagraphcontent"/>
+            </w:pPr>
+            <w:r>
+              <w:t>These patterns forms at the end of uptrend or at the time of consolidation and indicates that beginning of bullish trend.</w:t>
+            </w:r>
+          </w:p>
+        </w:tc>
+        <w:tc>
+          <w:tcPr>
+            <w:tcW w:w="3294" w:type="dxa"/>
+          </w:tcPr>
+          <w:p>
+            <w:pPr>
+              <w:pStyle w:val="chiparagraphcontent"/>
+            </w:pPr>
+          </w:p>
+        </w:tc>
+        <w:tc>
+          <w:tcPr>
+            <w:tcW w:w="3294" w:type="dxa"/>
+          </w:tcPr>
+          <w:p>
+            <w:pPr>
+              <w:pStyle w:val="chiparagraphcontent"/>
+            </w:pPr>
+          </w:p>
+        </w:tc>
+      </w:tr>
+      <w:tr>
+        <w:tc>
+          <w:tcPr>
+            <w:tcW w:w="3294" w:type="dxa"/>
+          </w:tcPr>
+          <w:p>
+            <w:pPr>
+              <w:pStyle w:val="chiparagraphcontent"/>
+              <w:jc w:val="center"/>
+            </w:pPr>
+            <w:r>
               <w:t>Hammer Candle</w:t>
             </w:r>
           </w:p>
           <w:p>
             <w:pPr>
               <w:pStyle w:val="chiparagraphcontent"/>
-            </w:pPr>
-          </w:p>
-          <w:p>
-            <w:pPr>
-              <w:pStyle w:val="chiparagraphcontent"/>
-            </w:pPr>
-          </w:p>
-          <w:p>
-            <w:pPr>
-              <w:pStyle w:val="chiparagraphcontent"/>
               <w:jc w:val="center"/>
             </w:pPr>
             <w:r>
+              <w:object w:dxaOrig="1245" w:dyaOrig="2280">
+                <v:shapetype id="_x0000_t75" coordsize="21600,21600" o:spt="75" o:preferrelative="t" path="m@4@5l@4@11@9@11@9@5xe" filled="f" stroked="f">
+                  <v:stroke joinstyle="miter"/>
+                  <v:formulas>
+                    <v:f eqn="if lineDrawn pixelLineWidth 0"/>
+                    <v:f eqn="sum @0 1 0"/>
+                    <v:f eqn="sum 0 0 @1"/>
+                    <v:f eqn="prod @2 1 2"/>
+                    <v:f eqn="prod @3 21600 pixelWidth"/>
+                    <v:f eqn="prod @3 21600 pixelHeight"/>
+                    <v:f eqn="sum @0 0 1"/>
+                    <v:f eqn="prod @6 1 2"/>
+                    <v:f eqn="prod @7 21600 pixelWidth"/>
+                    <v:f eqn="sum @8 21600 0"/>
+                    <v:f eqn="prod @7 21600 pixelHeight"/>
+                    <v:f eqn="sum @10 21600 0"/>
+                  </v:formulas>
+                  <v:path o:extrusionok="f" gradientshapeok="t" o:connecttype="rect"/>
+                  <o:lock v:ext="edit" aspectratio="t"/>
+                </v:shapetype>
+                <v:shape id="_x0000_i1025" type="#_x0000_t75" style="width:30pt;height:54.75pt" o:ole="">
+                  <v:imagedata r:id="rId6" o:title=""/>
+                </v:shape>
+                <o:OLEObject Type="Embed" ProgID="PBrush" ShapeID="_x0000_i1025" DrawAspect="Content" ObjectID="_1753395694" r:id="rId7"/>
+              </w:object>
+            </w:r>
+          </w:p>
+          <w:p>
+            <w:pPr>
+              <w:pStyle w:val="chiparagraphcontent"/>
+              <w:rPr>
+                <w:sz w:val="32"/>
+              </w:rPr>
+            </w:pPr>
+            <w:r>
+              <w:t>Smaller real</w:t>
+            </w:r>
+            <w:r>
+              <w:t xml:space="preserve"> body bullish candle with l</w:t>
+            </w:r>
+            <w:r>
+              <w:t xml:space="preserve">onger </w:t>
+            </w:r>
+            <w:r>
+              <w:t xml:space="preserve">lower </w:t>
+            </w:r>
+            <w:r>
+              <w:t>shadow</w:t>
+            </w:r>
+            <w:r>
+              <w:t xml:space="preserve">. Lower shadow </w:t>
+            </w:r>
+            <w:r>
+              <w:t>should be more than twice of real body.</w:t>
+            </w:r>
+            <w:r>
+              <w:rPr>
+                <w:sz w:val="28"/>
+              </w:rPr>
+              <w:t xml:space="preserve"> </w:t>
+            </w:r>
+            <w:r>
+              <w:rPr>
+                <w:sz w:val="32"/>
+              </w:rPr>
+              <w:t xml:space="preserve">    </w:t>
+            </w:r>
+          </w:p>
+          <w:p>
+            <w:pPr>
+              <w:pStyle w:val="chiparagraphcontent"/>
+            </w:pPr>
+            <w:r>
+              <w:t>There can be no or little upper shadow.</w:t>
+            </w:r>
+          </w:p>
+          <w:p>
+            <w:pPr>
+              <w:pStyle w:val="chiparagraphcontent"/>
+            </w:pPr>
+            <w:r>
+              <w:rPr>
+                <w:sz w:val="28"/>
+              </w:rPr>
+              <w:t xml:space="preserve">      </w:t>
+            </w:r>
+            <w:r>
+              <w:t xml:space="preserve">                                                                                                                                                 </w:t>
+            </w:r>
+          </w:p>
+        </w:tc>
+        <w:tc>
+          <w:tcPr>
+            <w:tcW w:w="3294" w:type="dxa"/>
+          </w:tcPr>
+          <w:p>
+            <w:pPr>
+              <w:pStyle w:val="chiparagraphcontent"/>
+              <w:jc w:val="center"/>
+            </w:pPr>
+            <w:r>
+              <w:t>Hanging Man Candle</w:t>
+            </w:r>
+          </w:p>
+          <w:p>
+            <w:pPr>
+              <w:pStyle w:val="chiparagraphcontent"/>
+              <w:jc w:val="center"/>
+            </w:pPr>
+            <w:r>
+              <w:rPr>
+                <w:noProof/>
+                <w:lang w:val="en-US"/>
+              </w:rPr>
               <w:drawing>
-                <wp:inline distT="0" distB="0" distL="0" distR="0" wp14:anchorId="3638DDC9" wp14:editId="3EA12742">
-                  <wp:extent cx="1609950" cy="1505160"/>
-                  <wp:effectExtent l="0" t="0" r="9525" b="0"/>
-                  <wp:docPr id="2" name="Picture 2"/>
+                <wp:inline distT="0" distB="0" distL="0" distR="0">
+                  <wp:extent cx="283176" cy="762000"/>
+                  <wp:effectExtent l="19050" t="0" r="2574" b="0"/>
+                  <wp:docPr id="29" name="Picture 29"/>
                   <wp:cNvGraphicFramePr>
                     <a:graphicFrameLocks xmlns:a="http://schemas.openxmlformats.org/drawingml/2006/main" noChangeAspect="1"/>
                   </wp:cNvGraphicFramePr>
@@ -866,23 +970,33 @@
                     <a:graphicData uri="http://schemas.openxmlformats.org/drawingml/2006/picture">
                       <pic:pic xmlns:pic="http://schemas.openxmlformats.org/drawingml/2006/picture">
                         <pic:nvPicPr>
-                          <pic:cNvPr id="1" name=""/>
-                          <pic:cNvPicPr/>
+                          <pic:cNvPr id="0" name="Picture 29"/>
+                          <pic:cNvPicPr>
+                            <a:picLocks noChangeAspect="1" noChangeArrowheads="1"/>
+                          </pic:cNvPicPr>
                         </pic:nvPicPr>
                         <pic:blipFill>
-                          <a:blip r:embed="rId6"/>
+                          <a:blip r:embed="rId8"/>
+                          <a:srcRect/>
                           <a:stretch>
                             <a:fillRect/>
                           </a:stretch>
                         </pic:blipFill>
-                        <pic:spPr>
+                        <pic:spPr bwMode="auto">
                           <a:xfrm>
                             <a:off x="0" y="0"/>
-                            <a:ext cx="1609950" cy="1505160"/>
+                            <a:ext cx="283176" cy="762000"/>
                           </a:xfrm>
                           <a:prstGeom prst="rect">
                             <a:avLst/>
                           </a:prstGeom>
+                          <a:noFill/>
+                          <a:ln w="9525">
+                            <a:noFill/>
+                            <a:miter lim="800000"/>
+                            <a:headEnd/>
+                            <a:tailEnd/>
+                          </a:ln>
                         </pic:spPr>
                       </pic:pic>
                     </a:graphicData>
@@ -894,26 +1008,18 @@
           <w:p>
             <w:pPr>
               <w:pStyle w:val="chiparagraphcontent"/>
-              <w:jc w:val="center"/>
-            </w:pPr>
-          </w:p>
-          <w:p>
-            <w:pPr>
-              <w:pStyle w:val="chiparagraphcontent"/>
-            </w:pPr>
-            <w:r>
-              <w:t>Longer shadow should be more than twice of real body.</w:t>
-            </w:r>
-          </w:p>
-        </w:tc>
-        <w:tc>
-          <w:tcPr>
-            <w:tcW w:w="3294" w:type="dxa"/>
-          </w:tcPr>
-          <w:p>
-            <w:pPr>
-              <w:pStyle w:val="chiparagraphcontent"/>
-            </w:pPr>
+            </w:pPr>
+            <w:r>
+              <w:t>Smaller real body bearish candle with longer lower shadow. Lower shadow should eb more than twice of real body.</w:t>
+            </w:r>
+          </w:p>
+          <w:p>
+            <w:pPr>
+              <w:pStyle w:val="chiparagraphcontent"/>
+            </w:pPr>
+            <w:r>
+              <w:t>There can be no or little upper shadow.</w:t>
+            </w:r>
           </w:p>
         </w:tc>
         <w:tc>
@@ -957,269 +1063,15 @@
               <w:jc w:val="center"/>
             </w:pPr>
             <w:r>
+              <w:rPr>
+                <w:noProof/>
+                <w:lang w:val="en-US"/>
+              </w:rPr>
               <w:drawing>
-                <wp:inline distT="0" distB="0" distL="0" distR="0" wp14:anchorId="7FCA312F" wp14:editId="0ACDD881">
-                  <wp:extent cx="1343212" cy="2248214"/>
-                  <wp:effectExtent l="0" t="0" r="0" b="0"/>
+                <wp:inline distT="0" distB="0" distL="0" distR="0">
+                  <wp:extent cx="504825" cy="844956"/>
+                  <wp:effectExtent l="19050" t="0" r="9525" b="0"/>
                   <wp:docPr id="3" name="Picture 3"/>
-                  <wp:cNvGraphicFramePr>
-                    <a:graphicFrameLocks xmlns:a="http://schemas.openxmlformats.org/drawingml/2006/main" noChangeAspect="1"/>
-                  </wp:cNvGraphicFramePr>
-                  <a:graphic xmlns:a="http://schemas.openxmlformats.org/drawingml/2006/main">
-                    <a:graphicData uri="http://schemas.openxmlformats.org/drawingml/2006/picture">
-                      <pic:pic xmlns:pic="http://schemas.openxmlformats.org/drawingml/2006/picture">
-                        <pic:nvPicPr>
-                          <pic:cNvPr id="1" name=""/>
-                          <pic:cNvPicPr/>
-                        </pic:nvPicPr>
-                        <pic:blipFill>
-                          <a:blip r:embed="rId7"/>
-                          <a:stretch>
-                            <a:fillRect/>
-                          </a:stretch>
-                        </pic:blipFill>
-                        <pic:spPr>
-                          <a:xfrm>
-                            <a:off x="0" y="0"/>
-                            <a:ext cx="1343212" cy="2248214"/>
-                          </a:xfrm>
-                          <a:prstGeom prst="rect">
-                            <a:avLst/>
-                          </a:prstGeom>
-                        </pic:spPr>
-                      </pic:pic>
-                    </a:graphicData>
-                  </a:graphic>
-                </wp:inline>
-              </w:drawing>
-            </w:r>
-          </w:p>
-          <w:p>
-            <w:pPr>
-              <w:pStyle w:val="chiparagraphcontent"/>
-            </w:pPr>
-          </w:p>
-          <w:p>
-            <w:pPr>
-              <w:pStyle w:val="chiparagraphcontent"/>
-            </w:pPr>
-            <w:r>
-              <w:t xml:space="preserve">Upper </w:t>
-            </w:r>
-          </w:p>
-          <w:p>
-            <w:pPr>
-              <w:pStyle w:val="chiparagraphcontent"/>
-            </w:pPr>
-            <w:r>
-              <w:lastRenderedPageBreak/>
-              <w:t xml:space="preserve">Longer shadow should be more </w:t>
-            </w:r>
-            <w:r>
-              <w:t>than twice of real body.</w:t>
-            </w:r>
-          </w:p>
-          <w:p>
-            <w:pPr>
-              <w:pStyle w:val="chiparagraphcontent"/>
-            </w:pPr>
-          </w:p>
-          <w:p>
-            <w:pPr>
-              <w:pStyle w:val="chiparagraphcontent"/>
-            </w:pPr>
-          </w:p>
-          <w:p>
-            <w:pPr>
-              <w:pStyle w:val="chiparagraphcontent"/>
-            </w:pPr>
-          </w:p>
-          <w:p>
-            <w:pPr>
-              <w:pStyle w:val="chiparagraphcontent"/>
-            </w:pPr>
-          </w:p>
-          <w:p>
-            <w:pPr>
-              <w:pStyle w:val="chiparagraphcontent"/>
-            </w:pPr>
-          </w:p>
-          <w:p>
-            <w:pPr>
-              <w:pStyle w:val="chiparagraphcontent"/>
-            </w:pPr>
-          </w:p>
-          <w:p>
-            <w:pPr>
-              <w:pStyle w:val="chiparagraphcontent"/>
-            </w:pPr>
-          </w:p>
-          <w:p>
-            <w:pPr>
-              <w:pStyle w:val="chiparagraphcontent"/>
-            </w:pPr>
-          </w:p>
-          <w:p>
-            <w:pPr>
-              <w:pStyle w:val="chiparagraphcontent"/>
-            </w:pPr>
-          </w:p>
-          <w:p>
-            <w:pPr>
-              <w:pStyle w:val="chiparagraphcontent"/>
-            </w:pPr>
-          </w:p>
-        </w:tc>
-        <w:tc>
-          <w:tcPr>
-            <w:tcW w:w="3294" w:type="dxa"/>
-          </w:tcPr>
-          <w:p>
-            <w:pPr>
-              <w:pStyle w:val="chiparagraphcontent"/>
-            </w:pPr>
-          </w:p>
-        </w:tc>
-        <w:tc>
-          <w:tcPr>
-            <w:tcW w:w="3294" w:type="dxa"/>
-          </w:tcPr>
-          <w:p>
-            <w:pPr>
-              <w:pStyle w:val="chiparagraphcontent"/>
-            </w:pPr>
-          </w:p>
-        </w:tc>
-        <w:tc>
-          <w:tcPr>
-            <w:tcW w:w="3294" w:type="dxa"/>
-          </w:tcPr>
-          <w:p>
-            <w:pPr>
-              <w:pStyle w:val="chiparagraphcontent"/>
-            </w:pPr>
-          </w:p>
-        </w:tc>
-      </w:tr>
-      <w:tr>
-        <w:tc>
-          <w:tcPr>
-            <w:tcW w:w="3294" w:type="dxa"/>
-          </w:tcPr>
-          <w:p>
-            <w:pPr>
-              <w:pStyle w:val="chiparagraphcontent"/>
-              <w:jc w:val="center"/>
-            </w:pPr>
-            <w:r>
-              <w:lastRenderedPageBreak/>
-              <w:t>Piercing Pattern Candle</w:t>
-            </w:r>
-          </w:p>
-          <w:p>
-            <w:pPr>
-              <w:pStyle w:val="chiparagraphcontent"/>
-            </w:pPr>
-            <w:r>
-              <w:drawing>
-                <wp:inline distT="0" distB="0" distL="0" distR="0" wp14:anchorId="5E440E26" wp14:editId="73DFADEE">
-                  <wp:extent cx="2255008" cy="1466850"/>
-                  <wp:effectExtent l="0" t="0" r="0" b="0"/>
-                  <wp:docPr id="4" name="Picture 4"/>
-                  <wp:cNvGraphicFramePr>
-                    <a:graphicFrameLocks xmlns:a="http://schemas.openxmlformats.org/drawingml/2006/main" noChangeAspect="1"/>
-                  </wp:cNvGraphicFramePr>
-                  <a:graphic xmlns:a="http://schemas.openxmlformats.org/drawingml/2006/main">
-                    <a:graphicData uri="http://schemas.openxmlformats.org/drawingml/2006/picture">
-                      <pic:pic xmlns:pic="http://schemas.openxmlformats.org/drawingml/2006/picture">
-                        <pic:nvPicPr>
-                          <pic:cNvPr id="1" name=""/>
-                          <pic:cNvPicPr/>
-                        </pic:nvPicPr>
-                        <pic:blipFill>
-                          <a:blip r:embed="rId8"/>
-                          <a:stretch>
-                            <a:fillRect/>
-                          </a:stretch>
-                        </pic:blipFill>
-                        <pic:spPr>
-                          <a:xfrm>
-                            <a:off x="0" y="0"/>
-                            <a:ext cx="2284317" cy="1485915"/>
-                          </a:xfrm>
-                          <a:prstGeom prst="rect">
-                            <a:avLst/>
-                          </a:prstGeom>
-                        </pic:spPr>
-                      </pic:pic>
-                    </a:graphicData>
-                  </a:graphic>
-                </wp:inline>
-              </w:drawing>
-            </w:r>
-          </w:p>
-        </w:tc>
-        <w:tc>
-          <w:tcPr>
-            <w:tcW w:w="3294" w:type="dxa"/>
-          </w:tcPr>
-          <w:p>
-            <w:pPr>
-              <w:pStyle w:val="chiparagraphcontent"/>
-            </w:pPr>
-          </w:p>
-        </w:tc>
-        <w:tc>
-          <w:tcPr>
-            <w:tcW w:w="3294" w:type="dxa"/>
-          </w:tcPr>
-          <w:p>
-            <w:pPr>
-              <w:pStyle w:val="chiparagraphcontent"/>
-            </w:pPr>
-          </w:p>
-        </w:tc>
-        <w:tc>
-          <w:tcPr>
-            <w:tcW w:w="3294" w:type="dxa"/>
-          </w:tcPr>
-          <w:p>
-            <w:pPr>
-              <w:pStyle w:val="chiparagraphcontent"/>
-            </w:pPr>
-          </w:p>
-        </w:tc>
-      </w:tr>
-      <w:tr>
-        <w:tc>
-          <w:tcPr>
-            <w:tcW w:w="3294" w:type="dxa"/>
-          </w:tcPr>
-          <w:p>
-            <w:pPr>
-              <w:pStyle w:val="chiparagraphcontent"/>
-              <w:jc w:val="center"/>
-            </w:pPr>
-            <w:r>
-              <w:t>Bullish Engulfing Candle</w:t>
-            </w:r>
-          </w:p>
-          <w:p>
-            <w:pPr>
-              <w:pStyle w:val="chiparagraphcontent"/>
-            </w:pPr>
-          </w:p>
-          <w:p>
-            <w:pPr>
-              <w:pStyle w:val="chiparagraphcontent"/>
-            </w:pPr>
-            <w:r>
-              <w:lastRenderedPageBreak/>
-              <w:drawing>
-                <wp:inline distT="0" distB="0" distL="0" distR="0" wp14:anchorId="703FE472" wp14:editId="5E2BEC63">
-                  <wp:extent cx="2924583" cy="2076740"/>
-                  <wp:effectExtent l="0" t="0" r="9525" b="0"/>
-                  <wp:docPr id="5" name="Picture 5"/>
                   <wp:cNvGraphicFramePr>
                     <a:graphicFrameLocks xmlns:a="http://schemas.openxmlformats.org/drawingml/2006/main" noChangeAspect="1"/>
                   </wp:cNvGraphicFramePr>
@@ -1239,7 +1091,7 @@
                         <pic:spPr>
                           <a:xfrm>
                             <a:off x="0" y="0"/>
-                            <a:ext cx="2924583" cy="2076740"/>
+                            <a:ext cx="507044" cy="848670"/>
                           </a:xfrm>
                           <a:prstGeom prst="rect">
                             <a:avLst/>
@@ -1255,9 +1107,57 @@
           <w:p>
             <w:pPr>
               <w:pStyle w:val="chiparagraphcontent"/>
-            </w:pPr>
-            <w:bookmarkStart w:id="0" w:name="_GoBack"/>
-            <w:bookmarkEnd w:id="0"/>
+              <w:rPr>
+                <w:sz w:val="28"/>
+              </w:rPr>
+            </w:pPr>
+          </w:p>
+          <w:p>
+            <w:pPr>
+              <w:pStyle w:val="chiparagraphcontent"/>
+              <w:rPr>
+                <w:sz w:val="22"/>
+              </w:rPr>
+            </w:pPr>
+            <w:r>
+              <w:rPr>
+                <w:sz w:val="22"/>
+              </w:rPr>
+              <w:t xml:space="preserve">Small body bulllish candle with longer upper shadow. </w:t>
+            </w:r>
+            <w:r>
+              <w:rPr>
+                <w:sz w:val="22"/>
+              </w:rPr>
+              <w:t xml:space="preserve">Upper </w:t>
+            </w:r>
+            <w:r>
+              <w:rPr>
+                <w:sz w:val="22"/>
+              </w:rPr>
+              <w:lastRenderedPageBreak/>
+              <w:t>shadow should be more than twice of real body.</w:t>
+            </w:r>
+          </w:p>
+          <w:p>
+            <w:pPr>
+              <w:pStyle w:val="chiparagraphcontent"/>
+              <w:rPr>
+                <w:sz w:val="22"/>
+              </w:rPr>
+            </w:pPr>
+            <w:r>
+              <w:rPr>
+                <w:sz w:val="22"/>
+              </w:rPr>
+              <w:t>There can be lower shadow but with very small or neglegible length</w:t>
+            </w:r>
+            <w:r>
+              <w:rPr>
+                <w:sz w:val="22"/>
+              </w:rPr>
+              <w:t>.</w:t>
+            </w:r>
           </w:p>
           <w:p>
             <w:pPr>
@@ -1272,7 +1172,94 @@
           <w:p>
             <w:pPr>
               <w:pStyle w:val="chiparagraphcontent"/>
-            </w:pPr>
+              <w:jc w:val="center"/>
+            </w:pPr>
+            <w:r>
+              <w:lastRenderedPageBreak/>
+              <w:t>Shooting Start</w:t>
+            </w:r>
+          </w:p>
+          <w:p>
+            <w:pPr>
+              <w:pStyle w:val="chiparagraphcontent"/>
+              <w:jc w:val="center"/>
+            </w:pPr>
+            <w:r>
+              <w:rPr>
+                <w:noProof/>
+                <w:lang w:val="en-US"/>
+              </w:rPr>
+              <w:drawing>
+                <wp:inline distT="0" distB="0" distL="0" distR="0">
+                  <wp:extent cx="285750" cy="743857"/>
+                  <wp:effectExtent l="19050" t="0" r="0" b="0"/>
+                  <wp:docPr id="54" name="Picture 54"/>
+                  <wp:cNvGraphicFramePr>
+                    <a:graphicFrameLocks xmlns:a="http://schemas.openxmlformats.org/drawingml/2006/main" noChangeAspect="1"/>
+                  </wp:cNvGraphicFramePr>
+                  <a:graphic xmlns:a="http://schemas.openxmlformats.org/drawingml/2006/main">
+                    <a:graphicData uri="http://schemas.openxmlformats.org/drawingml/2006/picture">
+                      <pic:pic xmlns:pic="http://schemas.openxmlformats.org/drawingml/2006/picture">
+                        <pic:nvPicPr>
+                          <pic:cNvPr id="0" name="Picture 54"/>
+                          <pic:cNvPicPr>
+                            <a:picLocks noChangeAspect="1" noChangeArrowheads="1"/>
+                          </pic:cNvPicPr>
+                        </pic:nvPicPr>
+                        <pic:blipFill>
+                          <a:blip r:embed="rId10"/>
+                          <a:srcRect/>
+                          <a:stretch>
+                            <a:fillRect/>
+                          </a:stretch>
+                        </pic:blipFill>
+                        <pic:spPr bwMode="auto">
+                          <a:xfrm>
+                            <a:off x="0" y="0"/>
+                            <a:ext cx="285750" cy="743857"/>
+                          </a:xfrm>
+                          <a:prstGeom prst="rect">
+                            <a:avLst/>
+                          </a:prstGeom>
+                          <a:noFill/>
+                          <a:ln w="9525">
+                            <a:noFill/>
+                            <a:miter lim="800000"/>
+                            <a:headEnd/>
+                            <a:tailEnd/>
+                          </a:ln>
+                        </pic:spPr>
+                      </pic:pic>
+                    </a:graphicData>
+                  </a:graphic>
+                </wp:inline>
+              </w:drawing>
+            </w:r>
+          </w:p>
+          <w:p>
+            <w:pPr>
+              <w:pStyle w:val="chiparagraphcontent"/>
+            </w:pPr>
+          </w:p>
+          <w:p>
+            <w:pPr>
+              <w:pStyle w:val="chiparagraphcontent"/>
+            </w:pPr>
+            <w:r>
+              <w:t xml:space="preserve">Small body bearish candle with longer upper shadow. </w:t>
+            </w:r>
+            <w:r>
+              <w:lastRenderedPageBreak/>
+              <w:t>Upper shadow should be more than twice of body.</w:t>
+            </w:r>
+          </w:p>
+          <w:p>
+            <w:pPr>
+              <w:pStyle w:val="chiparagraphcontent"/>
+            </w:pPr>
+            <w:r>
+              <w:t>There can be lower shadow but with very small or negligible length.</w:t>
+            </w:r>
           </w:p>
         </w:tc>
         <w:tc>
@@ -1308,6 +1295,1537 @@
             </w:pPr>
             <w:r>
               <w:lastRenderedPageBreak/>
+              <w:t>White Marubozu Candle</w:t>
+            </w:r>
+          </w:p>
+          <w:p>
+            <w:pPr>
+              <w:pStyle w:val="chiparagraphcontent"/>
+              <w:jc w:val="center"/>
+            </w:pPr>
+          </w:p>
+          <w:p>
+            <w:pPr>
+              <w:pStyle w:val="chiparagraphcontent"/>
+              <w:jc w:val="center"/>
+            </w:pPr>
+            <w:r>
+              <w:rPr>
+                <w:noProof/>
+                <w:lang w:val="en-US"/>
+              </w:rPr>
+              <w:drawing>
+                <wp:inline distT="0" distB="0" distL="0" distR="0">
+                  <wp:extent cx="295275" cy="688976"/>
+                  <wp:effectExtent l="19050" t="0" r="9525" b="0"/>
+                  <wp:docPr id="11" name="Picture 7"/>
+                  <wp:cNvGraphicFramePr>
+                    <a:graphicFrameLocks xmlns:a="http://schemas.openxmlformats.org/drawingml/2006/main" noChangeAspect="1"/>
+                  </wp:cNvGraphicFramePr>
+                  <a:graphic xmlns:a="http://schemas.openxmlformats.org/drawingml/2006/main">
+                    <a:graphicData uri="http://schemas.openxmlformats.org/drawingml/2006/picture">
+                      <pic:pic xmlns:pic="http://schemas.openxmlformats.org/drawingml/2006/picture">
+                        <pic:nvPicPr>
+                          <pic:cNvPr id="0" name="Picture 7"/>
+                          <pic:cNvPicPr>
+                            <a:picLocks noChangeAspect="1" noChangeArrowheads="1"/>
+                          </pic:cNvPicPr>
+                        </pic:nvPicPr>
+                        <pic:blipFill>
+                          <a:blip r:embed="rId11"/>
+                          <a:srcRect/>
+                          <a:stretch>
+                            <a:fillRect/>
+                          </a:stretch>
+                        </pic:blipFill>
+                        <pic:spPr bwMode="auto">
+                          <a:xfrm>
+                            <a:off x="0" y="0"/>
+                            <a:ext cx="296419" cy="691646"/>
+                          </a:xfrm>
+                          <a:prstGeom prst="rect">
+                            <a:avLst/>
+                          </a:prstGeom>
+                          <a:noFill/>
+                          <a:ln w="9525">
+                            <a:noFill/>
+                            <a:miter lim="800000"/>
+                            <a:headEnd/>
+                            <a:tailEnd/>
+                          </a:ln>
+                        </pic:spPr>
+                      </pic:pic>
+                    </a:graphicData>
+                  </a:graphic>
+                </wp:inline>
+              </w:drawing>
+            </w:r>
+          </w:p>
+          <w:p>
+            <w:pPr>
+              <w:pStyle w:val="chiparagraphcontent"/>
+              <w:jc w:val="center"/>
+            </w:pPr>
+          </w:p>
+          <w:p>
+            <w:pPr>
+              <w:pStyle w:val="chiparagraphcontent"/>
+            </w:pPr>
+            <w:r>
+              <w:t>Long real body bullish candle with no/neglegible shadows.</w:t>
+            </w:r>
+          </w:p>
+        </w:tc>
+        <w:tc>
+          <w:tcPr>
+            <w:tcW w:w="3294" w:type="dxa"/>
+          </w:tcPr>
+          <w:p>
+            <w:pPr>
+              <w:pStyle w:val="chiparagraphcontent"/>
+              <w:jc w:val="center"/>
+            </w:pPr>
+            <w:r>
+              <w:t>Black Marubozu</w:t>
+            </w:r>
+          </w:p>
+          <w:p>
+            <w:pPr>
+              <w:pStyle w:val="chiparagraphcontent"/>
+              <w:jc w:val="center"/>
+            </w:pPr>
+          </w:p>
+          <w:p>
+            <w:pPr>
+              <w:pStyle w:val="chiparagraphcontent"/>
+              <w:jc w:val="center"/>
+            </w:pPr>
+            <w:r>
+              <w:rPr>
+                <w:noProof/>
+                <w:lang w:val="en-US"/>
+              </w:rPr>
+              <w:drawing>
+                <wp:inline distT="0" distB="0" distL="0" distR="0">
+                  <wp:extent cx="235495" cy="619125"/>
+                  <wp:effectExtent l="19050" t="0" r="0" b="0"/>
+                  <wp:docPr id="45" name="Picture 45"/>
+                  <wp:cNvGraphicFramePr>
+                    <a:graphicFrameLocks xmlns:a="http://schemas.openxmlformats.org/drawingml/2006/main" noChangeAspect="1"/>
+                  </wp:cNvGraphicFramePr>
+                  <a:graphic xmlns:a="http://schemas.openxmlformats.org/drawingml/2006/main">
+                    <a:graphicData uri="http://schemas.openxmlformats.org/drawingml/2006/picture">
+                      <pic:pic xmlns:pic="http://schemas.openxmlformats.org/drawingml/2006/picture">
+                        <pic:nvPicPr>
+                          <pic:cNvPr id="0" name="Picture 45"/>
+                          <pic:cNvPicPr>
+                            <a:picLocks noChangeAspect="1" noChangeArrowheads="1"/>
+                          </pic:cNvPicPr>
+                        </pic:nvPicPr>
+                        <pic:blipFill>
+                          <a:blip r:embed="rId12" cstate="print"/>
+                          <a:srcRect/>
+                          <a:stretch>
+                            <a:fillRect/>
+                          </a:stretch>
+                        </pic:blipFill>
+                        <pic:spPr bwMode="auto">
+                          <a:xfrm>
+                            <a:off x="0" y="0"/>
+                            <a:ext cx="235495" cy="619125"/>
+                          </a:xfrm>
+                          <a:prstGeom prst="rect">
+                            <a:avLst/>
+                          </a:prstGeom>
+                          <a:noFill/>
+                          <a:ln w="9525">
+                            <a:noFill/>
+                            <a:miter lim="800000"/>
+                            <a:headEnd/>
+                            <a:tailEnd/>
+                          </a:ln>
+                        </pic:spPr>
+                      </pic:pic>
+                    </a:graphicData>
+                  </a:graphic>
+                </wp:inline>
+              </w:drawing>
+            </w:r>
+          </w:p>
+          <w:p>
+            <w:pPr>
+              <w:pStyle w:val="chiparagraphcontent"/>
+            </w:pPr>
+          </w:p>
+          <w:p>
+            <w:pPr>
+              <w:pStyle w:val="chiparagraphcontent"/>
+            </w:pPr>
+            <w:r>
+              <w:t>Long body bearish candle with no/negligible shadows.</w:t>
+            </w:r>
+          </w:p>
+        </w:tc>
+        <w:tc>
+          <w:tcPr>
+            <w:tcW w:w="3294" w:type="dxa"/>
+          </w:tcPr>
+          <w:p>
+            <w:pPr>
+              <w:pStyle w:val="chiparagraphcontent"/>
+            </w:pPr>
+          </w:p>
+        </w:tc>
+        <w:tc>
+          <w:tcPr>
+            <w:tcW w:w="3294" w:type="dxa"/>
+          </w:tcPr>
+          <w:p>
+            <w:pPr>
+              <w:pStyle w:val="chiparagraphcontent"/>
+            </w:pPr>
+          </w:p>
+        </w:tc>
+      </w:tr>
+      <w:tr>
+        <w:tc>
+          <w:tcPr>
+            <w:tcW w:w="3294" w:type="dxa"/>
+          </w:tcPr>
+          <w:p>
+            <w:pPr>
+              <w:pStyle w:val="chiparagraphcontent"/>
+              <w:jc w:val="center"/>
+            </w:pPr>
+            <w:r>
+              <w:t>Piercing Pattern Candle</w:t>
+            </w:r>
+          </w:p>
+          <w:p>
+            <w:pPr>
+              <w:pStyle w:val="chiparagraphcontent"/>
+              <w:jc w:val="center"/>
+            </w:pPr>
+            <w:r>
+              <w:rPr>
+                <w:noProof/>
+                <w:lang w:val="en-US"/>
+              </w:rPr>
+              <w:drawing>
+                <wp:inline distT="0" distB="0" distL="0" distR="0">
+                  <wp:extent cx="685800" cy="882428"/>
+                  <wp:effectExtent l="19050" t="0" r="0" b="0"/>
+                  <wp:docPr id="9" name="Picture 1"/>
+                  <wp:cNvGraphicFramePr>
+                    <a:graphicFrameLocks xmlns:a="http://schemas.openxmlformats.org/drawingml/2006/main" noChangeAspect="1"/>
+                  </wp:cNvGraphicFramePr>
+                  <a:graphic xmlns:a="http://schemas.openxmlformats.org/drawingml/2006/main">
+                    <a:graphicData uri="http://schemas.openxmlformats.org/drawingml/2006/picture">
+                      <pic:pic xmlns:pic="http://schemas.openxmlformats.org/drawingml/2006/picture">
+                        <pic:nvPicPr>
+                          <pic:cNvPr id="0" name="Picture 1"/>
+                          <pic:cNvPicPr>
+                            <a:picLocks noChangeAspect="1" noChangeArrowheads="1"/>
+                          </pic:cNvPicPr>
+                        </pic:nvPicPr>
+                        <pic:blipFill>
+                          <a:blip r:embed="rId13"/>
+                          <a:srcRect/>
+                          <a:stretch>
+                            <a:fillRect/>
+                          </a:stretch>
+                        </pic:blipFill>
+                        <pic:spPr bwMode="auto">
+                          <a:xfrm>
+                            <a:off x="0" y="0"/>
+                            <a:ext cx="686333" cy="883113"/>
+                          </a:xfrm>
+                          <a:prstGeom prst="rect">
+                            <a:avLst/>
+                          </a:prstGeom>
+                          <a:noFill/>
+                          <a:ln w="9525">
+                            <a:noFill/>
+                            <a:miter lim="800000"/>
+                            <a:headEnd/>
+                            <a:tailEnd/>
+                          </a:ln>
+                        </pic:spPr>
+                      </pic:pic>
+                    </a:graphicData>
+                  </a:graphic>
+                </wp:inline>
+              </w:drawing>
+            </w:r>
+          </w:p>
+          <w:p>
+            <w:pPr>
+              <w:pStyle w:val="chiparagraphcontent"/>
+              <w:rPr>
+                <w:sz w:val="22"/>
+              </w:rPr>
+            </w:pPr>
+            <w:r>
+              <w:rPr>
+                <w:sz w:val="22"/>
+              </w:rPr>
+              <w:t>1</w:t>
+            </w:r>
+            <w:r>
+              <w:rPr>
+                <w:sz w:val="22"/>
+                <w:vertAlign w:val="superscript"/>
+              </w:rPr>
+              <w:t>st</w:t>
+            </w:r>
+            <w:r>
+              <w:rPr>
+                <w:sz w:val="22"/>
+              </w:rPr>
+              <w:t xml:space="preserve"> </w:t>
+            </w:r>
+            <w:r>
+              <w:rPr>
+                <w:sz w:val="22"/>
+              </w:rPr>
+              <w:t xml:space="preserve">candle </w:t>
+            </w:r>
+            <w:r>
+              <w:rPr>
+                <w:sz w:val="22"/>
+              </w:rPr>
+              <w:sym w:font="Wingdings" w:char="F0E0"/>
+            </w:r>
+            <w:r>
+              <w:rPr>
+                <w:sz w:val="22"/>
+              </w:rPr>
+              <w:t xml:space="preserve"> </w:t>
+            </w:r>
+            <w:r>
+              <w:rPr>
+                <w:sz w:val="22"/>
+              </w:rPr>
+              <w:t xml:space="preserve">Long </w:t>
+            </w:r>
+            <w:r>
+              <w:rPr>
+                <w:sz w:val="22"/>
+              </w:rPr>
+              <w:t>Red (Bearish)</w:t>
+            </w:r>
+          </w:p>
+          <w:p>
+            <w:pPr>
+              <w:pStyle w:val="chiparagraphcontent"/>
+              <w:rPr>
+                <w:sz w:val="22"/>
+              </w:rPr>
+            </w:pPr>
+            <w:r>
+              <w:rPr>
+                <w:sz w:val="22"/>
+              </w:rPr>
+              <w:t>2</w:t>
+            </w:r>
+            <w:r>
+              <w:rPr>
+                <w:sz w:val="22"/>
+                <w:vertAlign w:val="superscript"/>
+              </w:rPr>
+              <w:t>nd</w:t>
+            </w:r>
+            <w:r>
+              <w:rPr>
+                <w:sz w:val="22"/>
+              </w:rPr>
+              <w:t xml:space="preserve"> </w:t>
+            </w:r>
+            <w:r>
+              <w:rPr>
+                <w:sz w:val="22"/>
+              </w:rPr>
+              <w:t xml:space="preserve">Candle </w:t>
+            </w:r>
+            <w:r>
+              <w:rPr>
+                <w:sz w:val="22"/>
+              </w:rPr>
+              <w:sym w:font="Wingdings" w:char="F0E0"/>
+            </w:r>
+            <w:r>
+              <w:rPr>
+                <w:sz w:val="22"/>
+              </w:rPr>
+              <w:t xml:space="preserve"> </w:t>
+            </w:r>
+            <w:r>
+              <w:rPr>
+                <w:sz w:val="22"/>
+              </w:rPr>
+              <w:t xml:space="preserve">Long Bullish Candle which </w:t>
+            </w:r>
+            <w:r>
+              <w:rPr>
+                <w:sz w:val="22"/>
+              </w:rPr>
+              <w:t xml:space="preserve">pens gap down and closes more than 50% of real body of previous red candle. </w:t>
+            </w:r>
+          </w:p>
+          <w:p>
+            <w:pPr>
+              <w:pStyle w:val="chiparagraphcontent"/>
+              <w:jc w:val="center"/>
+            </w:pPr>
+          </w:p>
+          <w:p>
+            <w:pPr>
+              <w:pStyle w:val="chiparagraphcontent"/>
+              <w:jc w:val="center"/>
+            </w:pPr>
+          </w:p>
+        </w:tc>
+        <w:tc>
+          <w:tcPr>
+            <w:tcW w:w="3294" w:type="dxa"/>
+          </w:tcPr>
+          <w:p>
+            <w:pPr>
+              <w:pStyle w:val="chiparagraphcontent"/>
+              <w:jc w:val="center"/>
+            </w:pPr>
+            <w:r>
+              <w:lastRenderedPageBreak/>
+              <w:t>Dark Cloud Cover</w:t>
+            </w:r>
+          </w:p>
+          <w:p>
+            <w:pPr>
+              <w:pStyle w:val="chiparagraphcontent"/>
+              <w:jc w:val="center"/>
+            </w:pPr>
+          </w:p>
+          <w:p>
+            <w:pPr>
+              <w:pStyle w:val="chiparagraphcontent"/>
+              <w:jc w:val="center"/>
+            </w:pPr>
+            <w:r>
+              <w:rPr>
+                <w:noProof/>
+                <w:lang w:val="en-US"/>
+              </w:rPr>
+              <w:drawing>
+                <wp:inline distT="0" distB="0" distL="0" distR="0">
+                  <wp:extent cx="678955" cy="885825"/>
+                  <wp:effectExtent l="19050" t="0" r="6845" b="0"/>
+                  <wp:docPr id="33" name="Picture 33"/>
+                  <wp:cNvGraphicFramePr>
+                    <a:graphicFrameLocks xmlns:a="http://schemas.openxmlformats.org/drawingml/2006/main" noChangeAspect="1"/>
+                  </wp:cNvGraphicFramePr>
+                  <a:graphic xmlns:a="http://schemas.openxmlformats.org/drawingml/2006/main">
+                    <a:graphicData uri="http://schemas.openxmlformats.org/drawingml/2006/picture">
+                      <pic:pic xmlns:pic="http://schemas.openxmlformats.org/drawingml/2006/picture">
+                        <pic:nvPicPr>
+                          <pic:cNvPr id="0" name="Picture 33"/>
+                          <pic:cNvPicPr>
+                            <a:picLocks noChangeAspect="1" noChangeArrowheads="1"/>
+                          </pic:cNvPicPr>
+                        </pic:nvPicPr>
+                        <pic:blipFill>
+                          <a:blip r:embed="rId14"/>
+                          <a:srcRect/>
+                          <a:stretch>
+                            <a:fillRect/>
+                          </a:stretch>
+                        </pic:blipFill>
+                        <pic:spPr bwMode="auto">
+                          <a:xfrm>
+                            <a:off x="0" y="0"/>
+                            <a:ext cx="680026" cy="887223"/>
+                          </a:xfrm>
+                          <a:prstGeom prst="rect">
+                            <a:avLst/>
+                          </a:prstGeom>
+                          <a:noFill/>
+                          <a:ln w="9525">
+                            <a:noFill/>
+                            <a:miter lim="800000"/>
+                            <a:headEnd/>
+                            <a:tailEnd/>
+                          </a:ln>
+                        </pic:spPr>
+                      </pic:pic>
+                    </a:graphicData>
+                  </a:graphic>
+                </wp:inline>
+              </w:drawing>
+            </w:r>
+          </w:p>
+          <w:p>
+            <w:pPr>
+              <w:pStyle w:val="chiparagraphcontent"/>
+              <w:rPr>
+                <w:sz w:val="22"/>
+              </w:rPr>
+            </w:pPr>
+            <w:r>
+              <w:rPr>
+                <w:sz w:val="22"/>
+              </w:rPr>
+              <w:t>1</w:t>
+            </w:r>
+            <w:r>
+              <w:rPr>
+                <w:sz w:val="22"/>
+                <w:vertAlign w:val="superscript"/>
+              </w:rPr>
+              <w:t>st</w:t>
+            </w:r>
+            <w:r>
+              <w:rPr>
+                <w:sz w:val="22"/>
+              </w:rPr>
+              <w:t xml:space="preserve"> Candle </w:t>
+            </w:r>
+            <w:r>
+              <w:rPr>
+                <w:sz w:val="22"/>
+              </w:rPr>
+              <w:sym w:font="Wingdings" w:char="F0E0"/>
+            </w:r>
+            <w:r>
+              <w:rPr>
+                <w:sz w:val="22"/>
+              </w:rPr>
+              <w:t xml:space="preserve"> Long Green (Bullish)</w:t>
+            </w:r>
+          </w:p>
+          <w:p>
+            <w:pPr>
+              <w:pStyle w:val="chiparagraphcontent"/>
+            </w:pPr>
+            <w:r>
+              <w:rPr>
+                <w:sz w:val="22"/>
+              </w:rPr>
+              <w:t>2</w:t>
+            </w:r>
+            <w:r>
+              <w:rPr>
+                <w:sz w:val="22"/>
+                <w:vertAlign w:val="superscript"/>
+              </w:rPr>
+              <w:t>nd</w:t>
+            </w:r>
+            <w:r>
+              <w:rPr>
+                <w:sz w:val="22"/>
+              </w:rPr>
+              <w:t xml:space="preserve"> Candle </w:t>
+            </w:r>
+            <w:r>
+              <w:rPr>
+                <w:sz w:val="22"/>
+              </w:rPr>
+              <w:sym w:font="Wingdings" w:char="F0E0"/>
+            </w:r>
+            <w:r>
+              <w:rPr>
+                <w:sz w:val="22"/>
+              </w:rPr>
+              <w:t xml:space="preserve"> Long bearish candle which opens gap up and closes more than 50% of real body of previous green candle.</w:t>
+            </w:r>
+          </w:p>
+        </w:tc>
+        <w:tc>
+          <w:tcPr>
+            <w:tcW w:w="3294" w:type="dxa"/>
+          </w:tcPr>
+          <w:p>
+            <w:pPr>
+              <w:pStyle w:val="chiparagraphcontent"/>
+            </w:pPr>
+          </w:p>
+        </w:tc>
+        <w:tc>
+          <w:tcPr>
+            <w:tcW w:w="3294" w:type="dxa"/>
+          </w:tcPr>
+          <w:p>
+            <w:pPr>
+              <w:pStyle w:val="chiparagraphcontent"/>
+            </w:pPr>
+          </w:p>
+        </w:tc>
+      </w:tr>
+      <w:tr>
+        <w:tc>
+          <w:tcPr>
+            <w:tcW w:w="3294" w:type="dxa"/>
+          </w:tcPr>
+          <w:p>
+            <w:pPr>
+              <w:pStyle w:val="chiparagraphcontent"/>
+              <w:jc w:val="center"/>
+            </w:pPr>
+            <w:r>
+              <w:lastRenderedPageBreak/>
+              <w:t>Bullish Harami</w:t>
+            </w:r>
+            <w:r>
+              <w:t xml:space="preserve"> (Pregnant)</w:t>
+            </w:r>
+          </w:p>
+          <w:p>
+            <w:pPr>
+              <w:pStyle w:val="chiparagraphcontent"/>
+              <w:jc w:val="center"/>
+            </w:pPr>
+            <w:r>
+              <w:rPr>
+                <w:noProof/>
+                <w:lang w:val="en-US"/>
+              </w:rPr>
+              <w:drawing>
+                <wp:inline distT="0" distB="0" distL="0" distR="0">
+                  <wp:extent cx="571500" cy="824530"/>
+                  <wp:effectExtent l="19050" t="0" r="0" b="0"/>
+                  <wp:docPr id="12" name="Picture 8"/>
+                  <wp:cNvGraphicFramePr>
+                    <a:graphicFrameLocks xmlns:a="http://schemas.openxmlformats.org/drawingml/2006/main" noChangeAspect="1"/>
+                  </wp:cNvGraphicFramePr>
+                  <a:graphic xmlns:a="http://schemas.openxmlformats.org/drawingml/2006/main">
+                    <a:graphicData uri="http://schemas.openxmlformats.org/drawingml/2006/picture">
+                      <pic:pic xmlns:pic="http://schemas.openxmlformats.org/drawingml/2006/picture">
+                        <pic:nvPicPr>
+                          <pic:cNvPr id="1" name=""/>
+                          <pic:cNvPicPr/>
+                        </pic:nvPicPr>
+                        <pic:blipFill>
+                          <a:blip r:embed="rId15"/>
+                          <a:stretch>
+                            <a:fillRect/>
+                          </a:stretch>
+                        </pic:blipFill>
+                        <pic:spPr>
+                          <a:xfrm>
+                            <a:off x="0" y="0"/>
+                            <a:ext cx="574495" cy="828851"/>
+                          </a:xfrm>
+                          <a:prstGeom prst="rect">
+                            <a:avLst/>
+                          </a:prstGeom>
+                        </pic:spPr>
+                      </pic:pic>
+                    </a:graphicData>
+                  </a:graphic>
+                </wp:inline>
+              </w:drawing>
+            </w:r>
+          </w:p>
+          <w:p>
+            <w:pPr>
+              <w:pStyle w:val="chiparagraphcontent"/>
+            </w:pPr>
+            <w:r>
+              <w:t>1</w:t>
+            </w:r>
+            <w:r>
+              <w:rPr>
+                <w:vertAlign w:val="superscript"/>
+              </w:rPr>
+              <w:t>st</w:t>
+            </w:r>
+            <w:r>
+              <w:t xml:space="preserve"> candle </w:t>
+            </w:r>
+            <w:r>
+              <w:sym w:font="Wingdings" w:char="F0E0"/>
+            </w:r>
+            <w:r>
+              <w:t xml:space="preserve"> </w:t>
+            </w:r>
+            <w:r>
+              <w:t xml:space="preserve">Long </w:t>
+            </w:r>
+            <w:r>
+              <w:t>Bearish (Red) with long real body</w:t>
+            </w:r>
+          </w:p>
+          <w:p>
+            <w:pPr>
+              <w:pStyle w:val="chiparagraphcontent"/>
+            </w:pPr>
+            <w:r>
+              <w:t>2</w:t>
+            </w:r>
+            <w:r>
+              <w:rPr>
+                <w:vertAlign w:val="superscript"/>
+              </w:rPr>
+              <w:t>nd</w:t>
+            </w:r>
+            <w:r>
+              <w:t xml:space="preserve"> Candle </w:t>
+            </w:r>
+            <w:r>
+              <w:sym w:font="Wingdings" w:char="F0E0"/>
+            </w:r>
+            <w:r>
+              <w:t xml:space="preserve"> bullish small body candle within range of previous candle.</w:t>
+            </w:r>
+          </w:p>
+          <w:p>
+            <w:pPr>
+              <w:pStyle w:val="chiparagraphcontent"/>
+              <w:jc w:val="center"/>
+            </w:pPr>
+          </w:p>
+        </w:tc>
+        <w:tc>
+          <w:tcPr>
+            <w:tcW w:w="3294" w:type="dxa"/>
+          </w:tcPr>
+          <w:p>
+            <w:pPr>
+              <w:pStyle w:val="chiparagraphcontent"/>
+              <w:jc w:val="center"/>
+            </w:pPr>
+            <w:r>
+              <w:t>Bearish Harami (Pregnant)</w:t>
+            </w:r>
+          </w:p>
+          <w:p>
+            <w:pPr>
+              <w:pStyle w:val="chiparagraphcontent"/>
+              <w:jc w:val="center"/>
+            </w:pPr>
+            <w:r>
+              <w:rPr>
+                <w:noProof/>
+                <w:lang w:val="en-US"/>
+              </w:rPr>
+              <w:drawing>
+                <wp:inline distT="0" distB="0" distL="0" distR="0">
+                  <wp:extent cx="533400" cy="748352"/>
+                  <wp:effectExtent l="19050" t="0" r="0" b="0"/>
+                  <wp:docPr id="51" name="Picture 51"/>
+                  <wp:cNvGraphicFramePr>
+                    <a:graphicFrameLocks xmlns:a="http://schemas.openxmlformats.org/drawingml/2006/main" noChangeAspect="1"/>
+                  </wp:cNvGraphicFramePr>
+                  <a:graphic xmlns:a="http://schemas.openxmlformats.org/drawingml/2006/main">
+                    <a:graphicData uri="http://schemas.openxmlformats.org/drawingml/2006/picture">
+                      <pic:pic xmlns:pic="http://schemas.openxmlformats.org/drawingml/2006/picture">
+                        <pic:nvPicPr>
+                          <pic:cNvPr id="0" name="Picture 51"/>
+                          <pic:cNvPicPr>
+                            <a:picLocks noChangeAspect="1" noChangeArrowheads="1"/>
+                          </pic:cNvPicPr>
+                        </pic:nvPicPr>
+                        <pic:blipFill>
+                          <a:blip r:embed="rId16"/>
+                          <a:srcRect/>
+                          <a:stretch>
+                            <a:fillRect/>
+                          </a:stretch>
+                        </pic:blipFill>
+                        <pic:spPr bwMode="auto">
+                          <a:xfrm>
+                            <a:off x="0" y="0"/>
+                            <a:ext cx="533400" cy="748352"/>
+                          </a:xfrm>
+                          <a:prstGeom prst="rect">
+                            <a:avLst/>
+                          </a:prstGeom>
+                          <a:noFill/>
+                          <a:ln w="9525">
+                            <a:noFill/>
+                            <a:miter lim="800000"/>
+                            <a:headEnd/>
+                            <a:tailEnd/>
+                          </a:ln>
+                        </pic:spPr>
+                      </pic:pic>
+                    </a:graphicData>
+                  </a:graphic>
+                </wp:inline>
+              </w:drawing>
+            </w:r>
+          </w:p>
+          <w:p>
+            <w:pPr>
+              <w:pStyle w:val="chiparagraphcontent"/>
+            </w:pPr>
+            <w:r>
+              <w:t>1</w:t>
+            </w:r>
+            <w:r>
+              <w:rPr>
+                <w:vertAlign w:val="superscript"/>
+              </w:rPr>
+              <w:t>st</w:t>
+            </w:r>
+            <w:r>
+              <w:t xml:space="preserve"> Candle </w:t>
+            </w:r>
+            <w:r>
+              <w:sym w:font="Wingdings" w:char="F0E0"/>
+            </w:r>
+            <w:r>
+              <w:t xml:space="preserve"> Long Bullish (Green) candle </w:t>
+            </w:r>
+          </w:p>
+          <w:p>
+            <w:pPr>
+              <w:pStyle w:val="chiparagraphcontent"/>
+            </w:pPr>
+            <w:r>
+              <w:t>2</w:t>
+            </w:r>
+            <w:r>
+              <w:rPr>
+                <w:vertAlign w:val="superscript"/>
+              </w:rPr>
+              <w:t>nd</w:t>
+            </w:r>
+            <w:r>
+              <w:t xml:space="preserve"> Candle </w:t>
+            </w:r>
+            <w:r>
+              <w:sym w:font="Wingdings" w:char="F0E0"/>
+            </w:r>
+            <w:r>
+              <w:t xml:space="preserve"> bearish small body candle within the range of previous candle.</w:t>
+            </w:r>
+          </w:p>
+        </w:tc>
+        <w:tc>
+          <w:tcPr>
+            <w:tcW w:w="3294" w:type="dxa"/>
+          </w:tcPr>
+          <w:p>
+            <w:pPr>
+              <w:pStyle w:val="chiparagraphcontent"/>
+            </w:pPr>
+          </w:p>
+        </w:tc>
+        <w:tc>
+          <w:tcPr>
+            <w:tcW w:w="3294" w:type="dxa"/>
+          </w:tcPr>
+          <w:p>
+            <w:pPr>
+              <w:pStyle w:val="chiparagraphcontent"/>
+            </w:pPr>
+          </w:p>
+        </w:tc>
+      </w:tr>
+      <w:tr>
+        <w:tc>
+          <w:tcPr>
+            <w:tcW w:w="3294" w:type="dxa"/>
+          </w:tcPr>
+          <w:p>
+            <w:pPr>
+              <w:pStyle w:val="chiparagraphcontent"/>
+              <w:jc w:val="center"/>
+            </w:pPr>
+            <w:r>
+              <w:t>Bullish Engulfing Candle</w:t>
+            </w:r>
+          </w:p>
+          <w:p>
+            <w:pPr>
+              <w:pStyle w:val="chiparagraphcontent"/>
+              <w:jc w:val="center"/>
+            </w:pPr>
+            <w:r>
+              <w:rPr>
+                <w:noProof/>
+                <w:lang w:val="en-US"/>
+              </w:rPr>
+              <w:drawing>
+                <wp:inline distT="0" distB="0" distL="0" distR="0">
+                  <wp:extent cx="638175" cy="827778"/>
+                  <wp:effectExtent l="19050" t="0" r="9525" b="0"/>
+                  <wp:docPr id="10" name="Picture 4"/>
+                  <wp:cNvGraphicFramePr>
+                    <a:graphicFrameLocks xmlns:a="http://schemas.openxmlformats.org/drawingml/2006/main" noChangeAspect="1"/>
+                  </wp:cNvGraphicFramePr>
+                  <a:graphic xmlns:a="http://schemas.openxmlformats.org/drawingml/2006/main">
+                    <a:graphicData uri="http://schemas.openxmlformats.org/drawingml/2006/picture">
+                      <pic:pic xmlns:pic="http://schemas.openxmlformats.org/drawingml/2006/picture">
+                        <pic:nvPicPr>
+                          <pic:cNvPr id="0" name="Picture 4"/>
+                          <pic:cNvPicPr>
+                            <a:picLocks noChangeAspect="1" noChangeArrowheads="1"/>
+                          </pic:cNvPicPr>
+                        </pic:nvPicPr>
+                        <pic:blipFill>
+                          <a:blip r:embed="rId17"/>
+                          <a:srcRect/>
+                          <a:stretch>
+                            <a:fillRect/>
+                          </a:stretch>
+                        </pic:blipFill>
+                        <pic:spPr bwMode="auto">
+                          <a:xfrm>
+                            <a:off x="0" y="0"/>
+                            <a:ext cx="639341" cy="829290"/>
+                          </a:xfrm>
+                          <a:prstGeom prst="rect">
+                            <a:avLst/>
+                          </a:prstGeom>
+                          <a:noFill/>
+                          <a:ln w="9525">
+                            <a:noFill/>
+                            <a:miter lim="800000"/>
+                            <a:headEnd/>
+                            <a:tailEnd/>
+                          </a:ln>
+                        </pic:spPr>
+                      </pic:pic>
+                    </a:graphicData>
+                  </a:graphic>
+                </wp:inline>
+              </w:drawing>
+            </w:r>
+          </w:p>
+          <w:p>
+            <w:pPr>
+              <w:pStyle w:val="chiparagraphcontent"/>
+            </w:pPr>
+          </w:p>
+          <w:p>
+            <w:pPr>
+              <w:pStyle w:val="chiparagraphcontent"/>
+              <w:rPr>
+                <w:noProof/>
+                <w:sz w:val="22"/>
+                <w:lang w:val="en-US"/>
+              </w:rPr>
+            </w:pPr>
+            <w:r>
+              <w:rPr>
+                <w:noProof/>
+                <w:sz w:val="22"/>
+                <w:lang w:val="en-US"/>
+              </w:rPr>
+              <w:t>1st</w:t>
+            </w:r>
+            <w:r>
+              <w:rPr>
+                <w:noProof/>
+                <w:sz w:val="22"/>
+                <w:lang w:val="en-US"/>
+              </w:rPr>
+              <w:t xml:space="preserve"> Candle </w:t>
+            </w:r>
+            <w:r>
+              <w:rPr>
+                <w:noProof/>
+                <w:sz w:val="22"/>
+                <w:lang w:val="en-US"/>
+              </w:rPr>
+              <w:sym w:font="Wingdings" w:char="F0E0"/>
+            </w:r>
+            <w:r>
+              <w:rPr>
+                <w:noProof/>
+                <w:sz w:val="22"/>
+                <w:lang w:val="en-US"/>
+              </w:rPr>
+              <w:t xml:space="preserve"> Red (Bearish)</w:t>
+            </w:r>
+          </w:p>
+          <w:p>
+            <w:pPr>
+              <w:pStyle w:val="chiparagraphcontent"/>
+              <w:rPr>
+                <w:noProof/>
+                <w:sz w:val="22"/>
+                <w:lang w:val="en-US"/>
+              </w:rPr>
+            </w:pPr>
+            <w:r>
+              <w:rPr>
+                <w:noProof/>
+                <w:sz w:val="22"/>
+                <w:lang w:val="en-US"/>
+              </w:rPr>
+              <w:t>2</w:t>
+            </w:r>
+            <w:r>
+              <w:rPr>
+                <w:noProof/>
+                <w:sz w:val="22"/>
+                <w:vertAlign w:val="superscript"/>
+                <w:lang w:val="en-US"/>
+              </w:rPr>
+              <w:t>nd</w:t>
+            </w:r>
+            <w:r>
+              <w:rPr>
+                <w:noProof/>
+                <w:sz w:val="22"/>
+                <w:lang w:val="en-US"/>
+              </w:rPr>
+              <w:t xml:space="preserve"> </w:t>
+            </w:r>
+            <w:r>
+              <w:rPr>
+                <w:noProof/>
+                <w:sz w:val="22"/>
+                <w:lang w:val="en-US"/>
+              </w:rPr>
+              <w:t xml:space="preserve">Candle </w:t>
+            </w:r>
+            <w:r>
+              <w:rPr>
+                <w:noProof/>
+                <w:sz w:val="22"/>
+                <w:lang w:val="en-US"/>
+              </w:rPr>
+              <w:sym w:font="Wingdings" w:char="F0E0"/>
+            </w:r>
+            <w:r>
+              <w:rPr>
+                <w:noProof/>
+                <w:sz w:val="22"/>
+                <w:lang w:val="en-US"/>
+              </w:rPr>
+              <w:t xml:space="preserve"> </w:t>
+            </w:r>
+            <w:r>
+              <w:rPr>
+                <w:noProof/>
+                <w:sz w:val="22"/>
+                <w:lang w:val="en-US"/>
+              </w:rPr>
+              <w:t>Long Bearish candle which o</w:t>
+            </w:r>
+            <w:r>
+              <w:rPr>
+                <w:noProof/>
+                <w:sz w:val="22"/>
+                <w:lang w:val="en-US"/>
+              </w:rPr>
+              <w:t xml:space="preserve">pens </w:t>
+            </w:r>
+            <w:r>
+              <w:rPr>
+                <w:noProof/>
+                <w:sz w:val="22"/>
+                <w:lang w:val="en-US"/>
+              </w:rPr>
+              <w:t xml:space="preserve">gap down </w:t>
+            </w:r>
+            <w:r>
+              <w:rPr>
+                <w:noProof/>
+                <w:sz w:val="22"/>
+                <w:lang w:val="en-US"/>
+              </w:rPr>
+              <w:t xml:space="preserve">and closes </w:t>
+            </w:r>
+            <w:r>
+              <w:rPr>
+                <w:noProof/>
+                <w:sz w:val="22"/>
+                <w:lang w:val="en-US"/>
+              </w:rPr>
+              <w:t>above the opening of previous red candle</w:t>
+            </w:r>
+            <w:r>
+              <w:rPr>
+                <w:noProof/>
+                <w:sz w:val="22"/>
+                <w:lang w:val="en-US"/>
+              </w:rPr>
+              <w:t xml:space="preserve"> i.e., completely engulf the red candle.</w:t>
+            </w:r>
+          </w:p>
+          <w:p>
+            <w:pPr>
+              <w:pStyle w:val="chiparagraphcontent"/>
+            </w:pPr>
+            <w:bookmarkStart w:id="0" w:name="_GoBack"/>
+            <w:bookmarkEnd w:id="0"/>
+          </w:p>
+        </w:tc>
+        <w:tc>
+          <w:tcPr>
+            <w:tcW w:w="3294" w:type="dxa"/>
+          </w:tcPr>
+          <w:p>
+            <w:pPr>
+              <w:pStyle w:val="chiparagraphcontent"/>
+              <w:jc w:val="center"/>
+            </w:pPr>
+            <w:r>
+              <w:t>Bearish Engulfing Candle</w:t>
+            </w:r>
+          </w:p>
+          <w:p>
+            <w:pPr>
+              <w:pStyle w:val="chiparagraphcontent"/>
+              <w:jc w:val="center"/>
+            </w:pPr>
+            <w:r>
+              <w:rPr>
+                <w:noProof/>
+                <w:lang w:val="en-US"/>
+              </w:rPr>
+              <w:drawing>
+                <wp:inline distT="0" distB="0" distL="0" distR="0">
+                  <wp:extent cx="607589" cy="752475"/>
+                  <wp:effectExtent l="19050" t="0" r="2011" b="0"/>
+                  <wp:docPr id="36" name="Picture 36"/>
+                  <wp:cNvGraphicFramePr>
+                    <a:graphicFrameLocks xmlns:a="http://schemas.openxmlformats.org/drawingml/2006/main" noChangeAspect="1"/>
+                  </wp:cNvGraphicFramePr>
+                  <a:graphic xmlns:a="http://schemas.openxmlformats.org/drawingml/2006/main">
+                    <a:graphicData uri="http://schemas.openxmlformats.org/drawingml/2006/picture">
+                      <pic:pic xmlns:pic="http://schemas.openxmlformats.org/drawingml/2006/picture">
+                        <pic:nvPicPr>
+                          <pic:cNvPr id="0" name="Picture 36"/>
+                          <pic:cNvPicPr>
+                            <a:picLocks noChangeAspect="1" noChangeArrowheads="1"/>
+                          </pic:cNvPicPr>
+                        </pic:nvPicPr>
+                        <pic:blipFill>
+                          <a:blip r:embed="rId18"/>
+                          <a:srcRect/>
+                          <a:stretch>
+                            <a:fillRect/>
+                          </a:stretch>
+                        </pic:blipFill>
+                        <pic:spPr bwMode="auto">
+                          <a:xfrm>
+                            <a:off x="0" y="0"/>
+                            <a:ext cx="607589" cy="752475"/>
+                          </a:xfrm>
+                          <a:prstGeom prst="rect">
+                            <a:avLst/>
+                          </a:prstGeom>
+                          <a:noFill/>
+                          <a:ln w="9525">
+                            <a:noFill/>
+                            <a:miter lim="800000"/>
+                            <a:headEnd/>
+                            <a:tailEnd/>
+                          </a:ln>
+                        </pic:spPr>
+                      </pic:pic>
+                    </a:graphicData>
+                  </a:graphic>
+                </wp:inline>
+              </w:drawing>
+            </w:r>
+          </w:p>
+          <w:p>
+            <w:pPr>
+              <w:pStyle w:val="chiparagraphcontent"/>
+              <w:jc w:val="center"/>
+            </w:pPr>
+          </w:p>
+          <w:p>
+            <w:pPr>
+              <w:pStyle w:val="chiparagraphcontent"/>
+              <w:rPr>
+                <w:sz w:val="22"/>
+              </w:rPr>
+            </w:pPr>
+            <w:r>
+              <w:rPr>
+                <w:sz w:val="22"/>
+              </w:rPr>
+              <w:t>1</w:t>
+            </w:r>
+            <w:r>
+              <w:rPr>
+                <w:sz w:val="22"/>
+                <w:vertAlign w:val="superscript"/>
+              </w:rPr>
+              <w:t>st</w:t>
+            </w:r>
+            <w:r>
+              <w:rPr>
+                <w:sz w:val="22"/>
+              </w:rPr>
+              <w:t xml:space="preserve"> Candle </w:t>
+            </w:r>
+            <w:r>
+              <w:rPr>
+                <w:sz w:val="22"/>
+              </w:rPr>
+              <w:sym w:font="Wingdings" w:char="F0E0"/>
+            </w:r>
+            <w:r>
+              <w:rPr>
+                <w:sz w:val="22"/>
+              </w:rPr>
+              <w:t xml:space="preserve"> Green (Bullish)</w:t>
+            </w:r>
+          </w:p>
+          <w:p>
+            <w:pPr>
+              <w:pStyle w:val="chiparagraphcontent"/>
+            </w:pPr>
+            <w:r>
+              <w:rPr>
+                <w:sz w:val="22"/>
+              </w:rPr>
+              <w:t>2</w:t>
+            </w:r>
+            <w:r>
+              <w:rPr>
+                <w:sz w:val="22"/>
+                <w:vertAlign w:val="superscript"/>
+              </w:rPr>
+              <w:t>nd</w:t>
+            </w:r>
+            <w:r>
+              <w:rPr>
+                <w:sz w:val="22"/>
+              </w:rPr>
+              <w:t xml:space="preserve"> Candle </w:t>
+            </w:r>
+            <w:r>
+              <w:rPr>
+                <w:sz w:val="22"/>
+              </w:rPr>
+              <w:sym w:font="Wingdings" w:char="F0E0"/>
+            </w:r>
+            <w:r>
+              <w:rPr>
+                <w:sz w:val="22"/>
+              </w:rPr>
+              <w:t xml:space="preserve"> </w:t>
+            </w:r>
+            <w:r>
+              <w:rPr>
+                <w:sz w:val="22"/>
+              </w:rPr>
+              <w:t>long Bearish c</w:t>
+            </w:r>
+            <w:r>
+              <w:rPr>
+                <w:sz w:val="22"/>
+              </w:rPr>
+              <w:t xml:space="preserve">andle which opens gap up and closes below the opening of previous green candle i.e., completely engulf the green candle. </w:t>
+            </w:r>
+          </w:p>
+        </w:tc>
+        <w:tc>
+          <w:tcPr>
+            <w:tcW w:w="3294" w:type="dxa"/>
+          </w:tcPr>
+          <w:p>
+            <w:pPr>
+              <w:pStyle w:val="chiparagraphcontent"/>
+            </w:pPr>
+          </w:p>
+        </w:tc>
+        <w:tc>
+          <w:tcPr>
+            <w:tcW w:w="3294" w:type="dxa"/>
+          </w:tcPr>
+          <w:p>
+            <w:pPr>
+              <w:pStyle w:val="chiparagraphcontent"/>
+            </w:pPr>
+          </w:p>
+        </w:tc>
+      </w:tr>
+      <w:tr>
+        <w:tc>
+          <w:tcPr>
+            <w:tcW w:w="3294" w:type="dxa"/>
+          </w:tcPr>
+          <w:p>
+            <w:pPr>
+              <w:pStyle w:val="chiparagraphcontent"/>
+              <w:jc w:val="center"/>
+            </w:pPr>
+            <w:r>
+              <w:t>Tweezer Bottom</w:t>
+            </w:r>
+          </w:p>
+          <w:p>
+            <w:pPr>
+              <w:pStyle w:val="chiparagraphcontent"/>
+              <w:jc w:val="center"/>
+            </w:pPr>
+            <w:r>
+              <w:rPr>
+                <w:noProof/>
+                <w:lang w:val="en-US"/>
+              </w:rPr>
+              <w:lastRenderedPageBreak/>
+              <w:drawing>
+                <wp:inline distT="0" distB="0" distL="0" distR="0">
+                  <wp:extent cx="638175" cy="825874"/>
+                  <wp:effectExtent l="19050" t="0" r="9525" b="0"/>
+                  <wp:docPr id="14" name="Picture 13"/>
+                  <wp:cNvGraphicFramePr>
+                    <a:graphicFrameLocks xmlns:a="http://schemas.openxmlformats.org/drawingml/2006/main" noChangeAspect="1"/>
+                  </wp:cNvGraphicFramePr>
+                  <a:graphic xmlns:a="http://schemas.openxmlformats.org/drawingml/2006/main">
+                    <a:graphicData uri="http://schemas.openxmlformats.org/drawingml/2006/picture">
+                      <pic:pic xmlns:pic="http://schemas.openxmlformats.org/drawingml/2006/picture">
+                        <pic:nvPicPr>
+                          <pic:cNvPr id="0" name="Picture 13"/>
+                          <pic:cNvPicPr>
+                            <a:picLocks noChangeAspect="1" noChangeArrowheads="1"/>
+                          </pic:cNvPicPr>
+                        </pic:nvPicPr>
+                        <pic:blipFill>
+                          <a:blip r:embed="rId19"/>
+                          <a:srcRect/>
+                          <a:stretch>
+                            <a:fillRect/>
+                          </a:stretch>
+                        </pic:blipFill>
+                        <pic:spPr bwMode="auto">
+                          <a:xfrm>
+                            <a:off x="0" y="0"/>
+                            <a:ext cx="638175" cy="825874"/>
+                          </a:xfrm>
+                          <a:prstGeom prst="rect">
+                            <a:avLst/>
+                          </a:prstGeom>
+                          <a:noFill/>
+                          <a:ln w="9525">
+                            <a:noFill/>
+                            <a:miter lim="800000"/>
+                            <a:headEnd/>
+                            <a:tailEnd/>
+                          </a:ln>
+                        </pic:spPr>
+                      </pic:pic>
+                    </a:graphicData>
+                  </a:graphic>
+                </wp:inline>
+              </w:drawing>
+            </w:r>
+          </w:p>
+          <w:p>
+            <w:pPr>
+              <w:pStyle w:val="chiparagraphcontent"/>
+              <w:jc w:val="center"/>
+            </w:pPr>
+          </w:p>
+          <w:p>
+            <w:pPr>
+              <w:pStyle w:val="chiparagraphcontent"/>
+            </w:pPr>
+            <w:r>
+              <w:t>1</w:t>
+            </w:r>
+            <w:r>
+              <w:rPr>
+                <w:vertAlign w:val="superscript"/>
+              </w:rPr>
+              <w:t>st</w:t>
+            </w:r>
+            <w:r>
+              <w:t xml:space="preserve"> candle </w:t>
+            </w:r>
+            <w:r>
+              <w:sym w:font="Wingdings" w:char="F0E0"/>
+            </w:r>
+            <w:r>
+              <w:t xml:space="preserve"> Long bearish candle</w:t>
+            </w:r>
+          </w:p>
+          <w:p>
+            <w:pPr>
+              <w:pStyle w:val="chiparagraphcontent"/>
+            </w:pPr>
+            <w:r>
+              <w:t>2</w:t>
+            </w:r>
+            <w:r>
+              <w:rPr>
+                <w:vertAlign w:val="superscript"/>
+              </w:rPr>
+              <w:t>nd</w:t>
+            </w:r>
+            <w:r>
+              <w:t xml:space="preserve"> Candle </w:t>
+            </w:r>
+            <w:r>
+              <w:sym w:font="Wingdings" w:char="F0E0"/>
+            </w:r>
+            <w:r>
+              <w:t xml:space="preserve"> Bullish candle with the same low as previous red candle.</w:t>
+            </w:r>
+          </w:p>
+        </w:tc>
+        <w:tc>
+          <w:tcPr>
+            <w:tcW w:w="3294" w:type="dxa"/>
+          </w:tcPr>
+          <w:p>
+            <w:pPr>
+              <w:pStyle w:val="chiparagraphcontent"/>
+              <w:jc w:val="center"/>
+            </w:pPr>
+            <w:r>
+              <w:lastRenderedPageBreak/>
+              <w:t>Tweezer Tp[</w:t>
+            </w:r>
+          </w:p>
+          <w:p>
+            <w:pPr>
+              <w:pStyle w:val="chiparagraphcontent"/>
+              <w:jc w:val="center"/>
+            </w:pPr>
+            <w:r>
+              <w:rPr>
+                <w:noProof/>
+                <w:lang w:val="en-US"/>
+              </w:rPr>
+              <w:lastRenderedPageBreak/>
+              <w:drawing>
+                <wp:inline distT="0" distB="0" distL="0" distR="0">
+                  <wp:extent cx="713429" cy="828675"/>
+                  <wp:effectExtent l="19050" t="0" r="0" b="0"/>
+                  <wp:docPr id="57" name="Picture 57"/>
+                  <wp:cNvGraphicFramePr>
+                    <a:graphicFrameLocks xmlns:a="http://schemas.openxmlformats.org/drawingml/2006/main" noChangeAspect="1"/>
+                  </wp:cNvGraphicFramePr>
+                  <a:graphic xmlns:a="http://schemas.openxmlformats.org/drawingml/2006/main">
+                    <a:graphicData uri="http://schemas.openxmlformats.org/drawingml/2006/picture">
+                      <pic:pic xmlns:pic="http://schemas.openxmlformats.org/drawingml/2006/picture">
+                        <pic:nvPicPr>
+                          <pic:cNvPr id="0" name="Picture 57"/>
+                          <pic:cNvPicPr>
+                            <a:picLocks noChangeAspect="1" noChangeArrowheads="1"/>
+                          </pic:cNvPicPr>
+                        </pic:nvPicPr>
+                        <pic:blipFill>
+                          <a:blip r:embed="rId20"/>
+                          <a:srcRect/>
+                          <a:stretch>
+                            <a:fillRect/>
+                          </a:stretch>
+                        </pic:blipFill>
+                        <pic:spPr bwMode="auto">
+                          <a:xfrm>
+                            <a:off x="0" y="0"/>
+                            <a:ext cx="713429" cy="828675"/>
+                          </a:xfrm>
+                          <a:prstGeom prst="rect">
+                            <a:avLst/>
+                          </a:prstGeom>
+                          <a:noFill/>
+                          <a:ln w="9525">
+                            <a:noFill/>
+                            <a:miter lim="800000"/>
+                            <a:headEnd/>
+                            <a:tailEnd/>
+                          </a:ln>
+                        </pic:spPr>
+                      </pic:pic>
+                    </a:graphicData>
+                  </a:graphic>
+                </wp:inline>
+              </w:drawing>
+            </w:r>
+          </w:p>
+          <w:p>
+            <w:pPr>
+              <w:pStyle w:val="chiparagraphcontent"/>
+            </w:pPr>
+          </w:p>
+          <w:p>
+            <w:pPr>
+              <w:pStyle w:val="chiparagraphcontent"/>
+            </w:pPr>
+            <w:r>
+              <w:t>1</w:t>
+            </w:r>
+            <w:r>
+              <w:rPr>
+                <w:vertAlign w:val="superscript"/>
+              </w:rPr>
+              <w:t>st</w:t>
+            </w:r>
+            <w:r>
+              <w:t xml:space="preserve"> candle </w:t>
+            </w:r>
+            <w:r>
+              <w:sym w:font="Wingdings" w:char="F0E0"/>
+            </w:r>
+            <w:r>
+              <w:t xml:space="preserve"> bullish candle</w:t>
+            </w:r>
+          </w:p>
+          <w:p>
+            <w:pPr>
+              <w:pStyle w:val="chiparagraphcontent"/>
+            </w:pPr>
+            <w:r>
+              <w:t>2</w:t>
+            </w:r>
+            <w:r>
+              <w:rPr>
+                <w:vertAlign w:val="superscript"/>
+              </w:rPr>
+              <w:t>nd</w:t>
+            </w:r>
+            <w:r>
+              <w:t xml:space="preserve"> Candle </w:t>
+            </w:r>
+            <w:r>
+              <w:sym w:font="Wingdings" w:char="F0E0"/>
+            </w:r>
+            <w:r>
+              <w:t xml:space="preserve"> bearish candle with the same high as previous candle.</w:t>
+            </w:r>
+          </w:p>
+          <w:p>
+            <w:pPr>
+              <w:pStyle w:val="chiparagraphcontent"/>
+            </w:pPr>
+          </w:p>
+        </w:tc>
+        <w:tc>
+          <w:tcPr>
+            <w:tcW w:w="3294" w:type="dxa"/>
+          </w:tcPr>
+          <w:p>
+            <w:pPr>
+              <w:pStyle w:val="chiparagraphcontent"/>
+            </w:pPr>
+          </w:p>
+        </w:tc>
+        <w:tc>
+          <w:tcPr>
+            <w:tcW w:w="3294" w:type="dxa"/>
+          </w:tcPr>
+          <w:p>
+            <w:pPr>
+              <w:pStyle w:val="chiparagraphcontent"/>
+            </w:pPr>
+          </w:p>
+        </w:tc>
+      </w:tr>
+      <w:tr>
+        <w:tc>
+          <w:tcPr>
+            <w:tcW w:w="3294" w:type="dxa"/>
+          </w:tcPr>
+          <w:p>
+            <w:pPr>
+              <w:pStyle w:val="chiparagraphcontent"/>
+              <w:jc w:val="center"/>
+            </w:pPr>
+            <w:r>
+              <w:lastRenderedPageBreak/>
               <w:t>Morning Star Candle</w:t>
             </w:r>
           </w:p>
@@ -1322,8 +2840,12 @@
               <w:jc w:val="center"/>
             </w:pPr>
             <w:r>
+              <w:rPr>
+                <w:noProof/>
+                <w:lang w:val="en-US"/>
+              </w:rPr>
               <w:drawing>
-                <wp:inline distT="0" distB="0" distL="0" distR="0" wp14:anchorId="7FD0275C" wp14:editId="3DC2959A">
+                <wp:inline distT="0" distB="0" distL="0" distR="0">
                   <wp:extent cx="1457325" cy="1794160"/>
                   <wp:effectExtent l="0" t="0" r="0" b="0"/>
                   <wp:docPr id="6" name="Picture 6"/>
@@ -1338,7 +2860,7 @@
                           <pic:cNvPicPr/>
                         </pic:nvPicPr>
                         <pic:blipFill>
-                          <a:blip r:embed="rId10"/>
+                          <a:blip r:embed="rId21"/>
                           <a:stretch>
                             <a:fillRect/>
                           </a:stretch>
@@ -1363,6 +2885,100 @@
             <w:pPr>
               <w:pStyle w:val="chiparagraphcontent"/>
             </w:pPr>
+            <w:r>
+              <w:t>1</w:t>
+            </w:r>
+            <w:r>
+              <w:rPr>
+                <w:vertAlign w:val="superscript"/>
+              </w:rPr>
+              <w:t>st</w:t>
+            </w:r>
+            <w:r>
+              <w:t xml:space="preserve"> </w:t>
+            </w:r>
+            <w:r>
+              <w:t xml:space="preserve">candle </w:t>
+            </w:r>
+            <w:r>
+              <w:sym w:font="Wingdings" w:char="F0E0"/>
+            </w:r>
+            <w:r>
+              <w:t xml:space="preserve"> Red (Bearish)</w:t>
+            </w:r>
+          </w:p>
+          <w:p>
+            <w:pPr>
+              <w:pStyle w:val="chiparagraphcontent"/>
+            </w:pPr>
+            <w:r>
+              <w:t>2</w:t>
+            </w:r>
+            <w:r>
+              <w:rPr>
+                <w:vertAlign w:val="superscript"/>
+              </w:rPr>
+              <w:t>nd</w:t>
+            </w:r>
+            <w:r>
+              <w:t xml:space="preserve">  candle </w:t>
+            </w:r>
+            <w:r>
+              <w:sym w:font="Wingdings" w:char="F0E0"/>
+            </w:r>
+            <w:r>
+              <w:t xml:space="preserve"> Doji , indicates indicision in market.</w:t>
+            </w:r>
+          </w:p>
+          <w:p>
+            <w:pPr>
+              <w:pStyle w:val="chiparagraphcontent"/>
+            </w:pPr>
+            <w:r>
+              <w:t>Doji should be completely out of real bodies of 1</w:t>
+            </w:r>
+            <w:r>
+              <w:rPr>
+                <w:vertAlign w:val="superscript"/>
+              </w:rPr>
+              <w:t>st</w:t>
+            </w:r>
+            <w:r>
+              <w:t xml:space="preserve"> and 3</w:t>
+            </w:r>
+            <w:r>
+              <w:rPr>
+                <w:vertAlign w:val="superscript"/>
+              </w:rPr>
+              <w:t>rd</w:t>
+            </w:r>
+            <w:r>
+              <w:t xml:space="preserve"> candle.</w:t>
+            </w:r>
+          </w:p>
+          <w:p>
+            <w:pPr>
+              <w:pStyle w:val="chiparagraphcontent"/>
+            </w:pPr>
+            <w:r>
+              <w:lastRenderedPageBreak/>
+              <w:t>3</w:t>
+            </w:r>
+            <w:r>
+              <w:rPr>
+                <w:vertAlign w:val="superscript"/>
+              </w:rPr>
+              <w:t>rd</w:t>
+            </w:r>
+            <w:r>
+              <w:t xml:space="preserve"> candle </w:t>
+            </w:r>
+            <w:r>
+              <w:sym w:font="Wingdings" w:char="F0E0"/>
+            </w:r>
+            <w:r>
+              <w:t xml:space="preserve"> Bullish candle.</w:t>
+            </w:r>
           </w:p>
           <w:p>
             <w:pPr>
@@ -1377,7 +2993,175 @@
           <w:p>
             <w:pPr>
               <w:pStyle w:val="chiparagraphcontent"/>
-            </w:pPr>
+              <w:jc w:val="center"/>
+            </w:pPr>
+            <w:r>
+              <w:lastRenderedPageBreak/>
+              <w:t>Evening Star</w:t>
+            </w:r>
+          </w:p>
+          <w:p>
+            <w:pPr>
+              <w:pStyle w:val="chiparagraphcontent"/>
+              <w:jc w:val="center"/>
+            </w:pPr>
+            <w:r>
+              <w:rPr>
+                <w:noProof/>
+                <w:lang w:val="en-US"/>
+              </w:rPr>
+              <w:drawing>
+                <wp:inline distT="0" distB="0" distL="0" distR="0">
+                  <wp:extent cx="1100972" cy="1457325"/>
+                  <wp:effectExtent l="19050" t="0" r="3928" b="0"/>
+                  <wp:docPr id="39" name="Picture 39"/>
+                  <wp:cNvGraphicFramePr>
+                    <a:graphicFrameLocks xmlns:a="http://schemas.openxmlformats.org/drawingml/2006/main" noChangeAspect="1"/>
+                  </wp:cNvGraphicFramePr>
+                  <a:graphic xmlns:a="http://schemas.openxmlformats.org/drawingml/2006/main">
+                    <a:graphicData uri="http://schemas.openxmlformats.org/drawingml/2006/picture">
+                      <pic:pic xmlns:pic="http://schemas.openxmlformats.org/drawingml/2006/picture">
+                        <pic:nvPicPr>
+                          <pic:cNvPr id="0" name="Picture 39"/>
+                          <pic:cNvPicPr>
+                            <a:picLocks noChangeAspect="1" noChangeArrowheads="1"/>
+                          </pic:cNvPicPr>
+                        </pic:nvPicPr>
+                        <pic:blipFill>
+                          <a:blip r:embed="rId22"/>
+                          <a:srcRect/>
+                          <a:stretch>
+                            <a:fillRect/>
+                          </a:stretch>
+                        </pic:blipFill>
+                        <pic:spPr bwMode="auto">
+                          <a:xfrm>
+                            <a:off x="0" y="0"/>
+                            <a:ext cx="1100972" cy="1457325"/>
+                          </a:xfrm>
+                          <a:prstGeom prst="rect">
+                            <a:avLst/>
+                          </a:prstGeom>
+                          <a:noFill/>
+                          <a:ln w="9525">
+                            <a:noFill/>
+                            <a:miter lim="800000"/>
+                            <a:headEnd/>
+                            <a:tailEnd/>
+                          </a:ln>
+                        </pic:spPr>
+                      </pic:pic>
+                    </a:graphicData>
+                  </a:graphic>
+                </wp:inline>
+              </w:drawing>
+            </w:r>
+          </w:p>
+          <w:p>
+            <w:pPr>
+              <w:pStyle w:val="chiparagraphcontent"/>
+            </w:pPr>
+          </w:p>
+          <w:p>
+            <w:pPr>
+              <w:pStyle w:val="chiparagraphcontent"/>
+            </w:pPr>
+          </w:p>
+          <w:p>
+            <w:pPr>
+              <w:pStyle w:val="chiparagraphcontent"/>
+            </w:pPr>
+            <w:r>
+              <w:t>1</w:t>
+            </w:r>
+            <w:r>
+              <w:rPr>
+                <w:vertAlign w:val="superscript"/>
+              </w:rPr>
+              <w:t>st</w:t>
+            </w:r>
+            <w:r>
+              <w:t xml:space="preserve"> candle </w:t>
+            </w:r>
+            <w:r>
+              <w:sym w:font="Wingdings" w:char="F0E0"/>
+            </w:r>
+            <w:r>
+              <w:t xml:space="preserve"> Green (Bullish)</w:t>
+            </w:r>
+          </w:p>
+          <w:p>
+            <w:pPr>
+              <w:pStyle w:val="chiparagraphcontent"/>
+            </w:pPr>
+            <w:r>
+              <w:t>2</w:t>
+            </w:r>
+            <w:r>
+              <w:rPr>
+                <w:vertAlign w:val="superscript"/>
+              </w:rPr>
+              <w:t>nd</w:t>
+            </w:r>
+            <w:r>
+              <w:t xml:space="preserve"> Candle </w:t>
+            </w:r>
+            <w:r>
+              <w:sym w:font="Wingdings" w:char="F0E0"/>
+            </w:r>
+            <w:r>
+              <w:t xml:space="preserve"> doji, it indicates indecision in market.</w:t>
+            </w:r>
+          </w:p>
+          <w:p>
+            <w:pPr>
+              <w:pStyle w:val="chiparagraphcontent"/>
+            </w:pPr>
+            <w:r>
+              <w:t>Doji should be completely out of real bodies of 1</w:t>
+            </w:r>
+            <w:r>
+              <w:rPr>
+                <w:vertAlign w:val="superscript"/>
+              </w:rPr>
+              <w:t>st</w:t>
+            </w:r>
+            <w:r>
+              <w:t xml:space="preserve"> and 3</w:t>
+            </w:r>
+            <w:r>
+              <w:rPr>
+                <w:vertAlign w:val="superscript"/>
+              </w:rPr>
+              <w:t>rd</w:t>
+            </w:r>
+            <w:r>
+              <w:t xml:space="preserve"> candle.</w:t>
+            </w:r>
+          </w:p>
+          <w:p>
+            <w:pPr>
+              <w:pStyle w:val="chiparagraphcontent"/>
+            </w:pPr>
+            <w:r>
+              <w:lastRenderedPageBreak/>
+              <w:t>3</w:t>
+            </w:r>
+            <w:r>
+              <w:rPr>
+                <w:vertAlign w:val="superscript"/>
+              </w:rPr>
+              <w:t>rd</w:t>
+            </w:r>
+            <w:r>
+              <w:t xml:space="preserve"> Candle </w:t>
+            </w:r>
+            <w:r>
+              <w:sym w:font="Wingdings" w:char="F0E0"/>
+            </w:r>
+            <w:r>
+              <w:t xml:space="preserve"> Bearish candle</w:t>
+            </w:r>
           </w:p>
         </w:tc>
         <w:tc>
@@ -1412,6 +3196,7 @@
               <w:jc w:val="center"/>
             </w:pPr>
             <w:r>
+              <w:lastRenderedPageBreak/>
               <w:t>Three White Soldiers</w:t>
             </w:r>
           </w:p>
@@ -1421,11 +3206,14 @@
               <w:jc w:val="center"/>
             </w:pPr>
             <w:r>
-              <w:lastRenderedPageBreak/>
+              <w:rPr>
+                <w:noProof/>
+                <w:lang w:val="en-US"/>
+              </w:rPr>
               <w:drawing>
-                <wp:inline distT="0" distB="0" distL="0" distR="0" wp14:anchorId="591A87E9" wp14:editId="145028D3">
-                  <wp:extent cx="1143000" cy="1558636"/>
-                  <wp:effectExtent l="0" t="0" r="0" b="0"/>
+                <wp:inline distT="0" distB="0" distL="0" distR="0">
+                  <wp:extent cx="984885" cy="1343025"/>
+                  <wp:effectExtent l="19050" t="0" r="5715" b="0"/>
                   <wp:docPr id="7" name="Picture 7"/>
                   <wp:cNvGraphicFramePr>
                     <a:graphicFrameLocks xmlns:a="http://schemas.openxmlformats.org/drawingml/2006/main" noChangeAspect="1"/>
@@ -1438,7 +3226,7 @@
                           <pic:cNvPicPr/>
                         </pic:nvPicPr>
                         <pic:blipFill>
-                          <a:blip r:embed="rId11"/>
+                          <a:blip r:embed="rId23"/>
                           <a:stretch>
                             <a:fillRect/>
                           </a:stretch>
@@ -1446,7 +3234,7 @@
                         <pic:spPr>
                           <a:xfrm>
                             <a:off x="0" y="0"/>
-                            <a:ext cx="1149296" cy="1567221"/>
+                            <a:ext cx="990310" cy="1350423"/>
                           </a:xfrm>
                           <a:prstGeom prst="rect">
                             <a:avLst/>
@@ -1462,13 +3250,33 @@
           <w:p>
             <w:pPr>
               <w:pStyle w:val="chiparagraphcontent"/>
-              <w:jc w:val="center"/>
-            </w:pPr>
-          </w:p>
-          <w:p>
-            <w:pPr>
-              <w:pStyle w:val="chiparagraphcontent"/>
-              <w:jc w:val="center"/>
+            </w:pPr>
+          </w:p>
+          <w:p>
+            <w:pPr>
+              <w:pStyle w:val="chiparagraphcontent"/>
+            </w:pPr>
+            <w:r>
+              <w:t xml:space="preserve">3 long bullish </w:t>
+            </w:r>
+            <w:r>
+              <w:t xml:space="preserve">candle </w:t>
+            </w:r>
+            <w:r>
+              <w:t xml:space="preserve">which do not have long shadows. </w:t>
+            </w:r>
+          </w:p>
+          <w:p>
+            <w:pPr>
+              <w:pStyle w:val="chiparagraphcontent"/>
+            </w:pPr>
+            <w:r>
+              <w:t>These open within the reald body of previous candle and closes above the previous candle.</w:t>
+            </w:r>
+          </w:p>
+          <w:p>
+            <w:pPr>
+              <w:pStyle w:val="chiparagraphcontent"/>
             </w:pPr>
           </w:p>
         </w:tc>
@@ -1479,7 +3287,93 @@
           <w:p>
             <w:pPr>
               <w:pStyle w:val="chiparagraphcontent"/>
-            </w:pPr>
+              <w:jc w:val="center"/>
+            </w:pPr>
+            <w:r>
+              <w:t>Three Black Crows</w:t>
+            </w:r>
+          </w:p>
+          <w:p>
+            <w:pPr>
+              <w:pStyle w:val="chiparagraphcontent"/>
+              <w:jc w:val="center"/>
+            </w:pPr>
+            <w:r>
+              <w:rPr>
+                <w:noProof/>
+                <w:lang w:val="en-US"/>
+              </w:rPr>
+              <w:drawing>
+                <wp:inline distT="0" distB="0" distL="0" distR="0">
+                  <wp:extent cx="826212" cy="1228725"/>
+                  <wp:effectExtent l="19050" t="0" r="0" b="0"/>
+                  <wp:docPr id="42" name="Picture 42"/>
+                  <wp:cNvGraphicFramePr>
+                    <a:graphicFrameLocks xmlns:a="http://schemas.openxmlformats.org/drawingml/2006/main" noChangeAspect="1"/>
+                  </wp:cNvGraphicFramePr>
+                  <a:graphic xmlns:a="http://schemas.openxmlformats.org/drawingml/2006/main">
+                    <a:graphicData uri="http://schemas.openxmlformats.org/drawingml/2006/picture">
+                      <pic:pic xmlns:pic="http://schemas.openxmlformats.org/drawingml/2006/picture">
+                        <pic:nvPicPr>
+                          <pic:cNvPr id="0" name="Picture 42"/>
+                          <pic:cNvPicPr>
+                            <a:picLocks noChangeAspect="1" noChangeArrowheads="1"/>
+                          </pic:cNvPicPr>
+                        </pic:nvPicPr>
+                        <pic:blipFill>
+                          <a:blip r:embed="rId24"/>
+                          <a:srcRect/>
+                          <a:stretch>
+                            <a:fillRect/>
+                          </a:stretch>
+                        </pic:blipFill>
+                        <pic:spPr bwMode="auto">
+                          <a:xfrm>
+                            <a:off x="0" y="0"/>
+                            <a:ext cx="826212" cy="1228725"/>
+                          </a:xfrm>
+                          <a:prstGeom prst="rect">
+                            <a:avLst/>
+                          </a:prstGeom>
+                          <a:noFill/>
+                          <a:ln w="9525">
+                            <a:noFill/>
+                            <a:miter lim="800000"/>
+                            <a:headEnd/>
+                            <a:tailEnd/>
+                          </a:ln>
+                        </pic:spPr>
+                      </pic:pic>
+                    </a:graphicData>
+                  </a:graphic>
+                </wp:inline>
+              </w:drawing>
+            </w:r>
+          </w:p>
+          <w:p>
+            <w:pPr>
+              <w:pStyle w:val="chiparagraphcontent"/>
+              <w:jc w:val="center"/>
+            </w:pPr>
+          </w:p>
+          <w:p>
+            <w:pPr>
+              <w:pStyle w:val="chiparagraphcontent"/>
+            </w:pPr>
+            <w:r>
+              <w:t xml:space="preserve">3 long bearish candle </w:t>
+            </w:r>
+            <w:r>
+              <w:t>which do not have long shadows.</w:t>
+            </w:r>
+          </w:p>
+          <w:p>
+            <w:pPr>
+              <w:pStyle w:val="chiparagraphcontent"/>
+            </w:pPr>
+            <w:r>
+              <w:t>These open within the real body of previous candle and closes below the previous candle.</w:t>
+            </w:r>
           </w:p>
         </w:tc>
         <w:tc>
@@ -1514,19 +3408,14 @@
               <w:jc w:val="center"/>
             </w:pPr>
             <w:r>
-              <w:lastRenderedPageBreak/>
-              <w:t xml:space="preserve">Bullish </w:t>
-            </w:r>
-            <w:proofErr w:type="spellStart"/>
-            <w:r>
-              <w:t>Harami</w:t>
-            </w:r>
-            <w:proofErr w:type="spellEnd"/>
-          </w:p>
-          <w:p>
-            <w:pPr>
-              <w:pStyle w:val="chiparagraphcontent"/>
-            </w:pPr>
+              <w:t>Three Inside Up</w:t>
+            </w:r>
+            <w:r>
+              <w:t xml:space="preserve"> (</w:t>
+            </w:r>
+            <w:r>
+              <w:t>Bullish Harami Confirming)</w:t>
+            </w:r>
           </w:p>
           <w:p>
             <w:pPr>
@@ -1534,11 +3423,15 @@
               <w:jc w:val="center"/>
             </w:pPr>
             <w:r>
+              <w:rPr>
+                <w:noProof/>
+                <w:lang w:val="en-US"/>
+              </w:rPr>
               <w:drawing>
-                <wp:inline distT="0" distB="0" distL="0" distR="0" wp14:anchorId="1D5E4F7C" wp14:editId="6C4D549B">
-                  <wp:extent cx="1009650" cy="1456671"/>
-                  <wp:effectExtent l="0" t="0" r="0" b="0"/>
-                  <wp:docPr id="8" name="Picture 8"/>
+                <wp:inline distT="0" distB="0" distL="0" distR="0">
+                  <wp:extent cx="752475" cy="745240"/>
+                  <wp:effectExtent l="19050" t="0" r="9525" b="0"/>
+                  <wp:docPr id="13" name="Picture 10"/>
                   <wp:cNvGraphicFramePr>
                     <a:graphicFrameLocks xmlns:a="http://schemas.openxmlformats.org/drawingml/2006/main" noChangeAspect="1"/>
                   </wp:cNvGraphicFramePr>
@@ -1546,23 +3439,33 @@
                     <a:graphicData uri="http://schemas.openxmlformats.org/drawingml/2006/picture">
                       <pic:pic xmlns:pic="http://schemas.openxmlformats.org/drawingml/2006/picture">
                         <pic:nvPicPr>
-                          <pic:cNvPr id="1" name=""/>
-                          <pic:cNvPicPr/>
+                          <pic:cNvPr id="0" name="Picture 10"/>
+                          <pic:cNvPicPr>
+                            <a:picLocks noChangeAspect="1" noChangeArrowheads="1"/>
+                          </pic:cNvPicPr>
                         </pic:nvPicPr>
                         <pic:blipFill>
-                          <a:blip r:embed="rId12"/>
+                          <a:blip r:embed="rId25" cstate="print"/>
+                          <a:srcRect/>
                           <a:stretch>
                             <a:fillRect/>
                           </a:stretch>
                         </pic:blipFill>
-                        <pic:spPr>
+                        <pic:spPr bwMode="auto">
                           <a:xfrm>
                             <a:off x="0" y="0"/>
-                            <a:ext cx="1014941" cy="1464305"/>
+                            <a:ext cx="752475" cy="745240"/>
                           </a:xfrm>
                           <a:prstGeom prst="rect">
                             <a:avLst/>
                           </a:prstGeom>
+                          <a:noFill/>
+                          <a:ln w="9525">
+                            <a:noFill/>
+                            <a:miter lim="800000"/>
+                            <a:headEnd/>
+                            <a:tailEnd/>
+                          </a:ln>
                         </pic:spPr>
                       </pic:pic>
                     </a:graphicData>
@@ -1574,18 +3477,241 @@
           <w:p>
             <w:pPr>
               <w:pStyle w:val="chiparagraphcontent"/>
-            </w:pPr>
-          </w:p>
-          <w:p>
-            <w:pPr>
-              <w:pStyle w:val="chiparagraphcontent"/>
-            </w:pPr>
+              <w:jc w:val="center"/>
+            </w:pPr>
+          </w:p>
+          <w:p>
+            <w:pPr>
+              <w:pStyle w:val="chiparagraphcontent"/>
+            </w:pPr>
+            <w:r>
+              <w:t>1</w:t>
+            </w:r>
+            <w:r>
+              <w:rPr>
+                <w:vertAlign w:val="superscript"/>
+              </w:rPr>
+              <w:t>st</w:t>
+            </w:r>
+            <w:r>
+              <w:t xml:space="preserve"> candle </w:t>
+            </w:r>
+            <w:r>
+              <w:sym w:font="Wingdings" w:char="F0E0"/>
+            </w:r>
+            <w:r>
+              <w:t xml:space="preserve"> Long Bearish candle.</w:t>
+            </w:r>
+          </w:p>
+          <w:p>
+            <w:pPr>
+              <w:pStyle w:val="chiparagraphcontent"/>
+            </w:pPr>
+            <w:r>
+              <w:t>2</w:t>
+            </w:r>
+            <w:r>
+              <w:rPr>
+                <w:vertAlign w:val="superscript"/>
+              </w:rPr>
+              <w:t>nd</w:t>
+            </w:r>
+            <w:r>
+              <w:t xml:space="preserve"> Candle </w:t>
+            </w:r>
+            <w:r>
+              <w:sym w:font="Wingdings" w:char="F0E0"/>
+            </w:r>
+            <w:r>
+              <w:t xml:space="preserve"> small bullish </w:t>
+            </w:r>
+            <w:r>
+              <w:lastRenderedPageBreak/>
+              <w:t>candle within range of previous bearish candle.</w:t>
+            </w:r>
+          </w:p>
+          <w:p>
+            <w:pPr>
+              <w:pStyle w:val="chiparagraphcontent"/>
+            </w:pPr>
+            <w:r>
+              <w:t>3</w:t>
+            </w:r>
+            <w:r>
+              <w:rPr>
+                <w:vertAlign w:val="superscript"/>
+              </w:rPr>
+              <w:t>rd</w:t>
+            </w:r>
+            <w:r>
+              <w:t xml:space="preserve"> Candle </w:t>
+            </w:r>
+            <w:r>
+              <w:sym w:font="Wingdings" w:char="F0E0"/>
+            </w:r>
+            <w:r>
+              <w:t xml:space="preserve"> Long Bullish candle which confirms bullish </w:t>
+            </w:r>
+            <w:r>
+              <w:t>trend</w:t>
+            </w:r>
+            <w:r>
+              <w:t>.</w:t>
+            </w:r>
           </w:p>
         </w:tc>
         <w:tc>
           <w:tcPr>
             <w:tcW w:w="3294" w:type="dxa"/>
           </w:tcPr>
+          <w:p>
+            <w:pPr>
+              <w:pStyle w:val="chiparagraphcontent"/>
+              <w:jc w:val="center"/>
+            </w:pPr>
+            <w:r>
+              <w:lastRenderedPageBreak/>
+              <w:t>Three Inside Down (Bearish Harami Confirming)</w:t>
+            </w:r>
+          </w:p>
+          <w:p>
+            <w:pPr>
+              <w:pStyle w:val="chiparagraphcontent"/>
+              <w:jc w:val="center"/>
+            </w:pPr>
+          </w:p>
+          <w:p>
+            <w:pPr>
+              <w:pStyle w:val="chiparagraphcontent"/>
+              <w:jc w:val="center"/>
+            </w:pPr>
+            <w:r>
+              <w:rPr>
+                <w:noProof/>
+                <w:lang w:val="en-US"/>
+              </w:rPr>
+              <w:drawing>
+                <wp:inline distT="0" distB="0" distL="0" distR="0">
+                  <wp:extent cx="643448" cy="742950"/>
+                  <wp:effectExtent l="19050" t="0" r="4252" b="0"/>
+                  <wp:docPr id="48" name="Picture 48"/>
+                  <wp:cNvGraphicFramePr>
+                    <a:graphicFrameLocks xmlns:a="http://schemas.openxmlformats.org/drawingml/2006/main" noChangeAspect="1"/>
+                  </wp:cNvGraphicFramePr>
+                  <a:graphic xmlns:a="http://schemas.openxmlformats.org/drawingml/2006/main">
+                    <a:graphicData uri="http://schemas.openxmlformats.org/drawingml/2006/picture">
+                      <pic:pic xmlns:pic="http://schemas.openxmlformats.org/drawingml/2006/picture">
+                        <pic:nvPicPr>
+                          <pic:cNvPr id="0" name="Picture 48"/>
+                          <pic:cNvPicPr>
+                            <a:picLocks noChangeAspect="1" noChangeArrowheads="1"/>
+                          </pic:cNvPicPr>
+                        </pic:nvPicPr>
+                        <pic:blipFill>
+                          <a:blip r:embed="rId26" cstate="print"/>
+                          <a:srcRect/>
+                          <a:stretch>
+                            <a:fillRect/>
+                          </a:stretch>
+                        </pic:blipFill>
+                        <pic:spPr bwMode="auto">
+                          <a:xfrm>
+                            <a:off x="0" y="0"/>
+                            <a:ext cx="646435" cy="746399"/>
+                          </a:xfrm>
+                          <a:prstGeom prst="rect">
+                            <a:avLst/>
+                          </a:prstGeom>
+                          <a:noFill/>
+                          <a:ln w="9525">
+                            <a:noFill/>
+                            <a:miter lim="800000"/>
+                            <a:headEnd/>
+                            <a:tailEnd/>
+                          </a:ln>
+                        </pic:spPr>
+                      </pic:pic>
+                    </a:graphicData>
+                  </a:graphic>
+                </wp:inline>
+              </w:drawing>
+            </w:r>
+          </w:p>
+          <w:p>
+            <w:pPr>
+              <w:pStyle w:val="chiparagraphcontent"/>
+            </w:pPr>
+          </w:p>
+          <w:p>
+            <w:pPr>
+              <w:pStyle w:val="chiparagraphcontent"/>
+            </w:pPr>
+            <w:r>
+              <w:t>1</w:t>
+            </w:r>
+            <w:r>
+              <w:rPr>
+                <w:vertAlign w:val="superscript"/>
+              </w:rPr>
+              <w:t>st</w:t>
+            </w:r>
+            <w:r>
+              <w:t xml:space="preserve"> candle </w:t>
+            </w:r>
+            <w:r>
+              <w:sym w:font="Wingdings" w:char="F0E0"/>
+            </w:r>
+            <w:r>
+              <w:t xml:space="preserve"> Long Bullish candle</w:t>
+            </w:r>
+          </w:p>
+          <w:p>
+            <w:pPr>
+              <w:pStyle w:val="chiparagraphcontent"/>
+            </w:pPr>
+            <w:r>
+              <w:lastRenderedPageBreak/>
+              <w:t>2</w:t>
+            </w:r>
+            <w:r>
+              <w:rPr>
+                <w:vertAlign w:val="superscript"/>
+              </w:rPr>
+              <w:t>nd</w:t>
+            </w:r>
+            <w:r>
+              <w:t xml:space="preserve"> Candle </w:t>
+            </w:r>
+            <w:r>
+              <w:sym w:font="Wingdings" w:char="F0E0"/>
+            </w:r>
+            <w:r>
+              <w:t xml:space="preserve"> Small bearish candle within the range of previous green candle.</w:t>
+            </w:r>
+          </w:p>
+          <w:p>
+            <w:pPr>
+              <w:pStyle w:val="chiparagraphcontent"/>
+            </w:pPr>
+            <w:r>
+              <w:t>3</w:t>
+            </w:r>
+            <w:r>
+              <w:rPr>
+                <w:vertAlign w:val="superscript"/>
+              </w:rPr>
+              <w:t>rd</w:t>
+            </w:r>
+            <w:r>
+              <w:t xml:space="preserve"> Candle </w:t>
+            </w:r>
+            <w:r>
+              <w:sym w:font="Wingdings" w:char="F0E0"/>
+            </w:r>
+            <w:r>
+              <w:t xml:space="preserve"> Long Bearish candle which confirms bearish trend.</w:t>
+            </w:r>
+          </w:p>
           <w:p>
             <w:pPr>
               <w:pStyle w:val="chiparagraphcontent"/>
@@ -1621,7 +3747,153 @@
           <w:p>
             <w:pPr>
               <w:pStyle w:val="chiparagraphcontent"/>
-            </w:pPr>
+              <w:jc w:val="center"/>
+            </w:pPr>
+            <w:r>
+              <w:lastRenderedPageBreak/>
+              <w:t>Three Outside Up</w:t>
+            </w:r>
+            <w:r>
+              <w:t>(Bullish Engulfing Confirming)</w:t>
+            </w:r>
+          </w:p>
+          <w:p>
+            <w:pPr>
+              <w:pStyle w:val="chiparagraphcontent"/>
+              <w:jc w:val="center"/>
+            </w:pPr>
+          </w:p>
+          <w:p>
+            <w:pPr>
+              <w:pStyle w:val="chiparagraphcontent"/>
+              <w:jc w:val="center"/>
+            </w:pPr>
+            <w:r>
+              <w:rPr>
+                <w:noProof/>
+                <w:lang w:val="en-US"/>
+              </w:rPr>
+              <w:drawing>
+                <wp:inline distT="0" distB="0" distL="0" distR="0">
+                  <wp:extent cx="619125" cy="624911"/>
+                  <wp:effectExtent l="19050" t="0" r="9525" b="0"/>
+                  <wp:docPr id="16" name="Picture 16"/>
+                  <wp:cNvGraphicFramePr>
+                    <a:graphicFrameLocks xmlns:a="http://schemas.openxmlformats.org/drawingml/2006/main" noChangeAspect="1"/>
+                  </wp:cNvGraphicFramePr>
+                  <a:graphic xmlns:a="http://schemas.openxmlformats.org/drawingml/2006/main">
+                    <a:graphicData uri="http://schemas.openxmlformats.org/drawingml/2006/picture">
+                      <pic:pic xmlns:pic="http://schemas.openxmlformats.org/drawingml/2006/picture">
+                        <pic:nvPicPr>
+                          <pic:cNvPr id="0" name="Picture 16"/>
+                          <pic:cNvPicPr>
+                            <a:picLocks noChangeAspect="1" noChangeArrowheads="1"/>
+                          </pic:cNvPicPr>
+                        </pic:nvPicPr>
+                        <pic:blipFill>
+                          <a:blip r:embed="rId27" cstate="print"/>
+                          <a:srcRect/>
+                          <a:stretch>
+                            <a:fillRect/>
+                          </a:stretch>
+                        </pic:blipFill>
+                        <pic:spPr bwMode="auto">
+                          <a:xfrm>
+                            <a:off x="0" y="0"/>
+                            <a:ext cx="619125" cy="624911"/>
+                          </a:xfrm>
+                          <a:prstGeom prst="rect">
+                            <a:avLst/>
+                          </a:prstGeom>
+                          <a:noFill/>
+                          <a:ln w="9525">
+                            <a:noFill/>
+                            <a:miter lim="800000"/>
+                            <a:headEnd/>
+                            <a:tailEnd/>
+                          </a:ln>
+                        </pic:spPr>
+                      </pic:pic>
+                    </a:graphicData>
+                  </a:graphic>
+                </wp:inline>
+              </w:drawing>
+            </w:r>
+          </w:p>
+          <w:p>
+            <w:pPr>
+              <w:pStyle w:val="chiparagraphcontent"/>
+              <w:jc w:val="center"/>
+            </w:pPr>
+          </w:p>
+          <w:p>
+            <w:pPr>
+              <w:pStyle w:val="chiparagraphcontent"/>
+            </w:pPr>
+            <w:r>
+              <w:t>1</w:t>
+            </w:r>
+            <w:r>
+              <w:rPr>
+                <w:vertAlign w:val="superscript"/>
+              </w:rPr>
+              <w:t>st</w:t>
+            </w:r>
+            <w:r>
+              <w:t xml:space="preserve"> candle </w:t>
+            </w:r>
+            <w:r>
+              <w:sym w:font="Wingdings" w:char="F0E0"/>
+            </w:r>
+            <w:r>
+              <w:t xml:space="preserve"> bearish candle.</w:t>
+            </w:r>
+          </w:p>
+          <w:p>
+            <w:pPr>
+              <w:pStyle w:val="chiparagraphcontent"/>
+            </w:pPr>
+            <w:r>
+              <w:t>2</w:t>
+            </w:r>
+            <w:r>
+              <w:rPr>
+                <w:vertAlign w:val="superscript"/>
+              </w:rPr>
+              <w:t>nd</w:t>
+            </w:r>
+            <w:r>
+              <w:t xml:space="preserve"> candle </w:t>
+            </w:r>
+            <w:r>
+              <w:sym w:font="Wingdings" w:char="F0E0"/>
+            </w:r>
+            <w:r>
+              <w:t xml:space="preserve"> Long bullish candle which opens gap down and completely engulf previous red candle.</w:t>
+            </w:r>
+          </w:p>
+          <w:p>
+            <w:pPr>
+              <w:pStyle w:val="chiparagraphcontent"/>
+            </w:pPr>
+            <w:r>
+              <w:t>3</w:t>
+            </w:r>
+            <w:r>
+              <w:rPr>
+                <w:vertAlign w:val="superscript"/>
+              </w:rPr>
+              <w:t>rd</w:t>
+            </w:r>
+            <w:r>
+              <w:t xml:space="preserve"> candle </w:t>
+            </w:r>
+            <w:r>
+              <w:sym w:font="Wingdings" w:char="F0E0"/>
+            </w:r>
+            <w:r>
+              <w:t xml:space="preserve"> Long bullish candle which confirms bullish reversal.</w:t>
+            </w:r>
           </w:p>
         </w:tc>
         <w:tc>
@@ -1631,7 +3903,149 @@
           <w:p>
             <w:pPr>
               <w:pStyle w:val="chiparagraphcontent"/>
-            </w:pPr>
+              <w:jc w:val="center"/>
+            </w:pPr>
+            <w:r>
+              <w:t>Three Outside Down (Bearish Engulfing Confirming)</w:t>
+            </w:r>
+          </w:p>
+          <w:p>
+            <w:pPr>
+              <w:pStyle w:val="chiparagraphcontent"/>
+              <w:jc w:val="center"/>
+            </w:pPr>
+          </w:p>
+          <w:p>
+            <w:pPr>
+              <w:pStyle w:val="chiparagraphcontent"/>
+              <w:jc w:val="center"/>
+            </w:pPr>
+            <w:r>
+              <w:rPr>
+                <w:noProof/>
+                <w:lang w:val="en-US"/>
+              </w:rPr>
+              <w:drawing>
+                <wp:inline distT="0" distB="0" distL="0" distR="0">
+                  <wp:extent cx="781050" cy="707219"/>
+                  <wp:effectExtent l="19050" t="0" r="0" b="0"/>
+                  <wp:docPr id="60" name="Picture 60"/>
+                  <wp:cNvGraphicFramePr>
+                    <a:graphicFrameLocks xmlns:a="http://schemas.openxmlformats.org/drawingml/2006/main" noChangeAspect="1"/>
+                  </wp:cNvGraphicFramePr>
+                  <a:graphic xmlns:a="http://schemas.openxmlformats.org/drawingml/2006/main">
+                    <a:graphicData uri="http://schemas.openxmlformats.org/drawingml/2006/picture">
+                      <pic:pic xmlns:pic="http://schemas.openxmlformats.org/drawingml/2006/picture">
+                        <pic:nvPicPr>
+                          <pic:cNvPr id="0" name="Picture 60"/>
+                          <pic:cNvPicPr>
+                            <a:picLocks noChangeAspect="1" noChangeArrowheads="1"/>
+                          </pic:cNvPicPr>
+                        </pic:nvPicPr>
+                        <pic:blipFill>
+                          <a:blip r:embed="rId28"/>
+                          <a:srcRect/>
+                          <a:stretch>
+                            <a:fillRect/>
+                          </a:stretch>
+                        </pic:blipFill>
+                        <pic:spPr bwMode="auto">
+                          <a:xfrm>
+                            <a:off x="0" y="0"/>
+                            <a:ext cx="782455" cy="708491"/>
+                          </a:xfrm>
+                          <a:prstGeom prst="rect">
+                            <a:avLst/>
+                          </a:prstGeom>
+                          <a:noFill/>
+                          <a:ln w="9525">
+                            <a:noFill/>
+                            <a:miter lim="800000"/>
+                            <a:headEnd/>
+                            <a:tailEnd/>
+                          </a:ln>
+                        </pic:spPr>
+                      </pic:pic>
+                    </a:graphicData>
+                  </a:graphic>
+                </wp:inline>
+              </w:drawing>
+            </w:r>
+          </w:p>
+          <w:p>
+            <w:pPr>
+              <w:pStyle w:val="chiparagraphcontent"/>
+              <w:jc w:val="center"/>
+            </w:pPr>
+          </w:p>
+          <w:p>
+            <w:pPr>
+              <w:pStyle w:val="chiparagraphcontent"/>
+            </w:pPr>
+            <w:r>
+              <w:t>1</w:t>
+            </w:r>
+            <w:r>
+              <w:rPr>
+                <w:vertAlign w:val="superscript"/>
+              </w:rPr>
+              <w:t>st</w:t>
+            </w:r>
+            <w:r>
+              <w:t xml:space="preserve"> candle </w:t>
+            </w:r>
+            <w:r>
+              <w:sym w:font="Wingdings" w:char="F0E0"/>
+            </w:r>
+            <w:r>
+              <w:t xml:space="preserve"> Bullish candle</w:t>
+            </w:r>
+          </w:p>
+          <w:p>
+            <w:pPr>
+              <w:pStyle w:val="chiparagraphcontent"/>
+            </w:pPr>
+            <w:r>
+              <w:t>2</w:t>
+            </w:r>
+            <w:r>
+              <w:rPr>
+                <w:vertAlign w:val="superscript"/>
+              </w:rPr>
+              <w:t>nd</w:t>
+            </w:r>
+            <w:r>
+              <w:t xml:space="preserve"> candle </w:t>
+            </w:r>
+            <w:r>
+              <w:sym w:font="Wingdings" w:char="F0E0"/>
+            </w:r>
+            <w:r>
+              <w:t xml:space="preserve"> long bearish candle which opens gap up and completely engulf previous green candle.</w:t>
+            </w:r>
+          </w:p>
+          <w:p>
+            <w:pPr>
+              <w:pStyle w:val="chiparagraphcontent"/>
+            </w:pPr>
+            <w:r>
+              <w:t>3</w:t>
+            </w:r>
+            <w:r>
+              <w:rPr>
+                <w:vertAlign w:val="superscript"/>
+              </w:rPr>
+              <w:t>rd</w:t>
+            </w:r>
+            <w:r>
+              <w:t xml:space="preserve"> candle </w:t>
+            </w:r>
+            <w:r>
+              <w:sym w:font="Wingdings" w:char="F0E0"/>
+            </w:r>
+            <w:r>
+              <w:t xml:space="preserve"> long bearish candle which confirms beginning of down trend.</w:t>
+            </w:r>
           </w:p>
         </w:tc>
         <w:tc>
@@ -1663,6 +4077,120 @@
           <w:p>
             <w:pPr>
               <w:pStyle w:val="chiparagraphcontent"/>
+              <w:jc w:val="center"/>
+            </w:pPr>
+            <w:r>
+              <w:t>On Neck Pattern</w:t>
+            </w:r>
+          </w:p>
+          <w:p>
+            <w:pPr>
+              <w:pStyle w:val="chiparagraphcontent"/>
+              <w:jc w:val="center"/>
+            </w:pPr>
+            <w:r>
+              <w:rPr>
+                <w:noProof/>
+                <w:lang w:val="en-US"/>
+              </w:rPr>
+              <w:drawing>
+                <wp:inline distT="0" distB="0" distL="0" distR="0">
+                  <wp:extent cx="447675" cy="644381"/>
+                  <wp:effectExtent l="19050" t="0" r="9525" b="0"/>
+                  <wp:docPr id="22" name="Picture 22"/>
+                  <wp:cNvGraphicFramePr>
+                    <a:graphicFrameLocks xmlns:a="http://schemas.openxmlformats.org/drawingml/2006/main" noChangeAspect="1"/>
+                  </wp:cNvGraphicFramePr>
+                  <a:graphic xmlns:a="http://schemas.openxmlformats.org/drawingml/2006/main">
+                    <a:graphicData uri="http://schemas.openxmlformats.org/drawingml/2006/picture">
+                      <pic:pic xmlns:pic="http://schemas.openxmlformats.org/drawingml/2006/picture">
+                        <pic:nvPicPr>
+                          <pic:cNvPr id="0" name="Picture 22"/>
+                          <pic:cNvPicPr>
+                            <a:picLocks noChangeAspect="1" noChangeArrowheads="1"/>
+                          </pic:cNvPicPr>
+                        </pic:nvPicPr>
+                        <pic:blipFill>
+                          <a:blip r:embed="rId29" cstate="print"/>
+                          <a:srcRect/>
+                          <a:stretch>
+                            <a:fillRect/>
+                          </a:stretch>
+                        </pic:blipFill>
+                        <pic:spPr bwMode="auto">
+                          <a:xfrm>
+                            <a:off x="0" y="0"/>
+                            <a:ext cx="447675" cy="644381"/>
+                          </a:xfrm>
+                          <a:prstGeom prst="rect">
+                            <a:avLst/>
+                          </a:prstGeom>
+                          <a:noFill/>
+                          <a:ln w="9525">
+                            <a:noFill/>
+                            <a:miter lim="800000"/>
+                            <a:headEnd/>
+                            <a:tailEnd/>
+                          </a:ln>
+                        </pic:spPr>
+                      </pic:pic>
+                    </a:graphicData>
+                  </a:graphic>
+                </wp:inline>
+              </w:drawing>
+            </w:r>
+          </w:p>
+          <w:p>
+            <w:pPr>
+              <w:pStyle w:val="chiparagraphcontent"/>
+            </w:pPr>
+            <w:r>
+              <w:lastRenderedPageBreak/>
+              <w:t>1</w:t>
+            </w:r>
+            <w:r>
+              <w:rPr>
+                <w:vertAlign w:val="superscript"/>
+              </w:rPr>
+              <w:t>st</w:t>
+            </w:r>
+            <w:r>
+              <w:t xml:space="preserve"> Candle </w:t>
+            </w:r>
+            <w:r>
+              <w:sym w:font="Wingdings" w:char="F0E0"/>
+            </w:r>
+            <w:r>
+              <w:t xml:space="preserve"> Long Bearish Candle </w:t>
+            </w:r>
+          </w:p>
+          <w:p>
+            <w:pPr>
+              <w:pStyle w:val="chiparagraphcontent"/>
+            </w:pPr>
+            <w:r>
+              <w:t>2</w:t>
+            </w:r>
+            <w:r>
+              <w:rPr>
+                <w:vertAlign w:val="superscript"/>
+              </w:rPr>
+              <w:t>nd</w:t>
+            </w:r>
+            <w:r>
+              <w:t xml:space="preserve"> Candle </w:t>
+            </w:r>
+            <w:r>
+              <w:sym w:font="Wingdings" w:char="F0E0"/>
+            </w:r>
+            <w:r>
+              <w:t xml:space="preserve"> Long bullish candle with same length as previous red candle. It opens gap down and closes near the previous red candle’s close.</w:t>
+            </w:r>
+          </w:p>
+          <w:p>
+            <w:pPr>
+              <w:pStyle w:val="chiparagraphcontent"/>
+              <w:jc w:val="center"/>
             </w:pPr>
           </w:p>
         </w:tc>
@@ -1705,7 +4233,120 @@
           <w:p>
             <w:pPr>
               <w:pStyle w:val="chiparagraphcontent"/>
-            </w:pPr>
+              <w:jc w:val="center"/>
+            </w:pPr>
+            <w:r>
+              <w:lastRenderedPageBreak/>
+              <w:t>Bullish Counter Attack Candle</w:t>
+            </w:r>
+          </w:p>
+          <w:p>
+            <w:pPr>
+              <w:pStyle w:val="chiparagraphcontent"/>
+              <w:jc w:val="center"/>
+            </w:pPr>
+            <w:r>
+              <w:rPr>
+                <w:noProof/>
+                <w:lang w:val="en-US"/>
+              </w:rPr>
+              <w:drawing>
+                <wp:inline distT="0" distB="0" distL="0" distR="0">
+                  <wp:extent cx="356026" cy="885825"/>
+                  <wp:effectExtent l="19050" t="0" r="5924" b="0"/>
+                  <wp:docPr id="19" name="Picture 19"/>
+                  <wp:cNvGraphicFramePr>
+                    <a:graphicFrameLocks xmlns:a="http://schemas.openxmlformats.org/drawingml/2006/main" noChangeAspect="1"/>
+                  </wp:cNvGraphicFramePr>
+                  <a:graphic xmlns:a="http://schemas.openxmlformats.org/drawingml/2006/main">
+                    <a:graphicData uri="http://schemas.openxmlformats.org/drawingml/2006/picture">
+                      <pic:pic xmlns:pic="http://schemas.openxmlformats.org/drawingml/2006/picture">
+                        <pic:nvPicPr>
+                          <pic:cNvPr id="0" name="Picture 19"/>
+                          <pic:cNvPicPr>
+                            <a:picLocks noChangeAspect="1" noChangeArrowheads="1"/>
+                          </pic:cNvPicPr>
+                        </pic:nvPicPr>
+                        <pic:blipFill>
+                          <a:blip r:embed="rId30"/>
+                          <a:srcRect/>
+                          <a:stretch>
+                            <a:fillRect/>
+                          </a:stretch>
+                        </pic:blipFill>
+                        <pic:spPr bwMode="auto">
+                          <a:xfrm>
+                            <a:off x="0" y="0"/>
+                            <a:ext cx="357730" cy="890064"/>
+                          </a:xfrm>
+                          <a:prstGeom prst="rect">
+                            <a:avLst/>
+                          </a:prstGeom>
+                          <a:noFill/>
+                          <a:ln w="9525">
+                            <a:noFill/>
+                            <a:miter lim="800000"/>
+                            <a:headEnd/>
+                            <a:tailEnd/>
+                          </a:ln>
+                        </pic:spPr>
+                      </pic:pic>
+                    </a:graphicData>
+                  </a:graphic>
+                </wp:inline>
+              </w:drawing>
+            </w:r>
+          </w:p>
+          <w:p>
+            <w:pPr>
+              <w:pStyle w:val="chiparagraphcontent"/>
+            </w:pPr>
+          </w:p>
+          <w:p>
+            <w:pPr>
+              <w:pStyle w:val="chiparagraphcontent"/>
+            </w:pPr>
+            <w:r>
+              <w:t>1</w:t>
+            </w:r>
+            <w:r>
+              <w:rPr>
+                <w:vertAlign w:val="superscript"/>
+              </w:rPr>
+              <w:t>st</w:t>
+            </w:r>
+            <w:r>
+              <w:t xml:space="preserve"> candle </w:t>
+            </w:r>
+            <w:r>
+              <w:sym w:font="Wingdings" w:char="F0E0"/>
+            </w:r>
+            <w:r>
+              <w:t xml:space="preserve"> Long Bearish Candle</w:t>
+            </w:r>
+          </w:p>
+          <w:p>
+            <w:pPr>
+              <w:pStyle w:val="chiparagraphcontent"/>
+            </w:pPr>
+            <w:r>
+              <w:t>2</w:t>
+            </w:r>
+            <w:r>
+              <w:rPr>
+                <w:vertAlign w:val="superscript"/>
+              </w:rPr>
+              <w:t>nd</w:t>
+            </w:r>
+            <w:r>
+              <w:t xml:space="preserve"> Candle </w:t>
+            </w:r>
+            <w:r>
+              <w:sym w:font="Wingdings" w:char="F0E0"/>
+            </w:r>
+            <w:r>
+              <w:t xml:space="preserve"> Long Bullish candle with same length as previous red candle. It opens gap down and closes at about previous red candle close point.</w:t>
+            </w:r>
           </w:p>
         </w:tc>
         <w:tc>
@@ -1715,7 +4356,120 @@
           <w:p>
             <w:pPr>
               <w:pStyle w:val="chiparagraphcontent"/>
-            </w:pPr>
+              <w:jc w:val="center"/>
+            </w:pPr>
+            <w:r>
+              <w:t>Bearish Counter Attack</w:t>
+            </w:r>
+          </w:p>
+          <w:p>
+            <w:pPr>
+              <w:pStyle w:val="chiparagraphcontent"/>
+              <w:jc w:val="center"/>
+            </w:pPr>
+            <w:r>
+              <w:rPr>
+                <w:noProof/>
+                <w:lang w:val="en-US"/>
+              </w:rPr>
+              <w:drawing>
+                <wp:inline distT="0" distB="0" distL="0" distR="0">
+                  <wp:extent cx="371736" cy="923925"/>
+                  <wp:effectExtent l="19050" t="0" r="9264" b="0"/>
+                  <wp:docPr id="63" name="Picture 63"/>
+                  <wp:cNvGraphicFramePr>
+                    <a:graphicFrameLocks xmlns:a="http://schemas.openxmlformats.org/drawingml/2006/main" noChangeAspect="1"/>
+                  </wp:cNvGraphicFramePr>
+                  <a:graphic xmlns:a="http://schemas.openxmlformats.org/drawingml/2006/main">
+                    <a:graphicData uri="http://schemas.openxmlformats.org/drawingml/2006/picture">
+                      <pic:pic xmlns:pic="http://schemas.openxmlformats.org/drawingml/2006/picture">
+                        <pic:nvPicPr>
+                          <pic:cNvPr id="0" name="Picture 63"/>
+                          <pic:cNvPicPr>
+                            <a:picLocks noChangeAspect="1" noChangeArrowheads="1"/>
+                          </pic:cNvPicPr>
+                        </pic:nvPicPr>
+                        <pic:blipFill>
+                          <a:blip r:embed="rId31" cstate="print"/>
+                          <a:srcRect/>
+                          <a:stretch>
+                            <a:fillRect/>
+                          </a:stretch>
+                        </pic:blipFill>
+                        <pic:spPr bwMode="auto">
+                          <a:xfrm>
+                            <a:off x="0" y="0"/>
+                            <a:ext cx="371736" cy="923925"/>
+                          </a:xfrm>
+                          <a:prstGeom prst="rect">
+                            <a:avLst/>
+                          </a:prstGeom>
+                          <a:noFill/>
+                          <a:ln w="9525">
+                            <a:noFill/>
+                            <a:miter lim="800000"/>
+                            <a:headEnd/>
+                            <a:tailEnd/>
+                          </a:ln>
+                        </pic:spPr>
+                      </pic:pic>
+                    </a:graphicData>
+                  </a:graphic>
+                </wp:inline>
+              </w:drawing>
+            </w:r>
+          </w:p>
+          <w:p>
+            <w:pPr>
+              <w:pStyle w:val="chiparagraphcontent"/>
+              <w:jc w:val="center"/>
+            </w:pPr>
+          </w:p>
+          <w:p>
+            <w:pPr>
+              <w:pStyle w:val="chiparagraphcontent"/>
+            </w:pPr>
+            <w:r>
+              <w:t>1</w:t>
+            </w:r>
+            <w:r>
+              <w:rPr>
+                <w:vertAlign w:val="superscript"/>
+              </w:rPr>
+              <w:t>st</w:t>
+            </w:r>
+            <w:r>
+              <w:t xml:space="preserve"> Candle </w:t>
+            </w:r>
+            <w:r>
+              <w:sym w:font="Wingdings" w:char="F0E0"/>
+            </w:r>
+            <w:r>
+              <w:t xml:space="preserve"> Long bullish candle</w:t>
+            </w:r>
+          </w:p>
+          <w:p>
+            <w:pPr>
+              <w:pStyle w:val="chiparagraphcontent"/>
+            </w:pPr>
+            <w:r>
+              <w:t>2</w:t>
+            </w:r>
+            <w:r>
+              <w:rPr>
+                <w:vertAlign w:val="superscript"/>
+              </w:rPr>
+              <w:t>nd</w:t>
+            </w:r>
+            <w:r>
+              <w:t xml:space="preserve"> Candle </w:t>
+            </w:r>
+            <w:r>
+              <w:sym w:font="Wingdings" w:char="F0E0"/>
+            </w:r>
+            <w:r>
+              <w:t xml:space="preserve"> Long bearish candle with same length as previous green candle. It opens gap up and closes at about previous green candle close point.</w:t>
+            </w:r>
           </w:p>
         </w:tc>
         <w:tc>
@@ -1882,7 +4636,7 @@
 </file>
 
 <file path=word/numbering.xml><?xml version="1.0" encoding="utf-8"?>
-<w:numbering xmlns:wpc="http://schemas.microsoft.com/office/word/2010/wordprocessingCanvas" xmlns:mc="http://schemas.openxmlformats.org/markup-compatibility/2006" xmlns:o="urn:schemas-microsoft-com:office:office" xmlns:r="http://schemas.openxmlformats.org/officeDocument/2006/relationships" xmlns:m="http://schemas.openxmlformats.org/officeDocument/2006/math" xmlns:v="urn:schemas-microsoft-com:vml" xmlns:wp14="http://schemas.microsoft.com/office/word/2010/wordprocessingDrawing" xmlns:wp="http://schemas.openxmlformats.org/drawingml/2006/wordprocessingDrawing" xmlns:w10="urn:schemas-microsoft-com:office:word" xmlns:w="http://schemas.openxmlformats.org/wordprocessingml/2006/main" xmlns:w14="http://schemas.microsoft.com/office/word/2010/wordml" xmlns:w15="http://schemas.microsoft.com/office/word/2012/wordml" xmlns:wpg="http://schemas.microsoft.com/office/word/2010/wordprocessingGroup" xmlns:wpi="http://schemas.microsoft.com/office/word/2010/wordprocessingInk" xmlns:wne="http://schemas.microsoft.com/office/word/2006/wordml" xmlns:wps="http://schemas.microsoft.com/office/word/2010/wordprocessingShape" mc:Ignorable="w14 w15 wp14">
+<w:numbering xmlns:ve="http://schemas.openxmlformats.org/markup-compatibility/2006" xmlns:o="urn:schemas-microsoft-com:office:office" xmlns:r="http://schemas.openxmlformats.org/officeDocument/2006/relationships" xmlns:m="http://schemas.openxmlformats.org/officeDocument/2006/math" xmlns:v="urn:schemas-microsoft-com:vml" xmlns:wp="http://schemas.openxmlformats.org/drawingml/2006/wordprocessingDrawing" xmlns:w10="urn:schemas-microsoft-com:office:word" xmlns:w="http://schemas.openxmlformats.org/wordprocessingml/2006/main" xmlns:wne="http://schemas.microsoft.com/office/word/2006/wordml">
   <w:abstractNum w:abstractNumId="0">
     <w:nsid w:val="01623D60"/>
     <w:multiLevelType w:val="hybridMultilevel"/>
@@ -4972,7 +7726,7 @@
 </file>
 
 <file path=word/styles.xml><?xml version="1.0" encoding="utf-8"?>
-<w:styles xmlns:mc="http://schemas.openxmlformats.org/markup-compatibility/2006" xmlns:r="http://schemas.openxmlformats.org/officeDocument/2006/relationships" xmlns:w="http://schemas.openxmlformats.org/wordprocessingml/2006/main" xmlns:w14="http://schemas.microsoft.com/office/word/2010/wordml" xmlns:w15="http://schemas.microsoft.com/office/word/2012/wordml" mc:Ignorable="w14 w15">
+<w:styles xmlns:r="http://schemas.openxmlformats.org/officeDocument/2006/relationships" xmlns:w="http://schemas.openxmlformats.org/wordprocessingml/2006/main">
   <w:docDefaults>
     <w:rPrDefault>
       <w:rPr>
@@ -4988,382 +7742,149 @@
       </w:pPr>
     </w:pPrDefault>
   </w:docDefaults>
-  <w:latentStyles w:defLockedState="0" w:defUIPriority="99" w:defSemiHidden="0" w:defUnhideWhenUsed="0" w:defQFormat="0" w:count="371">
-    <w:lsdException w:name="Normal" w:uiPriority="0" w:qFormat="1"/>
-    <w:lsdException w:name="heading 1" w:uiPriority="9" w:qFormat="1"/>
-    <w:lsdException w:name="heading 2" w:semiHidden="1" w:uiPriority="9" w:unhideWhenUsed="1" w:qFormat="1"/>
-    <w:lsdException w:name="heading 3" w:semiHidden="1" w:uiPriority="9" w:unhideWhenUsed="1" w:qFormat="1"/>
-    <w:lsdException w:name="heading 4" w:semiHidden="1" w:uiPriority="9" w:unhideWhenUsed="1" w:qFormat="1"/>
-    <w:lsdException w:name="heading 5" w:semiHidden="1" w:uiPriority="9" w:unhideWhenUsed="1" w:qFormat="1"/>
-    <w:lsdException w:name="heading 6" w:semiHidden="1" w:uiPriority="9" w:unhideWhenUsed="1" w:qFormat="1"/>
-    <w:lsdException w:name="heading 7" w:semiHidden="1" w:uiPriority="9" w:unhideWhenUsed="1" w:qFormat="1"/>
-    <w:lsdException w:name="heading 8" w:semiHidden="1" w:uiPriority="9" w:unhideWhenUsed="1" w:qFormat="1"/>
-    <w:lsdException w:name="heading 9" w:semiHidden="1" w:uiPriority="9" w:unhideWhenUsed="1" w:qFormat="1"/>
-    <w:lsdException w:name="index 1" w:semiHidden="1" w:unhideWhenUsed="1"/>
-    <w:lsdException w:name="index 2" w:semiHidden="1" w:unhideWhenUsed="1"/>
-    <w:lsdException w:name="index 3" w:semiHidden="1" w:unhideWhenUsed="1"/>
-    <w:lsdException w:name="index 4" w:semiHidden="1" w:unhideWhenUsed="1"/>
-    <w:lsdException w:name="index 5" w:semiHidden="1" w:unhideWhenUsed="1"/>
-    <w:lsdException w:name="index 6" w:semiHidden="1" w:unhideWhenUsed="1"/>
-    <w:lsdException w:name="index 7" w:semiHidden="1" w:unhideWhenUsed="1"/>
-    <w:lsdException w:name="index 8" w:semiHidden="1" w:unhideWhenUsed="1"/>
-    <w:lsdException w:name="index 9" w:semiHidden="1" w:unhideWhenUsed="1"/>
-    <w:lsdException w:name="toc 1" w:semiHidden="1" w:uiPriority="39" w:unhideWhenUsed="1"/>
-    <w:lsdException w:name="toc 2" w:semiHidden="1" w:uiPriority="39" w:unhideWhenUsed="1"/>
-    <w:lsdException w:name="toc 3" w:semiHidden="1" w:uiPriority="39" w:unhideWhenUsed="1"/>
-    <w:lsdException w:name="toc 4" w:semiHidden="1" w:uiPriority="39" w:unhideWhenUsed="1"/>
-    <w:lsdException w:name="toc 5" w:semiHidden="1" w:uiPriority="39" w:unhideWhenUsed="1"/>
-    <w:lsdException w:name="toc 6" w:semiHidden="1" w:uiPriority="39" w:unhideWhenUsed="1"/>
-    <w:lsdException w:name="toc 7" w:semiHidden="1" w:uiPriority="39" w:unhideWhenUsed="1"/>
-    <w:lsdException w:name="toc 8" w:semiHidden="1" w:uiPriority="39" w:unhideWhenUsed="1"/>
-    <w:lsdException w:name="toc 9" w:semiHidden="1" w:uiPriority="39" w:unhideWhenUsed="1"/>
-    <w:lsdException w:name="Normal Indent" w:semiHidden="1" w:unhideWhenUsed="1"/>
-    <w:lsdException w:name="footnote text" w:semiHidden="1" w:unhideWhenUsed="1"/>
-    <w:lsdException w:name="annotation text" w:semiHidden="1" w:unhideWhenUsed="1"/>
-    <w:lsdException w:name="header" w:semiHidden="1" w:unhideWhenUsed="1"/>
-    <w:lsdException w:name="footer" w:semiHidden="1" w:unhideWhenUsed="1"/>
-    <w:lsdException w:name="index heading" w:semiHidden="1" w:unhideWhenUsed="1"/>
-    <w:lsdException w:name="caption" w:semiHidden="1" w:uiPriority="35" w:unhideWhenUsed="1" w:qFormat="1"/>
-    <w:lsdException w:name="table of figures" w:semiHidden="1" w:unhideWhenUsed="1"/>
-    <w:lsdException w:name="envelope address" w:semiHidden="1" w:unhideWhenUsed="1"/>
-    <w:lsdException w:name="envelope return" w:semiHidden="1" w:unhideWhenUsed="1"/>
-    <w:lsdException w:name="footnote reference" w:semiHidden="1" w:unhideWhenUsed="1"/>
-    <w:lsdException w:name="annotation reference" w:semiHidden="1" w:unhideWhenUsed="1"/>
-    <w:lsdException w:name="line number" w:semiHidden="1" w:unhideWhenUsed="1"/>
-    <w:lsdException w:name="page number" w:semiHidden="1" w:unhideWhenUsed="1"/>
-    <w:lsdException w:name="endnote reference" w:semiHidden="1" w:unhideWhenUsed="1"/>
-    <w:lsdException w:name="endnote text" w:semiHidden="1" w:unhideWhenUsed="1"/>
-    <w:lsdException w:name="table of authorities" w:semiHidden="1" w:unhideWhenUsed="1"/>
-    <w:lsdException w:name="macro" w:semiHidden="1" w:unhideWhenUsed="1"/>
-    <w:lsdException w:name="toa heading" w:semiHidden="1" w:unhideWhenUsed="1"/>
-    <w:lsdException w:name="List" w:semiHidden="1" w:unhideWhenUsed="1"/>
-    <w:lsdException w:name="List Bullet" w:semiHidden="1" w:unhideWhenUsed="1"/>
-    <w:lsdException w:name="List Number" w:semiHidden="1" w:unhideWhenUsed="1"/>
-    <w:lsdException w:name="List 2" w:semiHidden="1" w:unhideWhenUsed="1"/>
-    <w:lsdException w:name="List 3" w:semiHidden="1" w:unhideWhenUsed="1"/>
-    <w:lsdException w:name="List 4" w:semiHidden="1" w:unhideWhenUsed="1"/>
-    <w:lsdException w:name="List 5" w:semiHidden="1" w:unhideWhenUsed="1"/>
-    <w:lsdException w:name="List Bullet 2" w:semiHidden="1" w:unhideWhenUsed="1"/>
-    <w:lsdException w:name="List Bullet 3" w:semiHidden="1" w:unhideWhenUsed="1"/>
-    <w:lsdException w:name="List Bullet 4" w:semiHidden="1" w:unhideWhenUsed="1"/>
-    <w:lsdException w:name="List Bullet 5" w:semiHidden="1" w:unhideWhenUsed="1"/>
-    <w:lsdException w:name="List Number 2" w:semiHidden="1" w:unhideWhenUsed="1"/>
-    <w:lsdException w:name="List Number 3" w:semiHidden="1" w:unhideWhenUsed="1"/>
-    <w:lsdException w:name="List Number 4" w:semiHidden="1" w:unhideWhenUsed="1"/>
-    <w:lsdException w:name="List Number 5" w:semiHidden="1" w:unhideWhenUsed="1"/>
-    <w:lsdException w:name="Title" w:uiPriority="10" w:qFormat="1"/>
-    <w:lsdException w:name="Closing" w:semiHidden="1" w:unhideWhenUsed="1"/>
-    <w:lsdException w:name="Signature" w:semiHidden="1" w:unhideWhenUsed="1"/>
-    <w:lsdException w:name="Default Paragraph Font" w:semiHidden="1" w:uiPriority="1" w:unhideWhenUsed="1"/>
-    <w:lsdException w:name="Body Text" w:semiHidden="1" w:unhideWhenUsed="1"/>
-    <w:lsdException w:name="Body Text Indent" w:semiHidden="1" w:unhideWhenUsed="1"/>
-    <w:lsdException w:name="List Continue" w:semiHidden="1" w:unhideWhenUsed="1"/>
-    <w:lsdException w:name="List Continue 2" w:semiHidden="1" w:unhideWhenUsed="1"/>
-    <w:lsdException w:name="List Continue 3" w:semiHidden="1" w:unhideWhenUsed="1"/>
-    <w:lsdException w:name="List Continue 4" w:semiHidden="1" w:unhideWhenUsed="1"/>
-    <w:lsdException w:name="List Continue 5" w:semiHidden="1" w:unhideWhenUsed="1"/>
-    <w:lsdException w:name="Message Header" w:semiHidden="1" w:unhideWhenUsed="1"/>
-    <w:lsdException w:name="Subtitle" w:uiPriority="11" w:qFormat="1"/>
-    <w:lsdException w:name="Salutation" w:semiHidden="1" w:unhideWhenUsed="1"/>
-    <w:lsdException w:name="Date" w:semiHidden="1" w:unhideWhenUsed="1"/>
-    <w:lsdException w:name="Body Text First Indent" w:semiHidden="1" w:unhideWhenUsed="1"/>
-    <w:lsdException w:name="Body Text First Indent 2" w:semiHidden="1" w:unhideWhenUsed="1"/>
-    <w:lsdException w:name="Note Heading" w:semiHidden="1" w:unhideWhenUsed="1"/>
-    <w:lsdException w:name="Body Text 2" w:semiHidden="1" w:unhideWhenUsed="1"/>
-    <w:lsdException w:name="Body Text 3" w:semiHidden="1" w:unhideWhenUsed="1"/>
-    <w:lsdException w:name="Body Text Indent 2" w:semiHidden="1" w:unhideWhenUsed="1"/>
-    <w:lsdException w:name="Body Text Indent 3" w:semiHidden="1" w:unhideWhenUsed="1"/>
-    <w:lsdException w:name="Block Text" w:semiHidden="1" w:unhideWhenUsed="1"/>
-    <w:lsdException w:name="Hyperlink" w:semiHidden="1" w:unhideWhenUsed="1"/>
-    <w:lsdException w:name="FollowedHyperlink" w:semiHidden="1" w:unhideWhenUsed="1"/>
-    <w:lsdException w:name="Strong" w:uiPriority="22" w:qFormat="1"/>
-    <w:lsdException w:name="Emphasis" w:uiPriority="20" w:qFormat="1"/>
-    <w:lsdException w:name="Document Map" w:semiHidden="1" w:unhideWhenUsed="1"/>
-    <w:lsdException w:name="Plain Text" w:semiHidden="1" w:unhideWhenUsed="1"/>
-    <w:lsdException w:name="E-mail Signature" w:semiHidden="1" w:unhideWhenUsed="1"/>
-    <w:lsdException w:name="HTML Top of Form" w:semiHidden="1" w:unhideWhenUsed="1"/>
-    <w:lsdException w:name="HTML Bottom of Form" w:semiHidden="1" w:unhideWhenUsed="1"/>
-    <w:lsdException w:name="Normal (Web)" w:semiHidden="1" w:unhideWhenUsed="1"/>
-    <w:lsdException w:name="HTML Acronym" w:semiHidden="1" w:unhideWhenUsed="1"/>
-    <w:lsdException w:name="HTML Address" w:semiHidden="1" w:unhideWhenUsed="1"/>
-    <w:lsdException w:name="HTML Cite" w:semiHidden="1" w:unhideWhenUsed="1"/>
-    <w:lsdException w:name="HTML Code" w:semiHidden="1" w:unhideWhenUsed="1"/>
-    <w:lsdException w:name="HTML Definition" w:semiHidden="1" w:unhideWhenUsed="1"/>
-    <w:lsdException w:name="HTML Keyboard" w:semiHidden="1" w:unhideWhenUsed="1"/>
-    <w:lsdException w:name="HTML Preformatted" w:semiHidden="1" w:unhideWhenUsed="1"/>
-    <w:lsdException w:name="HTML Sample" w:semiHidden="1" w:unhideWhenUsed="1"/>
-    <w:lsdException w:name="HTML Typewriter" w:semiHidden="1" w:unhideWhenUsed="1"/>
-    <w:lsdException w:name="HTML Variable" w:semiHidden="1" w:unhideWhenUsed="1"/>
-    <w:lsdException w:name="Normal Table" w:semiHidden="1" w:unhideWhenUsed="1"/>
-    <w:lsdException w:name="annotation subject" w:semiHidden="1" w:unhideWhenUsed="1"/>
-    <w:lsdException w:name="No List" w:semiHidden="1" w:unhideWhenUsed="1"/>
-    <w:lsdException w:name="Outline List 1" w:semiHidden="1" w:unhideWhenUsed="1"/>
-    <w:lsdException w:name="Outline List 2" w:semiHidden="1" w:unhideWhenUsed="1"/>
-    <w:lsdException w:name="Outline List 3" w:semiHidden="1" w:unhideWhenUsed="1"/>
-    <w:lsdException w:name="Table Simple 1" w:semiHidden="1" w:unhideWhenUsed="1"/>
-    <w:lsdException w:name="Table Simple 2" w:semiHidden="1" w:unhideWhenUsed="1"/>
-    <w:lsdException w:name="Table Simple 3" w:semiHidden="1" w:unhideWhenUsed="1"/>
-    <w:lsdException w:name="Table Classic 1" w:semiHidden="1" w:unhideWhenUsed="1"/>
-    <w:lsdException w:name="Table Classic 2" w:semiHidden="1" w:unhideWhenUsed="1"/>
-    <w:lsdException w:name="Table Classic 3" w:semiHidden="1" w:unhideWhenUsed="1"/>
-    <w:lsdException w:name="Table Classic 4" w:semiHidden="1" w:unhideWhenUsed="1"/>
-    <w:lsdException w:name="Table Colorful 1" w:semiHidden="1" w:unhideWhenUsed="1"/>
-    <w:lsdException w:name="Table Colorful 2" w:semiHidden="1" w:unhideWhenUsed="1"/>
-    <w:lsdException w:name="Table Colorful 3" w:semiHidden="1" w:unhideWhenUsed="1"/>
-    <w:lsdException w:name="Table Columns 1" w:semiHidden="1" w:unhideWhenUsed="1"/>
-    <w:lsdException w:name="Table Columns 2" w:semiHidden="1" w:unhideWhenUsed="1"/>
-    <w:lsdException w:name="Table Columns 3" w:semiHidden="1" w:unhideWhenUsed="1"/>
-    <w:lsdException w:name="Table Columns 4" w:semiHidden="1" w:unhideWhenUsed="1"/>
-    <w:lsdException w:name="Table Columns 5" w:semiHidden="1" w:unhideWhenUsed="1"/>
-    <w:lsdException w:name="Table Grid 1" w:semiHidden="1" w:unhideWhenUsed="1"/>
-    <w:lsdException w:name="Table Grid 2" w:semiHidden="1" w:unhideWhenUsed="1"/>
-    <w:lsdException w:name="Table Grid 3" w:semiHidden="1" w:unhideWhenUsed="1"/>
-    <w:lsdException w:name="Table Grid 4" w:semiHidden="1" w:unhideWhenUsed="1"/>
-    <w:lsdException w:name="Table Grid 5" w:semiHidden="1" w:unhideWhenUsed="1"/>
-    <w:lsdException w:name="Table Grid 6" w:semiHidden="1" w:unhideWhenUsed="1"/>
-    <w:lsdException w:name="Table Grid 7" w:semiHidden="1" w:unhideWhenUsed="1"/>
-    <w:lsdException w:name="Table Grid 8" w:semiHidden="1" w:unhideWhenUsed="1"/>
-    <w:lsdException w:name="Table List 1" w:semiHidden="1" w:unhideWhenUsed="1"/>
-    <w:lsdException w:name="Table List 2" w:semiHidden="1" w:unhideWhenUsed="1"/>
-    <w:lsdException w:name="Table List 3" w:semiHidden="1" w:unhideWhenUsed="1"/>
-    <w:lsdException w:name="Table List 4" w:semiHidden="1" w:unhideWhenUsed="1"/>
-    <w:lsdException w:name="Table List 5" w:semiHidden="1" w:unhideWhenUsed="1"/>
-    <w:lsdException w:name="Table List 6" w:semiHidden="1" w:unhideWhenUsed="1"/>
-    <w:lsdException w:name="Table List 7" w:semiHidden="1" w:unhideWhenUsed="1"/>
-    <w:lsdException w:name="Table List 8" w:semiHidden="1" w:unhideWhenUsed="1"/>
-    <w:lsdException w:name="Table 3D effects 1" w:semiHidden="1" w:unhideWhenUsed="1"/>
-    <w:lsdException w:name="Table 3D effects 2" w:semiHidden="1" w:unhideWhenUsed="1"/>
-    <w:lsdException w:name="Table 3D effects 3" w:semiHidden="1" w:unhideWhenUsed="1"/>
-    <w:lsdException w:name="Table Contemporary" w:semiHidden="1" w:unhideWhenUsed="1"/>
-    <w:lsdException w:name="Table Elegant" w:semiHidden="1" w:unhideWhenUsed="1"/>
-    <w:lsdException w:name="Table Professional" w:semiHidden="1" w:unhideWhenUsed="1"/>
-    <w:lsdException w:name="Table Subtle 1" w:semiHidden="1" w:unhideWhenUsed="1"/>
-    <w:lsdException w:name="Table Subtle 2" w:semiHidden="1" w:unhideWhenUsed="1"/>
-    <w:lsdException w:name="Table Web 1" w:semiHidden="1" w:unhideWhenUsed="1"/>
-    <w:lsdException w:name="Table Web 2" w:semiHidden="1" w:unhideWhenUsed="1"/>
-    <w:lsdException w:name="Table Web 3" w:semiHidden="1" w:unhideWhenUsed="1"/>
-    <w:lsdException w:name="Balloon Text" w:semiHidden="1" w:unhideWhenUsed="1"/>
-    <w:lsdException w:name="Table Grid" w:uiPriority="59"/>
-    <w:lsdException w:name="Table Theme" w:semiHidden="1" w:unhideWhenUsed="1"/>
-    <w:lsdException w:name="Placeholder Text" w:semiHidden="1"/>
-    <w:lsdException w:name="No Spacing" w:uiPriority="1" w:qFormat="1"/>
-    <w:lsdException w:name="Light Shading" w:uiPriority="60"/>
-    <w:lsdException w:name="Light List" w:uiPriority="61"/>
-    <w:lsdException w:name="Light Grid" w:uiPriority="62"/>
-    <w:lsdException w:name="Medium Shading 1" w:uiPriority="63"/>
-    <w:lsdException w:name="Medium Shading 2" w:uiPriority="64"/>
-    <w:lsdException w:name="Medium List 1" w:uiPriority="65"/>
-    <w:lsdException w:name="Medium List 2" w:uiPriority="66"/>
-    <w:lsdException w:name="Medium Grid 1" w:uiPriority="67"/>
-    <w:lsdException w:name="Medium Grid 2" w:uiPriority="68"/>
-    <w:lsdException w:name="Medium Grid 3" w:uiPriority="69"/>
-    <w:lsdException w:name="Dark List" w:uiPriority="70"/>
-    <w:lsdException w:name="Colorful Shading" w:uiPriority="71"/>
-    <w:lsdException w:name="Colorful List" w:uiPriority="72"/>
-    <w:lsdException w:name="Colorful Grid" w:uiPriority="73"/>
-    <w:lsdException w:name="Light Shading Accent 1" w:uiPriority="60"/>
-    <w:lsdException w:name="Light List Accent 1" w:uiPriority="61"/>
-    <w:lsdException w:name="Light Grid Accent 1" w:uiPriority="62"/>
-    <w:lsdException w:name="Medium Shading 1 Accent 1" w:uiPriority="63"/>
-    <w:lsdException w:name="Medium Shading 2 Accent 1" w:uiPriority="64"/>
-    <w:lsdException w:name="Medium List 1 Accent 1" w:uiPriority="65"/>
-    <w:lsdException w:name="Revision" w:semiHidden="1"/>
-    <w:lsdException w:name="List Paragraph" w:uiPriority="34" w:qFormat="1"/>
-    <w:lsdException w:name="Quote" w:uiPriority="29" w:qFormat="1"/>
-    <w:lsdException w:name="Intense Quote" w:uiPriority="30" w:qFormat="1"/>
-    <w:lsdException w:name="Medium List 2 Accent 1" w:uiPriority="66"/>
-    <w:lsdException w:name="Medium Grid 1 Accent 1" w:uiPriority="67"/>
-    <w:lsdException w:name="Medium Grid 2 Accent 1" w:uiPriority="68"/>
-    <w:lsdException w:name="Medium Grid 3 Accent 1" w:uiPriority="69"/>
-    <w:lsdException w:name="Dark List Accent 1" w:uiPriority="70"/>
-    <w:lsdException w:name="Colorful Shading Accent 1" w:uiPriority="71"/>
-    <w:lsdException w:name="Colorful List Accent 1" w:uiPriority="72"/>
-    <w:lsdException w:name="Colorful Grid Accent 1" w:uiPriority="73"/>
-    <w:lsdException w:name="Light Shading Accent 2" w:uiPriority="60"/>
-    <w:lsdException w:name="Light List Accent 2" w:uiPriority="61"/>
-    <w:lsdException w:name="Light Grid Accent 2" w:uiPriority="62"/>
-    <w:lsdException w:name="Medium Shading 1 Accent 2" w:uiPriority="63"/>
-    <w:lsdException w:name="Medium Shading 2 Accent 2" w:uiPriority="64"/>
-    <w:lsdException w:name="Medium List 1 Accent 2" w:uiPriority="65"/>
-    <w:lsdException w:name="Medium List 2 Accent 2" w:uiPriority="66"/>
-    <w:lsdException w:name="Medium Grid 1 Accent 2" w:uiPriority="67"/>
-    <w:lsdException w:name="Medium Grid 2 Accent 2" w:uiPriority="68"/>
-    <w:lsdException w:name="Medium Grid 3 Accent 2" w:uiPriority="69"/>
-    <w:lsdException w:name="Dark List Accent 2" w:uiPriority="70"/>
-    <w:lsdException w:name="Colorful Shading Accent 2" w:uiPriority="71"/>
-    <w:lsdException w:name="Colorful List Accent 2" w:uiPriority="72"/>
-    <w:lsdException w:name="Colorful Grid Accent 2" w:uiPriority="73"/>
-    <w:lsdException w:name="Light Shading Accent 3" w:uiPriority="60"/>
-    <w:lsdException w:name="Light List Accent 3" w:uiPriority="61"/>
-    <w:lsdException w:name="Light Grid Accent 3" w:uiPriority="62"/>
-    <w:lsdException w:name="Medium Shading 1 Accent 3" w:uiPriority="63"/>
-    <w:lsdException w:name="Medium Shading 2 Accent 3" w:uiPriority="64"/>
-    <w:lsdException w:name="Medium List 1 Accent 3" w:uiPriority="65"/>
-    <w:lsdException w:name="Medium List 2 Accent 3" w:uiPriority="66"/>
-    <w:lsdException w:name="Medium Grid 1 Accent 3" w:uiPriority="67"/>
-    <w:lsdException w:name="Medium Grid 2 Accent 3" w:uiPriority="68"/>
-    <w:lsdException w:name="Medium Grid 3 Accent 3" w:uiPriority="69"/>
-    <w:lsdException w:name="Dark List Accent 3" w:uiPriority="70"/>
-    <w:lsdException w:name="Colorful Shading Accent 3" w:uiPriority="71"/>
-    <w:lsdException w:name="Colorful List Accent 3" w:uiPriority="72"/>
-    <w:lsdException w:name="Colorful Grid Accent 3" w:uiPriority="73"/>
-    <w:lsdException w:name="Light Shading Accent 4" w:uiPriority="60"/>
-    <w:lsdException w:name="Light List Accent 4" w:uiPriority="61"/>
-    <w:lsdException w:name="Light Grid Accent 4" w:uiPriority="62"/>
-    <w:lsdException w:name="Medium Shading 1 Accent 4" w:uiPriority="63"/>
-    <w:lsdException w:name="Medium Shading 2 Accent 4" w:uiPriority="64"/>
-    <w:lsdException w:name="Medium List 1 Accent 4" w:uiPriority="65"/>
-    <w:lsdException w:name="Medium List 2 Accent 4" w:uiPriority="66"/>
-    <w:lsdException w:name="Medium Grid 1 Accent 4" w:uiPriority="67"/>
-    <w:lsdException w:name="Medium Grid 2 Accent 4" w:uiPriority="68"/>
-    <w:lsdException w:name="Medium Grid 3 Accent 4" w:uiPriority="69"/>
-    <w:lsdException w:name="Dark List Accent 4" w:uiPriority="70"/>
-    <w:lsdException w:name="Colorful Shading Accent 4" w:uiPriority="71"/>
-    <w:lsdException w:name="Colorful List Accent 4" w:uiPriority="72"/>
-    <w:lsdException w:name="Colorful Grid Accent 4" w:uiPriority="73"/>
-    <w:lsdException w:name="Light Shading Accent 5" w:uiPriority="60"/>
-    <w:lsdException w:name="Light List Accent 5" w:uiPriority="61"/>
-    <w:lsdException w:name="Light Grid Accent 5" w:uiPriority="62"/>
-    <w:lsdException w:name="Medium Shading 1 Accent 5" w:uiPriority="63"/>
-    <w:lsdException w:name="Medium Shading 2 Accent 5" w:uiPriority="64"/>
-    <w:lsdException w:name="Medium List 1 Accent 5" w:uiPriority="65"/>
-    <w:lsdException w:name="Medium List 2 Accent 5" w:uiPriority="66"/>
-    <w:lsdException w:name="Medium Grid 1 Accent 5" w:uiPriority="67"/>
-    <w:lsdException w:name="Medium Grid 2 Accent 5" w:uiPriority="68"/>
-    <w:lsdException w:name="Medium Grid 3 Accent 5" w:uiPriority="69"/>
-    <w:lsdException w:name="Dark List Accent 5" w:uiPriority="70"/>
-    <w:lsdException w:name="Colorful Shading Accent 5" w:uiPriority="71"/>
-    <w:lsdException w:name="Colorful List Accent 5" w:uiPriority="72"/>
-    <w:lsdException w:name="Colorful Grid Accent 5" w:uiPriority="73"/>
-    <w:lsdException w:name="Light Shading Accent 6" w:uiPriority="60"/>
-    <w:lsdException w:name="Light List Accent 6" w:uiPriority="61"/>
-    <w:lsdException w:name="Light Grid Accent 6" w:uiPriority="62"/>
-    <w:lsdException w:name="Medium Shading 1 Accent 6" w:uiPriority="63"/>
-    <w:lsdException w:name="Medium Shading 2 Accent 6" w:uiPriority="64"/>
-    <w:lsdException w:name="Medium List 1 Accent 6" w:uiPriority="65"/>
-    <w:lsdException w:name="Medium List 2 Accent 6" w:uiPriority="66"/>
-    <w:lsdException w:name="Medium Grid 1 Accent 6" w:uiPriority="67"/>
-    <w:lsdException w:name="Medium Grid 2 Accent 6" w:uiPriority="68"/>
-    <w:lsdException w:name="Medium Grid 3 Accent 6" w:uiPriority="69"/>
-    <w:lsdException w:name="Dark List Accent 6" w:uiPriority="70"/>
-    <w:lsdException w:name="Colorful Shading Accent 6" w:uiPriority="71"/>
-    <w:lsdException w:name="Colorful List Accent 6" w:uiPriority="72"/>
-    <w:lsdException w:name="Colorful Grid Accent 6" w:uiPriority="73"/>
-    <w:lsdException w:name="Subtle Emphasis" w:uiPriority="19" w:qFormat="1"/>
-    <w:lsdException w:name="Intense Emphasis" w:uiPriority="21" w:qFormat="1"/>
-    <w:lsdException w:name="Subtle Reference" w:uiPriority="31" w:qFormat="1"/>
-    <w:lsdException w:name="Intense Reference" w:uiPriority="32" w:qFormat="1"/>
-    <w:lsdException w:name="Book Title" w:uiPriority="33" w:qFormat="1"/>
-    <w:lsdException w:name="Bibliography" w:semiHidden="1" w:uiPriority="37" w:unhideWhenUsed="1"/>
-    <w:lsdException w:name="TOC Heading" w:semiHidden="1" w:uiPriority="39" w:unhideWhenUsed="1" w:qFormat="1"/>
-    <w:lsdException w:name="Plain Table 1" w:uiPriority="41"/>
-    <w:lsdException w:name="Plain Table 2" w:uiPriority="42"/>
-    <w:lsdException w:name="Plain Table 3" w:uiPriority="43"/>
-    <w:lsdException w:name="Plain Table 4" w:uiPriority="44"/>
-    <w:lsdException w:name="Plain Table 5" w:uiPriority="45"/>
-    <w:lsdException w:name="Grid Table Light" w:uiPriority="40"/>
-    <w:lsdException w:name="Grid Table 1 Light" w:uiPriority="46"/>
-    <w:lsdException w:name="Grid Table 2" w:uiPriority="47"/>
-    <w:lsdException w:name="Grid Table 3" w:uiPriority="48"/>
-    <w:lsdException w:name="Grid Table 4" w:uiPriority="49"/>
-    <w:lsdException w:name="Grid Table 5 Dark" w:uiPriority="50"/>
-    <w:lsdException w:name="Grid Table 6 Colorful" w:uiPriority="51"/>
-    <w:lsdException w:name="Grid Table 7 Colorful" w:uiPriority="52"/>
-    <w:lsdException w:name="Grid Table 1 Light Accent 1" w:uiPriority="46"/>
-    <w:lsdException w:name="Grid Table 2 Accent 1" w:uiPriority="47"/>
-    <w:lsdException w:name="Grid Table 3 Accent 1" w:uiPriority="48"/>
-    <w:lsdException w:name="Grid Table 4 Accent 1" w:uiPriority="49"/>
-    <w:lsdException w:name="Grid Table 5 Dark Accent 1" w:uiPriority="50"/>
-    <w:lsdException w:name="Grid Table 6 Colorful Accent 1" w:uiPriority="51"/>
-    <w:lsdException w:name="Grid Table 7 Colorful Accent 1" w:uiPriority="52"/>
-    <w:lsdException w:name="Grid Table 1 Light Accent 2" w:uiPriority="46"/>
-    <w:lsdException w:name="Grid Table 2 Accent 2" w:uiPriority="47"/>
-    <w:lsdException w:name="Grid Table 3 Accent 2" w:uiPriority="48"/>
-    <w:lsdException w:name="Grid Table 4 Accent 2" w:uiPriority="49"/>
-    <w:lsdException w:name="Grid Table 5 Dark Accent 2" w:uiPriority="50"/>
-    <w:lsdException w:name="Grid Table 6 Colorful Accent 2" w:uiPriority="51"/>
-    <w:lsdException w:name="Grid Table 7 Colorful Accent 2" w:uiPriority="52"/>
-    <w:lsdException w:name="Grid Table 1 Light Accent 3" w:uiPriority="46"/>
-    <w:lsdException w:name="Grid Table 2 Accent 3" w:uiPriority="47"/>
-    <w:lsdException w:name="Grid Table 3 Accent 3" w:uiPriority="48"/>
-    <w:lsdException w:name="Grid Table 4 Accent 3" w:uiPriority="49"/>
-    <w:lsdException w:name="Grid Table 5 Dark Accent 3" w:uiPriority="50"/>
-    <w:lsdException w:name="Grid Table 6 Colorful Accent 3" w:uiPriority="51"/>
-    <w:lsdException w:name="Grid Table 7 Colorful Accent 3" w:uiPriority="52"/>
-    <w:lsdException w:name="Grid Table 1 Light Accent 4" w:uiPriority="46"/>
-    <w:lsdException w:name="Grid Table 2 Accent 4" w:uiPriority="47"/>
-    <w:lsdException w:name="Grid Table 3 Accent 4" w:uiPriority="48"/>
-    <w:lsdException w:name="Grid Table 4 Accent 4" w:uiPriority="49"/>
-    <w:lsdException w:name="Grid Table 5 Dark Accent 4" w:uiPriority="50"/>
-    <w:lsdException w:name="Grid Table 6 Colorful Accent 4" w:uiPriority="51"/>
-    <w:lsdException w:name="Grid Table 7 Colorful Accent 4" w:uiPriority="52"/>
-    <w:lsdException w:name="Grid Table 1 Light Accent 5" w:uiPriority="46"/>
-    <w:lsdException w:name="Grid Table 2 Accent 5" w:uiPriority="47"/>
-    <w:lsdException w:name="Grid Table 3 Accent 5" w:uiPriority="48"/>
-    <w:lsdException w:name="Grid Table 4 Accent 5" w:uiPriority="49"/>
-    <w:lsdException w:name="Grid Table 5 Dark Accent 5" w:uiPriority="50"/>
-    <w:lsdException w:name="Grid Table 6 Colorful Accent 5" w:uiPriority="51"/>
-    <w:lsdException w:name="Grid Table 7 Colorful Accent 5" w:uiPriority="52"/>
-    <w:lsdException w:name="Grid Table 1 Light Accent 6" w:uiPriority="46"/>
-    <w:lsdException w:name="Grid Table 2 Accent 6" w:uiPriority="47"/>
-    <w:lsdException w:name="Grid Table 3 Accent 6" w:uiPriority="48"/>
-    <w:lsdException w:name="Grid Table 4 Accent 6" w:uiPriority="49"/>
-    <w:lsdException w:name="Grid Table 5 Dark Accent 6" w:uiPriority="50"/>
-    <w:lsdException w:name="Grid Table 6 Colorful Accent 6" w:uiPriority="51"/>
-    <w:lsdException w:name="Grid Table 7 Colorful Accent 6" w:uiPriority="52"/>
-    <w:lsdException w:name="List Table 1 Light" w:uiPriority="46"/>
-    <w:lsdException w:name="List Table 2" w:uiPriority="47"/>
-    <w:lsdException w:name="List Table 3" w:uiPriority="48"/>
-    <w:lsdException w:name="List Table 4" w:uiPriority="49"/>
-    <w:lsdException w:name="List Table 5 Dark" w:uiPriority="50"/>
-    <w:lsdException w:name="List Table 6 Colorful" w:uiPriority="51"/>
-    <w:lsdException w:name="List Table 7 Colorful" w:uiPriority="52"/>
-    <w:lsdException w:name="List Table 1 Light Accent 1" w:uiPriority="46"/>
-    <w:lsdException w:name="List Table 2 Accent 1" w:uiPriority="47"/>
-    <w:lsdException w:name="List Table 3 Accent 1" w:uiPriority="48"/>
-    <w:lsdException w:name="List Table 4 Accent 1" w:uiPriority="49"/>
-    <w:lsdException w:name="List Table 5 Dark Accent 1" w:uiPriority="50"/>
-    <w:lsdException w:name="List Table 6 Colorful Accent 1" w:uiPriority="51"/>
-    <w:lsdException w:name="List Table 7 Colorful Accent 1" w:uiPriority="52"/>
-    <w:lsdException w:name="List Table 1 Light Accent 2" w:uiPriority="46"/>
-    <w:lsdException w:name="List Table 2 Accent 2" w:uiPriority="47"/>
-    <w:lsdException w:name="List Table 3 Accent 2" w:uiPriority="48"/>
-    <w:lsdException w:name="List Table 4 Accent 2" w:uiPriority="49"/>
-    <w:lsdException w:name="List Table 5 Dark Accent 2" w:uiPriority="50"/>
-    <w:lsdException w:name="List Table 6 Colorful Accent 2" w:uiPriority="51"/>
-    <w:lsdException w:name="List Table 7 Colorful Accent 2" w:uiPriority="52"/>
-    <w:lsdException w:name="List Table 1 Light Accent 3" w:uiPriority="46"/>
-    <w:lsdException w:name="List Table 2 Accent 3" w:uiPriority="47"/>
-    <w:lsdException w:name="List Table 3 Accent 3" w:uiPriority="48"/>
-    <w:lsdException w:name="List Table 4 Accent 3" w:uiPriority="49"/>
-    <w:lsdException w:name="List Table 5 Dark Accent 3" w:uiPriority="50"/>
-    <w:lsdException w:name="List Table 6 Colorful Accent 3" w:uiPriority="51"/>
-    <w:lsdException w:name="List Table 7 Colorful Accent 3" w:uiPriority="52"/>
-    <w:lsdException w:name="List Table 1 Light Accent 4" w:uiPriority="46"/>
-    <w:lsdException w:name="List Table 2 Accent 4" w:uiPriority="47"/>
-    <w:lsdException w:name="List Table 3 Accent 4" w:uiPriority="48"/>
-    <w:lsdException w:name="List Table 4 Accent 4" w:uiPriority="49"/>
-    <w:lsdException w:name="List Table 5 Dark Accent 4" w:uiPriority="50"/>
-    <w:lsdException w:name="List Table 6 Colorful Accent 4" w:uiPriority="51"/>
-    <w:lsdException w:name="List Table 7 Colorful Accent 4" w:uiPriority="52"/>
-    <w:lsdException w:name="List Table 1 Light Accent 5" w:uiPriority="46"/>
-    <w:lsdException w:name="List Table 2 Accent 5" w:uiPriority="47"/>
-    <w:lsdException w:name="List Table 3 Accent 5" w:uiPriority="48"/>
-    <w:lsdException w:name="List Table 4 Accent 5" w:uiPriority="49"/>
-    <w:lsdException w:name="List Table 5 Dark Accent 5" w:uiPriority="50"/>
-    <w:lsdException w:name="List Table 6 Colorful Accent 5" w:uiPriority="51"/>
-    <w:lsdException w:name="List Table 7 Colorful Accent 5" w:uiPriority="52"/>
-    <w:lsdException w:name="List Table 1 Light Accent 6" w:uiPriority="46"/>
-    <w:lsdException w:name="List Table 2 Accent 6" w:uiPriority="47"/>
-    <w:lsdException w:name="List Table 3 Accent 6" w:uiPriority="48"/>
-    <w:lsdException w:name="List Table 4 Accent 6" w:uiPriority="49"/>
-    <w:lsdException w:name="List Table 5 Dark Accent 6" w:uiPriority="50"/>
-    <w:lsdException w:name="List Table 6 Colorful Accent 6" w:uiPriority="51"/>
-    <w:lsdException w:name="List Table 7 Colorful Accent 6" w:uiPriority="52"/>
+  <w:latentStyles w:defLockedState="0" w:defUIPriority="99" w:defSemiHidden="1" w:defUnhideWhenUsed="1" w:defQFormat="0" w:count="267">
+    <w:lsdException w:name="Normal" w:semiHidden="0" w:uiPriority="0" w:unhideWhenUsed="0" w:qFormat="1"/>
+    <w:lsdException w:name="heading 1" w:semiHidden="0" w:uiPriority="9" w:unhideWhenUsed="0" w:qFormat="1"/>
+    <w:lsdException w:name="heading 2" w:uiPriority="9" w:qFormat="1"/>
+    <w:lsdException w:name="heading 3" w:uiPriority="9" w:qFormat="1"/>
+    <w:lsdException w:name="heading 4" w:uiPriority="9" w:qFormat="1"/>
+    <w:lsdException w:name="heading 5" w:uiPriority="9" w:qFormat="1"/>
+    <w:lsdException w:name="heading 6" w:uiPriority="9" w:qFormat="1"/>
+    <w:lsdException w:name="heading 7" w:uiPriority="9" w:qFormat="1"/>
+    <w:lsdException w:name="heading 8" w:uiPriority="9" w:qFormat="1"/>
+    <w:lsdException w:name="heading 9" w:uiPriority="9" w:qFormat="1"/>
+    <w:lsdException w:name="toc 1" w:uiPriority="39"/>
+    <w:lsdException w:name="toc 2" w:uiPriority="39"/>
+    <w:lsdException w:name="toc 3" w:uiPriority="39"/>
+    <w:lsdException w:name="toc 4" w:uiPriority="39"/>
+    <w:lsdException w:name="toc 5" w:uiPriority="39"/>
+    <w:lsdException w:name="toc 6" w:uiPriority="39"/>
+    <w:lsdException w:name="toc 7" w:uiPriority="39"/>
+    <w:lsdException w:name="toc 8" w:uiPriority="39"/>
+    <w:lsdException w:name="toc 9" w:uiPriority="39"/>
+    <w:lsdException w:name="caption" w:uiPriority="35" w:qFormat="1"/>
+    <w:lsdException w:name="Title" w:semiHidden="0" w:uiPriority="10" w:unhideWhenUsed="0" w:qFormat="1"/>
+    <w:lsdException w:name="Default Paragraph Font" w:uiPriority="1"/>
+    <w:lsdException w:name="Subtitle" w:semiHidden="0" w:uiPriority="11" w:unhideWhenUsed="0" w:qFormat="1"/>
+    <w:lsdException w:name="Strong" w:semiHidden="0" w:uiPriority="22" w:unhideWhenUsed="0" w:qFormat="1"/>
+    <w:lsdException w:name="Emphasis" w:semiHidden="0" w:uiPriority="20" w:unhideWhenUsed="0" w:qFormat="1"/>
+    <w:lsdException w:name="Table Grid" w:semiHidden="0" w:uiPriority="59" w:unhideWhenUsed="0"/>
+    <w:lsdException w:name="Placeholder Text" w:unhideWhenUsed="0"/>
+    <w:lsdException w:name="No Spacing" w:semiHidden="0" w:uiPriority="1" w:unhideWhenUsed="0" w:qFormat="1"/>
+    <w:lsdException w:name="Light Shading" w:semiHidden="0" w:uiPriority="60" w:unhideWhenUsed="0"/>
+    <w:lsdException w:name="Light List" w:semiHidden="0" w:uiPriority="61" w:unhideWhenUsed="0"/>
+    <w:lsdException w:name="Light Grid" w:semiHidden="0" w:uiPriority="62" w:unhideWhenUsed="0"/>
+    <w:lsdException w:name="Medium Shading 1" w:semiHidden="0" w:uiPriority="63" w:unhideWhenUsed="0"/>
+    <w:lsdException w:name="Medium Shading 2" w:semiHidden="0" w:uiPriority="64" w:unhideWhenUsed="0"/>
+    <w:lsdException w:name="Medium List 1" w:semiHidden="0" w:uiPriority="65" w:unhideWhenUsed="0"/>
+    <w:lsdException w:name="Medium List 2" w:semiHidden="0" w:uiPriority="66" w:unhideWhenUsed="0"/>
+    <w:lsdException w:name="Medium Grid 1" w:semiHidden="0" w:uiPriority="67" w:unhideWhenUsed="0"/>
+    <w:lsdException w:name="Medium Grid 2" w:semiHidden="0" w:uiPriority="68" w:unhideWhenUsed="0"/>
+    <w:lsdException w:name="Medium Grid 3" w:semiHidden="0" w:uiPriority="69" w:unhideWhenUsed="0"/>
+    <w:lsdException w:name="Dark List" w:semiHidden="0" w:uiPriority="70" w:unhideWhenUsed="0"/>
+    <w:lsdException w:name="Colorful Shading" w:semiHidden="0" w:uiPriority="71" w:unhideWhenUsed="0"/>
+    <w:lsdException w:name="Colorful List" w:semiHidden="0" w:uiPriority="72" w:unhideWhenUsed="0"/>
+    <w:lsdException w:name="Colorful Grid" w:semiHidden="0" w:uiPriority="73" w:unhideWhenUsed="0"/>
+    <w:lsdException w:name="Light Shading Accent 1" w:semiHidden="0" w:uiPriority="60" w:unhideWhenUsed="0"/>
+    <w:lsdException w:name="Light List Accent 1" w:semiHidden="0" w:uiPriority="61" w:unhideWhenUsed="0"/>
+    <w:lsdException w:name="Light Grid Accent 1" w:semiHidden="0" w:uiPriority="62" w:unhideWhenUsed="0"/>
+    <w:lsdException w:name="Medium Shading 1 Accent 1" w:semiHidden="0" w:uiPriority="63" w:unhideWhenUsed="0"/>
+    <w:lsdException w:name="Medium Shading 2 Accent 1" w:semiHidden="0" w:uiPriority="64" w:unhideWhenUsed="0"/>
+    <w:lsdException w:name="Medium List 1 Accent 1" w:semiHidden="0" w:uiPriority="65" w:unhideWhenUsed="0"/>
+    <w:lsdException w:name="Revision" w:unhideWhenUsed="0"/>
+    <w:lsdException w:name="List Paragraph" w:semiHidden="0" w:uiPriority="34" w:unhideWhenUsed="0" w:qFormat="1"/>
+    <w:lsdException w:name="Quote" w:semiHidden="0" w:uiPriority="29" w:unhideWhenUsed="0" w:qFormat="1"/>
+    <w:lsdException w:name="Intense Quote" w:semiHidden="0" w:uiPriority="30" w:unhideWhenUsed="0" w:qFormat="1"/>
+    <w:lsdException w:name="Medium List 2 Accent 1" w:semiHidden="0" w:uiPriority="66" w:unhideWhenUsed="0"/>
+    <w:lsdException w:name="Medium Grid 1 Accent 1" w:semiHidden="0" w:uiPriority="67" w:unhideWhenUsed="0"/>
+    <w:lsdException w:name="Medium Grid 2 Accent 1" w:semiHidden="0" w:uiPriority="68" w:unhideWhenUsed="0"/>
+    <w:lsdException w:name="Medium Grid 3 Accent 1" w:semiHidden="0" w:uiPriority="69" w:unhideWhenUsed="0"/>
+    <w:lsdException w:name="Dark List Accent 1" w:semiHidden="0" w:uiPriority="70" w:unhideWhenUsed="0"/>
+    <w:lsdException w:name="Colorful Shading Accent 1" w:semiHidden="0" w:uiPriority="71" w:unhideWhenUsed="0"/>
+    <w:lsdException w:name="Colorful List Accent 1" w:semiHidden="0" w:uiPriority="72" w:unhideWhenUsed="0"/>
+    <w:lsdException w:name="Colorful Grid Accent 1" w:semiHidden="0" w:uiPriority="73" w:unhideWhenUsed="0"/>
+    <w:lsdException w:name="Light Shading Accent 2" w:semiHidden="0" w:uiPriority="60" w:unhideWhenUsed="0"/>
+    <w:lsdException w:name="Light List Accent 2" w:semiHidden="0" w:uiPriority="61" w:unhideWhenUsed="0"/>
+    <w:lsdException w:name="Light Grid Accent 2" w:semiHidden="0" w:uiPriority="62" w:unhideWhenUsed="0"/>
+    <w:lsdException w:name="Medium Shading 1 Accent 2" w:semiHidden="0" w:uiPriority="63" w:unhideWhenUsed="0"/>
+    <w:lsdException w:name="Medium Shading 2 Accent 2" w:semiHidden="0" w:uiPriority="64" w:unhideWhenUsed="0"/>
+    <w:lsdException w:name="Medium List 1 Accent 2" w:semiHidden="0" w:uiPriority="65" w:unhideWhenUsed="0"/>
+    <w:lsdException w:name="Medium List 2 Accent 2" w:semiHidden="0" w:uiPriority="66" w:unhideWhenUsed="0"/>
+    <w:lsdException w:name="Medium Grid 1 Accent 2" w:semiHidden="0" w:uiPriority="67" w:unhideWhenUsed="0"/>
+    <w:lsdException w:name="Medium Grid 2 Accent 2" w:semiHidden="0" w:uiPriority="68" w:unhideWhenUsed="0"/>
+    <w:lsdException w:name="Medium Grid 3 Accent 2" w:semiHidden="0" w:uiPriority="69" w:unhideWhenUsed="0"/>
+    <w:lsdException w:name="Dark List Accent 2" w:semiHidden="0" w:uiPriority="70" w:unhideWhenUsed="0"/>
+    <w:lsdException w:name="Colorful Shading Accent 2" w:semiHidden="0" w:uiPriority="71" w:unhideWhenUsed="0"/>
+    <w:lsdException w:name="Colorful List Accent 2" w:semiHidden="0" w:uiPriority="72" w:unhideWhenUsed="0"/>
+    <w:lsdException w:name="Colorful Grid Accent 2" w:semiHidden="0" w:uiPriority="73" w:unhideWhenUsed="0"/>
+    <w:lsdException w:name="Light Shading Accent 3" w:semiHidden="0" w:uiPriority="60" w:unhideWhenUsed="0"/>
+    <w:lsdException w:name="Light List Accent 3" w:semiHidden="0" w:uiPriority="61" w:unhideWhenUsed="0"/>
+    <w:lsdException w:name="Light Grid Accent 3" w:semiHidden="0" w:uiPriority="62" w:unhideWhenUsed="0"/>
+    <w:lsdException w:name="Medium Shading 1 Accent 3" w:semiHidden="0" w:uiPriority="63" w:unhideWhenUsed="0"/>
+    <w:lsdException w:name="Medium Shading 2 Accent 3" w:semiHidden="0" w:uiPriority="64" w:unhideWhenUsed="0"/>
+    <w:lsdException w:name="Medium List 1 Accent 3" w:semiHidden="0" w:uiPriority="65" w:unhideWhenUsed="0"/>
+    <w:lsdException w:name="Medium List 2 Accent 3" w:semiHidden="0" w:uiPriority="66" w:unhideWhenUsed="0"/>
+    <w:lsdException w:name="Medium Grid 1 Accent 3" w:semiHidden="0" w:uiPriority="67" w:unhideWhenUsed="0"/>
+    <w:lsdException w:name="Medium Grid 2 Accent 3" w:semiHidden="0" w:uiPriority="68" w:unhideWhenUsed="0"/>
+    <w:lsdException w:name="Medium Grid 3 Accent 3" w:semiHidden="0" w:uiPriority="69" w:unhideWhenUsed="0"/>
+    <w:lsdException w:name="Dark List Accent 3" w:semiHidden="0" w:uiPriority="70" w:unhideWhenUsed="0"/>
+    <w:lsdException w:name="Colorful Shading Accent 3" w:semiHidden="0" w:uiPriority="71" w:unhideWhenUsed="0"/>
+    <w:lsdException w:name="Colorful List Accent 3" w:semiHidden="0" w:uiPriority="72" w:unhideWhenUsed="0"/>
+    <w:lsdException w:name="Colorful Grid Accent 3" w:semiHidden="0" w:uiPriority="73" w:unhideWhenUsed="0"/>
+    <w:lsdException w:name="Light Shading Accent 4" w:semiHidden="0" w:uiPriority="60" w:unhideWhenUsed="0"/>
+    <w:lsdException w:name="Light List Accent 4" w:semiHidden="0" w:uiPriority="61" w:unhideWhenUsed="0"/>
+    <w:lsdException w:name="Light Grid Accent 4" w:semiHidden="0" w:uiPriority="62" w:unhideWhenUsed="0"/>
+    <w:lsdException w:name="Medium Shading 1 Accent 4" w:semiHidden="0" w:uiPriority="63" w:unhideWhenUsed="0"/>
+    <w:lsdException w:name="Medium Shading 2 Accent 4" w:semiHidden="0" w:uiPriority="64" w:unhideWhenUsed="0"/>
+    <w:lsdException w:name="Medium List 1 Accent 4" w:semiHidden="0" w:uiPriority="65" w:unhideWhenUsed="0"/>
+    <w:lsdException w:name="Medium List 2 Accent 4" w:semiHidden="0" w:uiPriority="66" w:unhideWhenUsed="0"/>
+    <w:lsdException w:name="Medium Grid 1 Accent 4" w:semiHidden="0" w:uiPriority="67" w:unhideWhenUsed="0"/>
+    <w:lsdException w:name="Medium Grid 2 Accent 4" w:semiHidden="0" w:uiPriority="68" w:unhideWhenUsed="0"/>
+    <w:lsdException w:name="Medium Grid 3 Accent 4" w:semiHidden="0" w:uiPriority="69" w:unhideWhenUsed="0"/>
+    <w:lsdException w:name="Dark List Accent 4" w:semiHidden="0" w:uiPriority="70" w:unhideWhenUsed="0"/>
+    <w:lsdException w:name="Colorful Shading Accent 4" w:semiHidden="0" w:uiPriority="71" w:unhideWhenUsed="0"/>
+    <w:lsdException w:name="Colorful List Accent 4" w:semiHidden="0" w:uiPriority="72" w:unhideWhenUsed="0"/>
+    <w:lsdException w:name="Colorful Grid Accent 4" w:semiHidden="0" w:uiPriority="73" w:unhideWhenUsed="0"/>
+    <w:lsdException w:name="Light Shading Accent 5" w:semiHidden="0" w:uiPriority="60" w:unhideWhenUsed="0"/>
+    <w:lsdException w:name="Light List Accent 5" w:semiHidden="0" w:uiPriority="61" w:unhideWhenUsed="0"/>
+    <w:lsdException w:name="Light Grid Accent 5" w:semiHidden="0" w:uiPriority="62" w:unhideWhenUsed="0"/>
+    <w:lsdException w:name="Medium Shading 1 Accent 5" w:semiHidden="0" w:uiPriority="63" w:unhideWhenUsed="0"/>
+    <w:lsdException w:name="Medium Shading 2 Accent 5" w:semiHidden="0" w:uiPriority="64" w:unhideWhenUsed="0"/>
+    <w:lsdException w:name="Medium List 1 Accent 5" w:semiHidden="0" w:uiPriority="65" w:unhideWhenUsed="0"/>
+    <w:lsdException w:name="Medium List 2 Accent 5" w:semiHidden="0" w:uiPriority="66" w:unhideWhenUsed="0"/>
+    <w:lsdException w:name="Medium Grid 1 Accent 5" w:semiHidden="0" w:uiPriority="67" w:unhideWhenUsed="0"/>
+    <w:lsdException w:name="Medium Grid 2 Accent 5" w:semiHidden="0" w:uiPriority="68" w:unhideWhenUsed="0"/>
+    <w:lsdException w:name="Medium Grid 3 Accent 5" w:semiHidden="0" w:uiPriority="69" w:unhideWhenUsed="0"/>
+    <w:lsdException w:name="Dark List Accent 5" w:semiHidden="0" w:uiPriority="70" w:unhideWhenUsed="0"/>
+    <w:lsdException w:name="Colorful Shading Accent 5" w:semiHidden="0" w:uiPriority="71" w:unhideWhenUsed="0"/>
+    <w:lsdException w:name="Colorful List Accent 5" w:semiHidden="0" w:uiPriority="72" w:unhideWhenUsed="0"/>
+    <w:lsdException w:name="Colorful Grid Accent 5" w:semiHidden="0" w:uiPriority="73" w:unhideWhenUsed="0"/>
+    <w:lsdException w:name="Light Shading Accent 6" w:semiHidden="0" w:uiPriority="60" w:unhideWhenUsed="0"/>
+    <w:lsdException w:name="Light List Accent 6" w:semiHidden="0" w:uiPriority="61" w:unhideWhenUsed="0"/>
+    <w:lsdException w:name="Light Grid Accent 6" w:semiHidden="0" w:uiPriority="62" w:unhideWhenUsed="0"/>
+    <w:lsdException w:name="Medium Shading 1 Accent 6" w:semiHidden="0" w:uiPriority="63" w:unhideWhenUsed="0"/>
+    <w:lsdException w:name="Medium Shading 2 Accent 6" w:semiHidden="0" w:uiPriority="64" w:unhideWhenUsed="0"/>
+    <w:lsdException w:name="Medium List 1 Accent 6" w:semiHidden="0" w:uiPriority="65" w:unhideWhenUsed="0"/>
+    <w:lsdException w:name="Medium List 2 Accent 6" w:semiHidden="0" w:uiPriority="66" w:unhideWhenUsed="0"/>
+    <w:lsdException w:name="Medium Grid 1 Accent 6" w:semiHidden="0" w:uiPriority="67" w:unhideWhenUsed="0"/>
+    <w:lsdException w:name="Medium Grid 2 Accent 6" w:semiHidden="0" w:uiPriority="68" w:unhideWhenUsed="0"/>
+    <w:lsdException w:name="Medium Grid 3 Accent 6" w:semiHidden="0" w:uiPriority="69" w:unhideWhenUsed="0"/>
+    <w:lsdException w:name="Dark List Accent 6" w:semiHidden="0" w:uiPriority="70" w:unhideWhenUsed="0"/>
+    <w:lsdException w:name="Colorful Shading Accent 6" w:semiHidden="0" w:uiPriority="71" w:unhideWhenUsed="0"/>
+    <w:lsdException w:name="Colorful List Accent 6" w:semiHidden="0" w:uiPriority="72" w:unhideWhenUsed="0"/>
+    <w:lsdException w:name="Colorful Grid Accent 6" w:semiHidden="0" w:uiPriority="73" w:unhideWhenUsed="0"/>
+    <w:lsdException w:name="Subtle Emphasis" w:semiHidden="0" w:uiPriority="19" w:unhideWhenUsed="0" w:qFormat="1"/>
+    <w:lsdException w:name="Intense Emphasis" w:semiHidden="0" w:uiPriority="21" w:unhideWhenUsed="0" w:qFormat="1"/>
+    <w:lsdException w:name="Subtle Reference" w:semiHidden="0" w:uiPriority="31" w:unhideWhenUsed="0" w:qFormat="1"/>
+    <w:lsdException w:name="Intense Reference" w:semiHidden="0" w:uiPriority="32" w:unhideWhenUsed="0" w:qFormat="1"/>
+    <w:lsdException w:name="Book Title" w:semiHidden="0" w:uiPriority="33" w:unhideWhenUsed="0" w:qFormat="1"/>
+    <w:lsdException w:name="Bibliography" w:uiPriority="37"/>
+    <w:lsdException w:name="TOC Heading" w:uiPriority="39" w:qFormat="1"/>
   </w:latentStyles>
   <w:style w:type="paragraph" w:default="1" w:styleId="Normal">
     <w:name w:val="Normal"/>
     <w:qFormat/>
+    <w:rsid w:val="00817373"/>
   </w:style>
   <w:style w:type="paragraph" w:styleId="Heading1">
     <w:name w:val="heading 1"/>
@@ -5442,6 +7963,7 @@
     <w:uiPriority w:val="99"/>
     <w:semiHidden/>
     <w:unhideWhenUsed/>
+    <w:qFormat/>
     <w:tblPr>
       <w:tblInd w:w="0" w:type="dxa"/>
       <w:tblCellMar>
@@ -5731,6 +8253,36 @@
       </w:tblCellMar>
     </w:tblPr>
   </w:style>
+  <w:style w:type="paragraph" w:styleId="BalloonText">
+    <w:name w:val="Balloon Text"/>
+    <w:basedOn w:val="Normal"/>
+    <w:link w:val="BalloonTextChar"/>
+    <w:uiPriority w:val="99"/>
+    <w:semiHidden/>
+    <w:unhideWhenUsed/>
+    <w:rsid w:val="005C29FA"/>
+    <w:pPr>
+      <w:spacing w:after="0" w:line="240" w:lineRule="auto"/>
+    </w:pPr>
+    <w:rPr>
+      <w:rFonts w:ascii="Tahoma" w:hAnsi="Tahoma" w:cs="Tahoma"/>
+      <w:sz w:val="16"/>
+      <w:szCs w:val="16"/>
+    </w:rPr>
+  </w:style>
+  <w:style w:type="character" w:customStyle="1" w:styleId="BalloonTextChar">
+    <w:name w:val="Balloon Text Char"/>
+    <w:basedOn w:val="DefaultParagraphFont"/>
+    <w:link w:val="BalloonText"/>
+    <w:uiPriority w:val="99"/>
+    <w:semiHidden/>
+    <w:rsid w:val="005C29FA"/>
+    <w:rPr>
+      <w:rFonts w:ascii="Tahoma" w:hAnsi="Tahoma" w:cs="Tahoma"/>
+      <w:sz w:val="16"/>
+      <w:szCs w:val="16"/>
+    </w:rPr>
+  </w:style>
 </w:styles>
 </file>
 

</xml_diff>